<commit_message>
Adding to essay 1
</commit_message>
<xml_diff>
--- a/Coursework Essays.docx
+++ b/Coursework Essays.docx
@@ -11217,15 +11217,7 @@
           <w:szCs w:val="24"/>
         </w:rPr>
         <w:lastRenderedPageBreak/>
-        <w:t>A</w:t>
-      </w:r>
-      <w:r>
-        <w:rPr>
-          <w:rFonts w:ascii="Arial" w:hAnsi="Arial" w:cs="Arial"/>
-          <w:color w:val="002060"/>
-          <w:szCs w:val="24"/>
-        </w:rPr>
-        <w:t xml:space="preserve">rgued that using Reward as an incentive to change </w:t>
+        <w:t xml:space="preserve">Argued that using Reward as an incentive to change </w:t>
       </w:r>
       <w:proofErr w:type="spellStart"/>
       <w:r>
@@ -11633,47 +11625,7 @@
           <w:color w:val="002060"/>
           <w:szCs w:val="24"/>
         </w:rPr>
-        <w:t xml:space="preserve">JFA </w:t>
-      </w:r>
-      <w:r>
-        <w:rPr>
-          <w:rFonts w:ascii="Arial" w:hAnsi="Arial" w:cs="Arial"/>
-          <w:color w:val="002060"/>
-          <w:szCs w:val="24"/>
-        </w:rPr>
-        <w:t xml:space="preserve">demonstrates one possible way </w:t>
-      </w:r>
-      <w:r>
-        <w:rPr>
-          <w:rFonts w:ascii="Arial" w:hAnsi="Arial" w:cs="Arial"/>
-          <w:color w:val="002060"/>
-          <w:szCs w:val="24"/>
-        </w:rPr>
-        <w:t>- C</w:t>
-      </w:r>
-      <w:r>
-        <w:rPr>
-          <w:rFonts w:ascii="Arial" w:hAnsi="Arial" w:cs="Arial"/>
-          <w:color w:val="002060"/>
-          <w:szCs w:val="24"/>
-        </w:rPr>
-        <w:t>ontrary to common game design practices; however, it ensures</w:t>
-      </w:r>
-      <w:r>
-        <w:rPr>
-          <w:rFonts w:ascii="Arial" w:hAnsi="Arial" w:cs="Arial"/>
-          <w:color w:val="002060"/>
-          <w:szCs w:val="24"/>
-        </w:rPr>
-        <w:t xml:space="preserve"> </w:t>
-      </w:r>
-      <w:r>
-        <w:rPr>
-          <w:rFonts w:ascii="Arial" w:hAnsi="Arial" w:cs="Arial"/>
-          <w:color w:val="002060"/>
-          <w:szCs w:val="24"/>
-        </w:rPr>
-        <w:t xml:space="preserve">players pay attention to persuasive information contained in intervention page. </w:t>
+        <w:t xml:space="preserve">JFA demonstrates one possible way - Contrary to common game design practices; however, it ensures players pay attention to persuasive information contained in intervention page. </w:t>
       </w:r>
     </w:p>
     <w:p>
@@ -11699,15 +11651,7 @@
           <w:color w:val="002060"/>
           <w:szCs w:val="24"/>
         </w:rPr>
-        <w:t>R</w:t>
-      </w:r>
-      <w:r>
-        <w:rPr>
-          <w:rFonts w:ascii="Arial" w:hAnsi="Arial" w:cs="Arial"/>
-          <w:color w:val="002060"/>
-          <w:szCs w:val="24"/>
-        </w:rPr>
-        <w:t xml:space="preserve">esults of study show approach successful at focusing </w:t>
+        <w:t xml:space="preserve">Results of study show approach successful at focusing </w:t>
       </w:r>
       <w:r>
         <w:rPr>
@@ -12047,15 +11991,7 @@
           <w:color w:val="002060"/>
           <w:szCs w:val="24"/>
         </w:rPr>
-        <w:t>C</w:t>
-      </w:r>
-      <w:r>
-        <w:rPr>
-          <w:rFonts w:ascii="Arial" w:hAnsi="Arial" w:cs="Arial"/>
-          <w:color w:val="002060"/>
-          <w:szCs w:val="24"/>
-        </w:rPr>
-        <w:t xml:space="preserve">ommon for designers to incorporate multiple strategies with hope </w:t>
+        <w:t xml:space="preserve">Common for designers to incorporate multiple strategies with hope </w:t>
       </w:r>
       <w:r>
         <w:rPr>
@@ -12097,15 +12033,7 @@
           <w:color w:val="002060"/>
           <w:szCs w:val="24"/>
         </w:rPr>
-        <w:t>R</w:t>
-      </w:r>
-      <w:r>
-        <w:rPr>
-          <w:rFonts w:ascii="Arial" w:hAnsi="Arial" w:cs="Arial"/>
-          <w:color w:val="002060"/>
-          <w:szCs w:val="24"/>
-        </w:rPr>
-        <w:t xml:space="preserve">esult is overly complex game that may overwhelm users [Khaled 2008]. </w:t>
+        <w:t xml:space="preserve">Result is overly complex game that may overwhelm users [Khaled 2008]. </w:t>
       </w:r>
     </w:p>
     <w:p>
@@ -12131,23 +12059,7 @@
           <w:color w:val="002060"/>
           <w:szCs w:val="24"/>
         </w:rPr>
-        <w:t>Another problem</w:t>
-      </w:r>
-      <w:r>
-        <w:rPr>
-          <w:rFonts w:ascii="Arial" w:hAnsi="Arial" w:cs="Arial"/>
-          <w:color w:val="002060"/>
-          <w:szCs w:val="24"/>
-        </w:rPr>
-        <w:t xml:space="preserve">: </w:t>
-      </w:r>
-      <w:r>
-        <w:rPr>
-          <w:rFonts w:ascii="Arial" w:hAnsi="Arial" w:cs="Arial"/>
-          <w:color w:val="002060"/>
-          <w:szCs w:val="24"/>
-        </w:rPr>
-        <w:t>difficult to evaluate which strategy</w:t>
+        <w:t>Another problem: difficult to evaluate which strategy</w:t>
       </w:r>
       <w:r>
         <w:rPr>
@@ -12197,15 +12109,7 @@
           <w:color w:val="002060"/>
           <w:szCs w:val="24"/>
         </w:rPr>
-        <w:t>R</w:t>
-      </w:r>
-      <w:r>
-        <w:rPr>
-          <w:rFonts w:ascii="Arial" w:hAnsi="Arial" w:cs="Arial"/>
-          <w:color w:val="002060"/>
-          <w:szCs w:val="24"/>
-        </w:rPr>
-        <w:t>esults show that using single</w:t>
+        <w:t>Results show that using single</w:t>
       </w:r>
       <w:r>
         <w:rPr>
@@ -12247,15 +12151,7 @@
           <w:color w:val="002060"/>
           <w:szCs w:val="24"/>
         </w:rPr>
-        <w:t>M</w:t>
-      </w:r>
-      <w:r>
-        <w:rPr>
-          <w:rFonts w:ascii="Arial" w:hAnsi="Arial" w:cs="Arial"/>
-          <w:color w:val="002060"/>
-          <w:szCs w:val="24"/>
-        </w:rPr>
-        <w:t>ultiple strategies effectiveness still</w:t>
+        <w:t>Multiple strategies effectiveness still</w:t>
       </w:r>
       <w:r>
         <w:rPr>
@@ -12297,15 +12193,7 @@
           <w:color w:val="002060"/>
           <w:szCs w:val="24"/>
         </w:rPr>
-        <w:t>A</w:t>
-      </w:r>
-      <w:r>
-        <w:rPr>
-          <w:rFonts w:ascii="Arial" w:hAnsi="Arial" w:cs="Arial"/>
-          <w:color w:val="002060"/>
-          <w:szCs w:val="24"/>
-        </w:rPr>
-        <w:t>ccording to [</w:t>
+        <w:t>According to [</w:t>
       </w:r>
       <w:proofErr w:type="spellStart"/>
       <w:r>
@@ -12373,15 +12261,7 @@
           <w:color w:val="002060"/>
           <w:szCs w:val="24"/>
         </w:rPr>
-        <w:t>In absence of</w:t>
-      </w:r>
-      <w:r>
-        <w:rPr>
-          <w:rFonts w:ascii="Arial" w:hAnsi="Arial" w:cs="Arial"/>
-          <w:color w:val="002060"/>
-          <w:szCs w:val="24"/>
-        </w:rPr>
-        <w:t xml:space="preserve"> </w:t>
+        <w:t xml:space="preserve">In absence of </w:t>
       </w:r>
       <w:proofErr w:type="gramStart"/>
       <w:r>
@@ -12433,39 +12313,7 @@
           <w:color w:val="002060"/>
           <w:szCs w:val="24"/>
         </w:rPr>
-        <w:t>Research</w:t>
-      </w:r>
-      <w:r>
-        <w:rPr>
-          <w:rFonts w:ascii="Arial" w:hAnsi="Arial" w:cs="Arial"/>
-          <w:color w:val="002060"/>
-          <w:szCs w:val="24"/>
-        </w:rPr>
-        <w:t xml:space="preserve"> </w:t>
-      </w:r>
-      <w:r>
-        <w:rPr>
-          <w:rFonts w:ascii="Arial" w:hAnsi="Arial" w:cs="Arial"/>
-          <w:color w:val="002060"/>
-          <w:szCs w:val="24"/>
-        </w:rPr>
-        <w:t xml:space="preserve">found even in situations where </w:t>
-      </w:r>
-      <w:r>
-        <w:rPr>
-          <w:rFonts w:ascii="Arial" w:hAnsi="Arial" w:cs="Arial"/>
-          <w:color w:val="002060"/>
-          <w:szCs w:val="24"/>
-        </w:rPr>
-        <w:t xml:space="preserve">2+ </w:t>
-      </w:r>
-      <w:r>
-        <w:rPr>
-          <w:rFonts w:ascii="Arial" w:hAnsi="Arial" w:cs="Arial"/>
-          <w:color w:val="002060"/>
-          <w:szCs w:val="24"/>
-        </w:rPr>
-        <w:t>strategies equally effective, “persuasion does not always add up” [</w:t>
+        <w:t>Research found even in situations where 2+ strategies equally effective, “persuasion does not always add up” [</w:t>
       </w:r>
       <w:proofErr w:type="spellStart"/>
       <w:r>
@@ -12509,95 +12357,7 @@
           <w:color w:val="002060"/>
           <w:szCs w:val="24"/>
         </w:rPr>
-        <w:t>S</w:t>
-      </w:r>
-      <w:r>
-        <w:rPr>
-          <w:rFonts w:ascii="Arial" w:hAnsi="Arial" w:cs="Arial"/>
-          <w:color w:val="002060"/>
-          <w:szCs w:val="24"/>
-        </w:rPr>
-        <w:t xml:space="preserve">imple game design </w:t>
-      </w:r>
-      <w:r>
-        <w:rPr>
-          <w:rFonts w:ascii="Arial" w:hAnsi="Arial" w:cs="Arial"/>
-          <w:color w:val="002060"/>
-          <w:szCs w:val="24"/>
-        </w:rPr>
-        <w:t xml:space="preserve">to </w:t>
-      </w:r>
-      <w:r>
-        <w:rPr>
-          <w:rFonts w:ascii="Arial" w:hAnsi="Arial" w:cs="Arial"/>
-          <w:color w:val="002060"/>
-          <w:szCs w:val="24"/>
-        </w:rPr>
-        <w:t>reduce</w:t>
-      </w:r>
-      <w:r>
-        <w:rPr>
-          <w:rFonts w:ascii="Arial" w:hAnsi="Arial" w:cs="Arial"/>
-          <w:color w:val="002060"/>
-          <w:szCs w:val="24"/>
-        </w:rPr>
-        <w:t xml:space="preserve"> </w:t>
-      </w:r>
-      <w:r>
-        <w:rPr>
-          <w:rFonts w:ascii="Arial" w:hAnsi="Arial" w:cs="Arial"/>
-          <w:color w:val="002060"/>
-          <w:szCs w:val="24"/>
-        </w:rPr>
-        <w:t xml:space="preserve">interactions between persuasive rhetoric and </w:t>
-      </w:r>
-      <w:r>
-        <w:rPr>
-          <w:rFonts w:ascii="Arial" w:hAnsi="Arial" w:cs="Arial"/>
-          <w:color w:val="002060"/>
-          <w:szCs w:val="24"/>
-        </w:rPr>
-        <w:t xml:space="preserve">game </w:t>
-      </w:r>
-      <w:r>
-        <w:rPr>
-          <w:rFonts w:ascii="Arial" w:hAnsi="Arial" w:cs="Arial"/>
-          <w:color w:val="002060"/>
-          <w:szCs w:val="24"/>
-        </w:rPr>
-        <w:t xml:space="preserve">narrative </w:t>
-      </w:r>
-      <w:r>
-        <w:rPr>
-          <w:rFonts w:ascii="Arial" w:hAnsi="Arial" w:cs="Arial"/>
-          <w:color w:val="002060"/>
-          <w:szCs w:val="24"/>
-        </w:rPr>
-        <w:t xml:space="preserve">- </w:t>
-      </w:r>
-      <w:r>
-        <w:rPr>
-          <w:rFonts w:ascii="Arial" w:hAnsi="Arial" w:cs="Arial"/>
-          <w:color w:val="002060"/>
-          <w:szCs w:val="24"/>
-        </w:rPr>
-        <w:t>future work should investigate interaction between the</w:t>
-      </w:r>
-      <w:r>
-        <w:rPr>
-          <w:rFonts w:ascii="Arial" w:hAnsi="Arial" w:cs="Arial"/>
-          <w:color w:val="002060"/>
-          <w:szCs w:val="24"/>
-        </w:rPr>
-        <w:t xml:space="preserve"> </w:t>
-      </w:r>
-      <w:r>
-        <w:rPr>
-          <w:rFonts w:ascii="Arial" w:hAnsi="Arial" w:cs="Arial"/>
-          <w:color w:val="002060"/>
-          <w:szCs w:val="24"/>
-        </w:rPr>
-        <w:t xml:space="preserve">persuasive rhetoric of game and persuasive strategy. </w:t>
+        <w:t xml:space="preserve">Simple game design to reduce interactions between persuasive rhetoric and game narrative - future work should investigate interaction between the persuasive rhetoric of game and persuasive strategy. </w:t>
       </w:r>
     </w:p>
     <w:p>
@@ -12623,15 +12383,7 @@
           <w:color w:val="002060"/>
           <w:szCs w:val="24"/>
         </w:rPr>
-        <w:t>P</w:t>
-      </w:r>
-      <w:r>
-        <w:rPr>
-          <w:rFonts w:ascii="Arial" w:hAnsi="Arial" w:cs="Arial"/>
-          <w:color w:val="002060"/>
-          <w:szCs w:val="24"/>
-        </w:rPr>
-        <w:t>ossible that different</w:t>
+        <w:t>Possible that different</w:t>
       </w:r>
       <w:r>
         <w:rPr>
@@ -12717,17 +12469,31 @@
           <w:color w:val="002060"/>
           <w:szCs w:val="24"/>
         </w:rPr>
-        <w:t>One of the dr</w:t>
-      </w:r>
-      <w:bookmarkStart w:id="0" w:name="_GoBack"/>
-      <w:bookmarkEnd w:id="0"/>
-      <w:r>
-        <w:rPr>
-          <w:rFonts w:ascii="Arial" w:hAnsi="Arial" w:cs="Arial"/>
-          <w:color w:val="002060"/>
-          <w:szCs w:val="24"/>
-        </w:rPr>
-        <w:t>awbacks to tailoring game-based interventions is the cost – the level of work involved</w:t>
+        <w:t>D</w:t>
+      </w:r>
+      <w:r>
+        <w:rPr>
+          <w:rFonts w:ascii="Arial" w:hAnsi="Arial" w:cs="Arial"/>
+          <w:color w:val="002060"/>
+          <w:szCs w:val="24"/>
+        </w:rPr>
+        <w:t xml:space="preserve">rawbacks to tailoring </w:t>
+      </w:r>
+      <w:r>
+        <w:rPr>
+          <w:rFonts w:ascii="Arial" w:hAnsi="Arial" w:cs="Arial"/>
+          <w:color w:val="002060"/>
+          <w:szCs w:val="24"/>
+        </w:rPr>
+        <w:t xml:space="preserve">is </w:t>
+      </w:r>
+      <w:r>
+        <w:rPr>
+          <w:rFonts w:ascii="Arial" w:hAnsi="Arial" w:cs="Arial"/>
+          <w:color w:val="002060"/>
+          <w:szCs w:val="24"/>
+        </w:rPr>
+        <w:t xml:space="preserve">cost adapting games for change for each user type. </w:t>
       </w:r>
     </w:p>
     <w:p>
@@ -12753,7 +12519,31 @@
           <w:color w:val="002060"/>
           <w:szCs w:val="24"/>
         </w:rPr>
-        <w:t>in designing/adapting games for change for each user type. The success of the two versions of</w:t>
+        <w:t xml:space="preserve">JFA </w:t>
+      </w:r>
+      <w:r>
+        <w:rPr>
+          <w:rFonts w:ascii="Arial" w:hAnsi="Arial" w:cs="Arial"/>
+          <w:color w:val="002060"/>
+          <w:szCs w:val="24"/>
+        </w:rPr>
+        <w:t>shows game designers do not have to design each game version from scratch</w:t>
+      </w:r>
+      <w:r>
+        <w:rPr>
+          <w:rFonts w:ascii="Arial" w:hAnsi="Arial" w:cs="Arial"/>
+          <w:color w:val="002060"/>
+          <w:szCs w:val="24"/>
+        </w:rPr>
+        <w:t xml:space="preserve"> </w:t>
+      </w:r>
+      <w:r>
+        <w:rPr>
+          <w:rFonts w:ascii="Arial" w:hAnsi="Arial" w:cs="Arial"/>
+          <w:color w:val="002060"/>
+          <w:szCs w:val="24"/>
+        </w:rPr>
+        <w:t xml:space="preserve">to adapt to the target audience. </w:t>
       </w:r>
     </w:p>
     <w:p>
@@ -12773,32 +12563,25 @@
           <w:szCs w:val="24"/>
         </w:rPr>
       </w:pPr>
-      <w:proofErr w:type="spellStart"/>
-      <w:r>
-        <w:rPr>
-          <w:rFonts w:ascii="Arial" w:hAnsi="Arial" w:cs="Arial"/>
-          <w:color w:val="002060"/>
-          <w:szCs w:val="24"/>
-        </w:rPr>
-        <w:t>JunkFood</w:t>
-      </w:r>
-      <w:proofErr w:type="spellEnd"/>
-      <w:r>
-        <w:rPr>
-          <w:rFonts w:ascii="Arial" w:hAnsi="Arial" w:cs="Arial"/>
-          <w:color w:val="002060"/>
-          <w:szCs w:val="24"/>
-        </w:rPr>
-        <w:t xml:space="preserve"> Aliens shows that game designers do not have to design each game version from scratch</w:t>
-      </w:r>
-    </w:p>
-    <w:p>
-      <w:pPr>
-        <w:pStyle w:val="ListParagraph"/>
-        <w:numPr>
-          <w:ilvl w:val="2"/>
-          <w:numId w:val="21"/>
-        </w:numPr>
+      <w:r>
+        <w:rPr>
+          <w:rFonts w:ascii="Arial" w:hAnsi="Arial" w:cs="Arial"/>
+          <w:color w:val="002060"/>
+          <w:szCs w:val="24"/>
+        </w:rPr>
+        <w:t xml:space="preserve">Existing games </w:t>
+      </w:r>
+      <w:r>
+        <w:rPr>
+          <w:rFonts w:ascii="Arial" w:hAnsi="Arial" w:cs="Arial"/>
+          <w:color w:val="002060"/>
+          <w:szCs w:val="24"/>
+        </w:rPr>
+        <w:t>can be adapted to suit target audience by incorporating appropriate persuasive strategies</w:t>
+      </w:r>
+    </w:p>
+    <w:p>
+      <w:pPr>
         <w:autoSpaceDE w:val="0"/>
         <w:autoSpaceDN w:val="0"/>
         <w:adjustRightInd w:val="0"/>
@@ -12809,47 +12592,36 @@
           <w:szCs w:val="24"/>
         </w:rPr>
       </w:pPr>
-      <w:r>
-        <w:rPr>
-          <w:rFonts w:ascii="Arial" w:hAnsi="Arial" w:cs="Arial"/>
-          <w:color w:val="002060"/>
-          <w:szCs w:val="24"/>
-        </w:rPr>
-        <w:t>to adapt to the target audience. Tailoring can easily be achieved by incorporating appropriate</w:t>
-      </w:r>
-    </w:p>
-    <w:p>
-      <w:pPr>
-        <w:pStyle w:val="ListParagraph"/>
-        <w:numPr>
-          <w:ilvl w:val="2"/>
-          <w:numId w:val="21"/>
-        </w:numPr>
+    </w:p>
+    <w:p>
+      <w:pPr>
         <w:autoSpaceDE w:val="0"/>
         <w:autoSpaceDN w:val="0"/>
         <w:adjustRightInd w:val="0"/>
         <w:spacing w:after="0" w:line="240" w:lineRule="auto"/>
         <w:rPr>
           <w:rFonts w:ascii="Arial" w:hAnsi="Arial" w:cs="Arial"/>
-          <w:color w:val="002060"/>
-          <w:szCs w:val="24"/>
-        </w:rPr>
-      </w:pPr>
-      <w:r>
-        <w:rPr>
-          <w:rFonts w:ascii="Arial" w:hAnsi="Arial" w:cs="Arial"/>
-          <w:color w:val="002060"/>
-          <w:szCs w:val="24"/>
-        </w:rPr>
-        <w:t>strategies into existing games for change. Designers can easily adapt the strategies without</w:t>
-      </w:r>
-    </w:p>
-    <w:p>
-      <w:pPr>
-        <w:pStyle w:val="ListParagraph"/>
-        <w:numPr>
-          <w:ilvl w:val="2"/>
-          <w:numId w:val="21"/>
+          <w:b/>
+          <w:color w:val="002060"/>
+          <w:szCs w:val="24"/>
+        </w:rPr>
+      </w:pPr>
+      <w:r>
+        <w:rPr>
+          <w:rFonts w:ascii="Arial" w:hAnsi="Arial" w:cs="Arial"/>
+          <w:b/>
+          <w:color w:val="002060"/>
+          <w:szCs w:val="24"/>
+        </w:rPr>
+        <w:t>LIMITATIONS AND FUTURE WORK:</w:t>
+      </w:r>
+    </w:p>
+    <w:p>
+      <w:pPr>
+        <w:pStyle w:val="ListParagraph"/>
+        <w:numPr>
+          <w:ilvl w:val="0"/>
+          <w:numId w:val="24"/>
         </w:numPr>
         <w:autoSpaceDE w:val="0"/>
         <w:autoSpaceDN w:val="0"/>
@@ -12866,17 +12638,86 @@
           <w:rFonts w:ascii="Arial" w:hAnsi="Arial" w:cs="Arial"/>
           <w:color w:val="002060"/>
           <w:szCs w:val="24"/>
-        </w:rPr>
-        <w:lastRenderedPageBreak/>
-        <w:t>making significant changes to the games, as exemplified in the design of the two versions of</w:t>
-      </w:r>
-    </w:p>
-    <w:p>
-      <w:pPr>
-        <w:pStyle w:val="ListParagraph"/>
-        <w:numPr>
-          <w:ilvl w:val="2"/>
-          <w:numId w:val="21"/>
+          <w:u w:val="single"/>
+        </w:rPr>
+        <w:t>R</w:t>
+      </w:r>
+      <w:r>
+        <w:rPr>
+          <w:rFonts w:ascii="Arial" w:hAnsi="Arial" w:cs="Arial"/>
+          <w:color w:val="002060"/>
+          <w:szCs w:val="24"/>
+          <w:u w:val="single"/>
+        </w:rPr>
+        <w:t>esearch limited</w:t>
+      </w:r>
+      <w:r>
+        <w:rPr>
+          <w:rFonts w:ascii="Arial" w:hAnsi="Arial" w:cs="Arial"/>
+          <w:color w:val="002060"/>
+          <w:szCs w:val="24"/>
+          <w:u w:val="single"/>
+        </w:rPr>
+        <w:t xml:space="preserve"> </w:t>
+      </w:r>
+      <w:r>
+        <w:rPr>
+          <w:rFonts w:ascii="Arial" w:hAnsi="Arial" w:cs="Arial"/>
+          <w:color w:val="002060"/>
+          <w:szCs w:val="24"/>
+          <w:u w:val="single"/>
+        </w:rPr>
+        <w:t>to promot</w:t>
+      </w:r>
+      <w:r>
+        <w:rPr>
+          <w:rFonts w:ascii="Arial" w:hAnsi="Arial" w:cs="Arial"/>
+          <w:color w:val="002060"/>
+          <w:szCs w:val="24"/>
+          <w:u w:val="single"/>
+        </w:rPr>
+        <w:t>ing</w:t>
+      </w:r>
+      <w:r>
+        <w:rPr>
+          <w:rFonts w:ascii="Arial" w:hAnsi="Arial" w:cs="Arial"/>
+          <w:color w:val="002060"/>
+          <w:szCs w:val="24"/>
+          <w:u w:val="single"/>
+        </w:rPr>
+        <w:t xml:space="preserve"> attitude, intention, and self-efficacy change</w:t>
+      </w:r>
+      <w:r>
+        <w:rPr>
+          <w:rFonts w:ascii="Arial" w:hAnsi="Arial" w:cs="Arial"/>
+          <w:color w:val="002060"/>
+          <w:szCs w:val="24"/>
+        </w:rPr>
+        <w:t xml:space="preserve"> toward</w:t>
+      </w:r>
+      <w:r>
+        <w:rPr>
+          <w:rFonts w:ascii="Arial" w:hAnsi="Arial" w:cs="Arial"/>
+          <w:color w:val="002060"/>
+          <w:szCs w:val="24"/>
+        </w:rPr>
+        <w:t xml:space="preserve"> </w:t>
+      </w:r>
+      <w:r>
+        <w:rPr>
+          <w:rFonts w:ascii="Arial" w:hAnsi="Arial" w:cs="Arial"/>
+          <w:color w:val="002060"/>
+          <w:szCs w:val="24"/>
+        </w:rPr>
+        <w:t xml:space="preserve">healthy eating and should be extended to other domains. </w:t>
+      </w:r>
+    </w:p>
+    <w:p>
+      <w:pPr>
+        <w:pStyle w:val="ListParagraph"/>
+        <w:numPr>
+          <w:ilvl w:val="1"/>
+          <w:numId w:val="24"/>
         </w:numPr>
         <w:autoSpaceDE w:val="0"/>
         <w:autoSpaceDN w:val="0"/>
@@ -12888,49 +12729,115 @@
           <w:szCs w:val="24"/>
         </w:rPr>
       </w:pPr>
-      <w:proofErr w:type="spellStart"/>
-      <w:r>
-        <w:rPr>
-          <w:rFonts w:ascii="Arial" w:hAnsi="Arial" w:cs="Arial"/>
-          <w:color w:val="002060"/>
-          <w:szCs w:val="24"/>
-        </w:rPr>
-        <w:t>JunkFood</w:t>
-      </w:r>
-      <w:proofErr w:type="spellEnd"/>
-      <w:r>
-        <w:rPr>
-          <w:rFonts w:ascii="Arial" w:hAnsi="Arial" w:cs="Arial"/>
-          <w:color w:val="002060"/>
-          <w:szCs w:val="24"/>
-        </w:rPr>
-        <w:t xml:space="preserve"> Aliens. The success of tailored </w:t>
-      </w:r>
-      <w:proofErr w:type="spellStart"/>
-      <w:r>
-        <w:rPr>
-          <w:rFonts w:ascii="Arial" w:hAnsi="Arial" w:cs="Arial"/>
-          <w:color w:val="002060"/>
-          <w:szCs w:val="24"/>
-        </w:rPr>
-        <w:t>JunkFood</w:t>
-      </w:r>
-      <w:proofErr w:type="spellEnd"/>
-      <w:r>
-        <w:rPr>
-          <w:rFonts w:ascii="Arial" w:hAnsi="Arial" w:cs="Arial"/>
-          <w:color w:val="002060"/>
-          <w:szCs w:val="24"/>
-        </w:rPr>
-        <w:t xml:space="preserve"> Aliens implies that existing games for change</w:t>
-      </w:r>
-    </w:p>
-    <w:p>
-      <w:pPr>
-        <w:pStyle w:val="ListParagraph"/>
-        <w:numPr>
-          <w:ilvl w:val="2"/>
-          <w:numId w:val="21"/>
+      <w:r>
+        <w:rPr>
+          <w:rFonts w:ascii="Arial" w:hAnsi="Arial" w:cs="Arial"/>
+          <w:color w:val="002060"/>
+          <w:szCs w:val="24"/>
+        </w:rPr>
+        <w:lastRenderedPageBreak/>
+        <w:t>M</w:t>
+      </w:r>
+      <w:r>
+        <w:rPr>
+          <w:rFonts w:ascii="Arial" w:hAnsi="Arial" w:cs="Arial"/>
+          <w:color w:val="002060"/>
+          <w:szCs w:val="24"/>
+        </w:rPr>
+        <w:t>easure attitude</w:t>
+      </w:r>
+      <w:r>
+        <w:rPr>
+          <w:rFonts w:ascii="Arial" w:hAnsi="Arial" w:cs="Arial"/>
+          <w:color w:val="002060"/>
+          <w:szCs w:val="24"/>
+        </w:rPr>
+        <w:t xml:space="preserve"> </w:t>
+      </w:r>
+      <w:r>
+        <w:rPr>
+          <w:rFonts w:ascii="Arial" w:hAnsi="Arial" w:cs="Arial"/>
+          <w:color w:val="002060"/>
+          <w:szCs w:val="24"/>
+        </w:rPr>
+        <w:t xml:space="preserve">change, </w:t>
+      </w:r>
+      <w:r>
+        <w:rPr>
+          <w:rFonts w:ascii="Arial" w:hAnsi="Arial" w:cs="Arial"/>
+          <w:color w:val="002060"/>
+          <w:szCs w:val="24"/>
+          <w:u w:val="single"/>
+        </w:rPr>
+        <w:t>intention to change, and self-efficacy to change</w:t>
+      </w:r>
+      <w:r>
+        <w:rPr>
+          <w:rFonts w:ascii="Arial" w:hAnsi="Arial" w:cs="Arial"/>
+          <w:color w:val="002060"/>
+          <w:szCs w:val="24"/>
+          <w:u w:val="single"/>
+        </w:rPr>
+        <w:t xml:space="preserve"> - </w:t>
+      </w:r>
+      <w:r>
+        <w:rPr>
+          <w:rFonts w:ascii="Arial" w:hAnsi="Arial" w:cs="Arial"/>
+          <w:color w:val="002060"/>
+          <w:szCs w:val="24"/>
+          <w:u w:val="single"/>
+        </w:rPr>
+        <w:t>precursors to actual</w:t>
+      </w:r>
+      <w:r>
+        <w:rPr>
+          <w:rFonts w:ascii="Arial" w:hAnsi="Arial" w:cs="Arial"/>
+          <w:color w:val="002060"/>
+          <w:szCs w:val="24"/>
+          <w:u w:val="single"/>
+        </w:rPr>
+        <w:t xml:space="preserve"> </w:t>
+      </w:r>
+      <w:r>
+        <w:rPr>
+          <w:rFonts w:ascii="Arial" w:hAnsi="Arial" w:cs="Arial"/>
+          <w:color w:val="002060"/>
+          <w:szCs w:val="24"/>
+          <w:u w:val="single"/>
+        </w:rPr>
+        <w:t>behaviour change</w:t>
+      </w:r>
+      <w:r>
+        <w:rPr>
+          <w:rFonts w:ascii="Arial" w:hAnsi="Arial" w:cs="Arial"/>
+          <w:color w:val="002060"/>
+          <w:szCs w:val="24"/>
+        </w:rPr>
+        <w:t>; however, future work should investigate whether the increased efficacy of</w:t>
+      </w:r>
+      <w:r>
+        <w:rPr>
+          <w:rFonts w:ascii="Arial" w:hAnsi="Arial" w:cs="Arial"/>
+          <w:color w:val="002060"/>
+          <w:szCs w:val="24"/>
+        </w:rPr>
+        <w:t xml:space="preserve"> </w:t>
+      </w:r>
+      <w:r>
+        <w:rPr>
+          <w:rFonts w:ascii="Arial" w:hAnsi="Arial" w:cs="Arial"/>
+          <w:color w:val="002060"/>
+          <w:szCs w:val="24"/>
+        </w:rPr>
+        <w:t>tailored games for change translates into differences in behaviour.</w:t>
+      </w:r>
+    </w:p>
+    <w:p>
+      <w:pPr>
+        <w:pStyle w:val="ListParagraph"/>
+        <w:numPr>
+          <w:ilvl w:val="0"/>
+          <w:numId w:val="24"/>
         </w:numPr>
         <w:autoSpaceDE w:val="0"/>
         <w:autoSpaceDN w:val="0"/>
@@ -12947,16 +12854,83 @@
           <w:rFonts w:ascii="Arial" w:hAnsi="Arial" w:cs="Arial"/>
           <w:color w:val="002060"/>
           <w:szCs w:val="24"/>
-        </w:rPr>
-        <w:t>can be adapted to suit the target audience by incorporating appropriate persuasive strategies</w:t>
-      </w:r>
-    </w:p>
-    <w:p>
-      <w:pPr>
-        <w:pStyle w:val="ListParagraph"/>
-        <w:numPr>
-          <w:ilvl w:val="2"/>
-          <w:numId w:val="21"/>
+          <w:u w:val="single"/>
+        </w:rPr>
+        <w:t>P</w:t>
+      </w:r>
+      <w:r>
+        <w:rPr>
+          <w:rFonts w:ascii="Arial" w:hAnsi="Arial" w:cs="Arial"/>
+          <w:color w:val="002060"/>
+          <w:szCs w:val="24"/>
+          <w:u w:val="single"/>
+        </w:rPr>
+        <w:t>articipants recruited from AMT</w:t>
+      </w:r>
+      <w:r>
+        <w:rPr>
+          <w:rFonts w:ascii="Arial" w:hAnsi="Arial" w:cs="Arial"/>
+          <w:color w:val="002060"/>
+          <w:szCs w:val="24"/>
+          <w:u w:val="single"/>
+        </w:rPr>
+        <w:t xml:space="preserve"> </w:t>
+      </w:r>
+      <w:r>
+        <w:rPr>
+          <w:rFonts w:ascii="Arial" w:hAnsi="Arial" w:cs="Arial"/>
+          <w:color w:val="002060"/>
+          <w:szCs w:val="24"/>
+        </w:rPr>
+        <w:t xml:space="preserve">- </w:t>
+      </w:r>
+      <w:r>
+        <w:rPr>
+          <w:rFonts w:ascii="Arial" w:hAnsi="Arial" w:cs="Arial"/>
+          <w:color w:val="002060"/>
+          <w:szCs w:val="24"/>
+        </w:rPr>
+        <w:t xml:space="preserve">not all AMT participants psychologically engaged </w:t>
+      </w:r>
+      <w:r>
+        <w:rPr>
+          <w:rFonts w:ascii="Arial" w:hAnsi="Arial" w:cs="Arial"/>
+          <w:color w:val="002060"/>
+          <w:szCs w:val="24"/>
+        </w:rPr>
+        <w:t xml:space="preserve">/ </w:t>
+      </w:r>
+      <w:r>
+        <w:rPr>
+          <w:rFonts w:ascii="Arial" w:hAnsi="Arial" w:cs="Arial"/>
+          <w:color w:val="002060"/>
+          <w:szCs w:val="24"/>
+        </w:rPr>
+        <w:t>motivated by compensatio</w:t>
+      </w:r>
+      <w:r>
+        <w:rPr>
+          <w:rFonts w:ascii="Arial" w:hAnsi="Arial" w:cs="Arial"/>
+          <w:color w:val="002060"/>
+          <w:szCs w:val="24"/>
+        </w:rPr>
+        <w:t>n</w:t>
+      </w:r>
+      <w:r>
+        <w:rPr>
+          <w:rFonts w:ascii="Arial" w:hAnsi="Arial" w:cs="Arial"/>
+          <w:color w:val="002060"/>
+          <w:szCs w:val="24"/>
+        </w:rPr>
+        <w:t xml:space="preserve">. </w:t>
+      </w:r>
+    </w:p>
+    <w:p>
+      <w:pPr>
+        <w:pStyle w:val="ListParagraph"/>
+        <w:numPr>
+          <w:ilvl w:val="1"/>
+          <w:numId w:val="24"/>
         </w:numPr>
         <w:autoSpaceDE w:val="0"/>
         <w:autoSpaceDN w:val="0"/>
@@ -12973,16 +12947,82 @@
           <w:rFonts w:ascii="Arial" w:hAnsi="Arial" w:cs="Arial"/>
           <w:color w:val="002060"/>
           <w:szCs w:val="24"/>
-        </w:rPr>
-        <w:t>following the personalization models presented in this paper. Our personalized models provide an</w:t>
-      </w:r>
-    </w:p>
-    <w:p>
-      <w:pPr>
-        <w:pStyle w:val="ListParagraph"/>
-        <w:numPr>
-          <w:ilvl w:val="2"/>
-          <w:numId w:val="21"/>
+          <w:u w:val="single"/>
+        </w:rPr>
+        <w:t>R</w:t>
+      </w:r>
+      <w:r>
+        <w:rPr>
+          <w:rFonts w:ascii="Arial" w:hAnsi="Arial" w:cs="Arial"/>
+          <w:color w:val="002060"/>
+          <w:szCs w:val="24"/>
+          <w:u w:val="single"/>
+        </w:rPr>
+        <w:t>esults may not necessarily generalize</w:t>
+      </w:r>
+      <w:r>
+        <w:rPr>
+          <w:rFonts w:ascii="Arial" w:hAnsi="Arial" w:cs="Arial"/>
+          <w:color w:val="002060"/>
+          <w:szCs w:val="24"/>
+        </w:rPr>
+        <w:t>; future research should compare with participants recruited from other domains</w:t>
+      </w:r>
+      <w:r>
+        <w:rPr>
+          <w:rFonts w:ascii="Arial" w:hAnsi="Arial" w:cs="Arial"/>
+          <w:color w:val="002060"/>
+          <w:szCs w:val="24"/>
+        </w:rPr>
+        <w:t xml:space="preserve"> (</w:t>
+      </w:r>
+      <w:r>
+        <w:rPr>
+          <w:rFonts w:ascii="Arial" w:hAnsi="Arial" w:cs="Arial"/>
+          <w:color w:val="002060"/>
+          <w:szCs w:val="24"/>
+        </w:rPr>
+        <w:t>intrinsically</w:t>
+      </w:r>
+      <w:r>
+        <w:rPr>
+          <w:rFonts w:ascii="Arial" w:hAnsi="Arial" w:cs="Arial"/>
+          <w:color w:val="002060"/>
+          <w:szCs w:val="24"/>
+        </w:rPr>
+        <w:t xml:space="preserve"> </w:t>
+      </w:r>
+      <w:r>
+        <w:rPr>
+          <w:rFonts w:ascii="Arial" w:hAnsi="Arial" w:cs="Arial"/>
+          <w:color w:val="002060"/>
+          <w:szCs w:val="24"/>
+        </w:rPr>
+        <w:t>motivated</w:t>
+      </w:r>
+      <w:r>
+        <w:rPr>
+          <w:rFonts w:ascii="Arial" w:hAnsi="Arial" w:cs="Arial"/>
+          <w:color w:val="002060"/>
+          <w:szCs w:val="24"/>
+        </w:rPr>
+        <w:t>)</w:t>
+      </w:r>
+      <w:r>
+        <w:rPr>
+          <w:rFonts w:ascii="Arial" w:hAnsi="Arial" w:cs="Arial"/>
+          <w:color w:val="002060"/>
+          <w:szCs w:val="24"/>
+        </w:rPr>
+        <w:t>.</w:t>
+      </w:r>
+    </w:p>
+    <w:p>
+      <w:pPr>
+        <w:pStyle w:val="ListParagraph"/>
+        <w:numPr>
+          <w:ilvl w:val="1"/>
+          <w:numId w:val="24"/>
         </w:numPr>
         <w:autoSpaceDE w:val="0"/>
         <w:autoSpaceDN w:val="0"/>
@@ -13000,15 +13040,15 @@
           <w:color w:val="002060"/>
           <w:szCs w:val="24"/>
         </w:rPr>
-        <w:t>effective guideline for tailoring games for change to the gamer type to increase the efficacy of the</w:t>
-      </w:r>
-    </w:p>
-    <w:p>
-      <w:pPr>
-        <w:pStyle w:val="ListParagraph"/>
-        <w:numPr>
-          <w:ilvl w:val="2"/>
-          <w:numId w:val="21"/>
+        <w:t>Investigate for possible domain dependency of personalization models by applying them in designing games for change targeting other domains.</w:t>
+      </w:r>
+    </w:p>
+    <w:p>
+      <w:pPr>
+        <w:pStyle w:val="ListParagraph"/>
+        <w:numPr>
+          <w:ilvl w:val="0"/>
+          <w:numId w:val="24"/>
         </w:numPr>
         <w:autoSpaceDE w:val="0"/>
         <w:autoSpaceDN w:val="0"/>
@@ -13025,16 +13065,86 @@
           <w:rFonts w:ascii="Arial" w:hAnsi="Arial" w:cs="Arial"/>
           <w:color w:val="002060"/>
           <w:szCs w:val="24"/>
-        </w:rPr>
-        <w:t>game achieving the intended objectives. Designers of games for change can easily select the</w:t>
-      </w:r>
-    </w:p>
-    <w:p>
-      <w:pPr>
-        <w:pStyle w:val="ListParagraph"/>
-        <w:numPr>
-          <w:ilvl w:val="2"/>
-          <w:numId w:val="21"/>
+          <w:u w:val="single"/>
+        </w:rPr>
+        <w:t>E</w:t>
+      </w:r>
+      <w:r>
+        <w:rPr>
+          <w:rFonts w:ascii="Arial" w:hAnsi="Arial" w:cs="Arial"/>
+          <w:color w:val="002060"/>
+          <w:szCs w:val="24"/>
+          <w:u w:val="single"/>
+        </w:rPr>
+        <w:t>ffectiveness of tailoring and validity of our personalization model</w:t>
+      </w:r>
+      <w:r>
+        <w:rPr>
+          <w:rFonts w:ascii="Arial" w:hAnsi="Arial" w:cs="Arial"/>
+          <w:color w:val="002060"/>
+          <w:szCs w:val="24"/>
+          <w:u w:val="single"/>
+        </w:rPr>
+        <w:t xml:space="preserve"> </w:t>
+      </w:r>
+      <w:r>
+        <w:rPr>
+          <w:rFonts w:ascii="Arial" w:hAnsi="Arial" w:cs="Arial"/>
+          <w:color w:val="002060"/>
+          <w:szCs w:val="24"/>
+          <w:u w:val="single"/>
+        </w:rPr>
+        <w:t>using only two gamer types</w:t>
+      </w:r>
+      <w:r>
+        <w:rPr>
+          <w:rFonts w:ascii="Arial" w:hAnsi="Arial" w:cs="Arial"/>
+          <w:color w:val="002060"/>
+          <w:szCs w:val="24"/>
+        </w:rPr>
+        <w:t xml:space="preserve"> (Achievers and Conquerors) out of seven </w:t>
+      </w:r>
+      <w:proofErr w:type="spellStart"/>
+      <w:r>
+        <w:rPr>
+          <w:rFonts w:ascii="Arial" w:hAnsi="Arial" w:cs="Arial"/>
+          <w:color w:val="002060"/>
+          <w:szCs w:val="24"/>
+        </w:rPr>
+        <w:t>BrainHex</w:t>
+      </w:r>
+      <w:proofErr w:type="spellEnd"/>
+      <w:r>
+        <w:rPr>
+          <w:rFonts w:ascii="Arial" w:hAnsi="Arial" w:cs="Arial"/>
+          <w:color w:val="002060"/>
+          <w:szCs w:val="24"/>
+        </w:rPr>
+        <w:t xml:space="preserve"> types and two</w:t>
+      </w:r>
+      <w:r>
+        <w:rPr>
+          <w:rFonts w:ascii="Arial" w:hAnsi="Arial" w:cs="Arial"/>
+          <w:color w:val="002060"/>
+          <w:szCs w:val="24"/>
+        </w:rPr>
+        <w:t xml:space="preserve"> </w:t>
+      </w:r>
+      <w:r>
+        <w:rPr>
+          <w:rFonts w:ascii="Arial" w:hAnsi="Arial" w:cs="Arial"/>
+          <w:color w:val="002060"/>
+          <w:szCs w:val="24"/>
+        </w:rPr>
+        <w:t>persuasive strategies (Competition and Reward).</w:t>
+      </w:r>
+    </w:p>
+    <w:p>
+      <w:pPr>
+        <w:pStyle w:val="ListParagraph"/>
+        <w:numPr>
+          <w:ilvl w:val="0"/>
+          <w:numId w:val="24"/>
         </w:numPr>
         <w:autoSpaceDE w:val="0"/>
         <w:autoSpaceDN w:val="0"/>
@@ -13051,16 +13161,52 @@
           <w:rFonts w:ascii="Arial" w:hAnsi="Arial" w:cs="Arial"/>
           <w:color w:val="002060"/>
           <w:szCs w:val="24"/>
-        </w:rPr>
-        <w:t>appropriate strategy to tailor their games to the target audience depending on their gamer type.</w:t>
-      </w:r>
-    </w:p>
-    <w:p>
-      <w:pPr>
-        <w:pStyle w:val="ListParagraph"/>
-        <w:numPr>
-          <w:ilvl w:val="2"/>
-          <w:numId w:val="21"/>
+          <w:u w:val="single"/>
+        </w:rPr>
+        <w:t>C</w:t>
+      </w:r>
+      <w:r>
+        <w:rPr>
+          <w:rFonts w:ascii="Arial" w:hAnsi="Arial" w:cs="Arial"/>
+          <w:color w:val="002060"/>
+          <w:szCs w:val="24"/>
+          <w:u w:val="single"/>
+        </w:rPr>
+        <w:t>omparing game designed using single strategy</w:t>
+      </w:r>
+      <w:r>
+        <w:rPr>
+          <w:rFonts w:ascii="Arial" w:hAnsi="Arial" w:cs="Arial"/>
+          <w:color w:val="002060"/>
+          <w:szCs w:val="24"/>
+          <w:u w:val="single"/>
+        </w:rPr>
+        <w:t xml:space="preserve"> </w:t>
+      </w:r>
+      <w:r>
+        <w:rPr>
+          <w:rFonts w:ascii="Arial" w:hAnsi="Arial" w:cs="Arial"/>
+          <w:color w:val="002060"/>
+          <w:szCs w:val="24"/>
+          <w:u w:val="single"/>
+        </w:rPr>
+        <w:t xml:space="preserve">versus multiple </w:t>
+      </w:r>
+      <w:r>
+        <w:rPr>
+          <w:rFonts w:ascii="Arial" w:hAnsi="Arial" w:cs="Arial"/>
+          <w:color w:val="002060"/>
+          <w:szCs w:val="24"/>
+        </w:rPr>
+        <w:t xml:space="preserve">would extend existing knowledge in this research area. </w:t>
+      </w:r>
+    </w:p>
+    <w:p>
+      <w:pPr>
+        <w:pStyle w:val="ListParagraph"/>
+        <w:numPr>
+          <w:ilvl w:val="0"/>
+          <w:numId w:val="24"/>
         </w:numPr>
         <w:autoSpaceDE w:val="0"/>
         <w:autoSpaceDN w:val="0"/>
@@ -13077,16 +13223,42 @@
           <w:rFonts w:ascii="Arial" w:hAnsi="Arial" w:cs="Arial"/>
           <w:color w:val="002060"/>
           <w:szCs w:val="24"/>
-        </w:rPr>
-        <w:t>The model could guide designers in deciding on not only the strategies to employ when designing</w:t>
-      </w:r>
-    </w:p>
-    <w:p>
-      <w:pPr>
-        <w:pStyle w:val="ListParagraph"/>
-        <w:numPr>
-          <w:ilvl w:val="2"/>
-          <w:numId w:val="21"/>
+          <w:u w:val="single"/>
+        </w:rPr>
+        <w:t>I</w:t>
+      </w:r>
+      <w:r>
+        <w:rPr>
+          <w:rFonts w:ascii="Arial" w:hAnsi="Arial" w:cs="Arial"/>
+          <w:color w:val="002060"/>
+          <w:szCs w:val="24"/>
+          <w:u w:val="single"/>
+        </w:rPr>
+        <w:t>f game performance mediates effect of tailoring on effectiveness of games</w:t>
+      </w:r>
+      <w:r>
+        <w:rPr>
+          <w:rFonts w:ascii="Arial" w:hAnsi="Arial" w:cs="Arial"/>
+          <w:color w:val="002060"/>
+          <w:szCs w:val="24"/>
+        </w:rPr>
+        <w:t xml:space="preserve"> </w:t>
+      </w:r>
+      <w:r>
+        <w:rPr>
+          <w:rFonts w:ascii="Arial" w:hAnsi="Arial" w:cs="Arial"/>
+          <w:color w:val="002060"/>
+          <w:szCs w:val="24"/>
+        </w:rPr>
+        <w:t xml:space="preserve">for change. </w:t>
+      </w:r>
+    </w:p>
+    <w:p>
+      <w:pPr>
+        <w:pStyle w:val="ListParagraph"/>
+        <w:numPr>
+          <w:ilvl w:val="0"/>
+          <w:numId w:val="24"/>
         </w:numPr>
         <w:autoSpaceDE w:val="0"/>
         <w:autoSpaceDN w:val="0"/>
@@ -13103,8 +13275,44 @@
           <w:rFonts w:ascii="Arial" w:hAnsi="Arial" w:cs="Arial"/>
           <w:color w:val="002060"/>
           <w:szCs w:val="24"/>
-        </w:rPr>
-        <w:t>games targeting various gamer types, but more importantly the strategies to avoid.</w:t>
+          <w:u w:val="single"/>
+        </w:rPr>
+        <w:t>A</w:t>
+      </w:r>
+      <w:r>
+        <w:rPr>
+          <w:rFonts w:ascii="Arial" w:hAnsi="Arial" w:cs="Arial"/>
+          <w:color w:val="002060"/>
+          <w:szCs w:val="24"/>
+          <w:u w:val="single"/>
+        </w:rPr>
+        <w:t>utomatically determine player</w:t>
+      </w:r>
+      <w:r>
+        <w:rPr>
+          <w:rFonts w:ascii="Arial" w:hAnsi="Arial" w:cs="Arial"/>
+          <w:color w:val="002060"/>
+          <w:szCs w:val="24"/>
+          <w:u w:val="single"/>
+        </w:rPr>
+        <w:t xml:space="preserve"> </w:t>
+      </w:r>
+      <w:r>
+        <w:rPr>
+          <w:rFonts w:ascii="Arial" w:hAnsi="Arial" w:cs="Arial"/>
+          <w:color w:val="002060"/>
+          <w:szCs w:val="24"/>
+          <w:u w:val="single"/>
+        </w:rPr>
+        <w:t>personality type</w:t>
+      </w:r>
+      <w:r>
+        <w:rPr>
+          <w:rFonts w:ascii="Arial" w:hAnsi="Arial" w:cs="Arial"/>
+          <w:color w:val="002060"/>
+          <w:szCs w:val="24"/>
+        </w:rPr>
+        <w:t xml:space="preserve"> during the game</w:t>
       </w:r>
     </w:p>
     <w:p>
@@ -13141,10 +13349,272 @@
         <w:spacing w:after="0" w:line="240" w:lineRule="auto"/>
         <w:rPr>
           <w:rFonts w:ascii="Arial" w:hAnsi="Arial" w:cs="Arial"/>
-          <w:color w:val="002060"/>
-          <w:szCs w:val="24"/>
-        </w:rPr>
-      </w:pPr>
+          <w:b/>
+          <w:color w:val="002060"/>
+          <w:szCs w:val="24"/>
+        </w:rPr>
+      </w:pPr>
+      <w:r>
+        <w:rPr>
+          <w:rFonts w:ascii="Arial" w:hAnsi="Arial" w:cs="Arial"/>
+          <w:b/>
+          <w:color w:val="002060"/>
+          <w:szCs w:val="24"/>
+        </w:rPr>
+        <w:t>CONCLUSIONS:</w:t>
+      </w:r>
+    </w:p>
+    <w:p>
+      <w:pPr>
+        <w:pStyle w:val="ListParagraph"/>
+        <w:numPr>
+          <w:ilvl w:val="0"/>
+          <w:numId w:val="25"/>
+        </w:numPr>
+        <w:rPr>
+          <w:rFonts w:ascii="Arial" w:hAnsi="Arial" w:cs="Arial"/>
+          <w:color w:val="002060"/>
+          <w:szCs w:val="24"/>
+        </w:rPr>
+      </w:pPr>
+      <w:r>
+        <w:rPr>
+          <w:rFonts w:ascii="Arial" w:hAnsi="Arial" w:cs="Arial"/>
+          <w:color w:val="002060"/>
+          <w:szCs w:val="24"/>
+        </w:rPr>
+        <w:t>D</w:t>
+      </w:r>
+      <w:r>
+        <w:rPr>
+          <w:rFonts w:ascii="Arial" w:hAnsi="Arial" w:cs="Arial"/>
+          <w:color w:val="002060"/>
+          <w:szCs w:val="24"/>
+        </w:rPr>
+        <w:t>ynamic selection of appropriate persuasive</w:t>
+      </w:r>
+      <w:r>
+        <w:rPr>
+          <w:rFonts w:ascii="Arial" w:hAnsi="Arial" w:cs="Arial"/>
+          <w:color w:val="002060"/>
+          <w:szCs w:val="24"/>
+        </w:rPr>
+        <w:t xml:space="preserve"> </w:t>
+      </w:r>
+      <w:r>
+        <w:rPr>
+          <w:rFonts w:ascii="Arial" w:hAnsi="Arial" w:cs="Arial"/>
+          <w:color w:val="002060"/>
+          <w:szCs w:val="24"/>
+        </w:rPr>
+        <w:t>strategies will increase efficacy of games</w:t>
+      </w:r>
+    </w:p>
+    <w:p>
+      <w:pPr>
+        <w:pStyle w:val="ListParagraph"/>
+        <w:numPr>
+          <w:ilvl w:val="0"/>
+          <w:numId w:val="25"/>
+        </w:numPr>
+        <w:rPr>
+          <w:rFonts w:ascii="Arial" w:hAnsi="Arial" w:cs="Arial"/>
+          <w:color w:val="002060"/>
+          <w:szCs w:val="24"/>
+        </w:rPr>
+      </w:pPr>
+      <w:r>
+        <w:rPr>
+          <w:rFonts w:ascii="Arial" w:hAnsi="Arial" w:cs="Arial"/>
+          <w:i/>
+          <w:iCs/>
+          <w:color w:val="002060"/>
+          <w:szCs w:val="24"/>
+        </w:rPr>
+        <w:t>O</w:t>
+      </w:r>
+      <w:r>
+        <w:rPr>
+          <w:rFonts w:ascii="Arial" w:hAnsi="Arial" w:cs="Arial"/>
+          <w:i/>
+          <w:iCs/>
+          <w:color w:val="002060"/>
+          <w:szCs w:val="24"/>
+        </w:rPr>
+        <w:t>ne size does not</w:t>
+      </w:r>
+      <w:r>
+        <w:rPr>
+          <w:rFonts w:ascii="Arial" w:hAnsi="Arial" w:cs="Arial"/>
+          <w:i/>
+          <w:iCs/>
+          <w:color w:val="002060"/>
+          <w:szCs w:val="24"/>
+        </w:rPr>
+        <w:t xml:space="preserve"> </w:t>
+      </w:r>
+      <w:r>
+        <w:rPr>
+          <w:rFonts w:ascii="Arial" w:hAnsi="Arial" w:cs="Arial"/>
+          <w:i/>
+          <w:iCs/>
+          <w:color w:val="002060"/>
+          <w:szCs w:val="24"/>
+        </w:rPr>
+        <w:t xml:space="preserve">fit all </w:t>
+      </w:r>
+      <w:r>
+        <w:rPr>
+          <w:rFonts w:ascii="Arial" w:hAnsi="Arial" w:cs="Arial"/>
+          <w:color w:val="002060"/>
+          <w:szCs w:val="24"/>
+        </w:rPr>
+        <w:t>–tailoring will increase effectiveness</w:t>
+      </w:r>
+    </w:p>
+    <w:p>
+      <w:pPr>
+        <w:pStyle w:val="ListParagraph"/>
+        <w:numPr>
+          <w:ilvl w:val="0"/>
+          <w:numId w:val="25"/>
+        </w:numPr>
+        <w:rPr>
+          <w:rFonts w:ascii="Arial" w:hAnsi="Arial" w:cs="Arial"/>
+          <w:color w:val="002060"/>
+          <w:szCs w:val="24"/>
+        </w:rPr>
+      </w:pPr>
+      <w:r>
+        <w:rPr>
+          <w:rFonts w:ascii="Arial" w:hAnsi="Arial" w:cs="Arial"/>
+          <w:color w:val="002060"/>
+          <w:szCs w:val="24"/>
+        </w:rPr>
+        <w:t>A</w:t>
+      </w:r>
+      <w:r>
+        <w:rPr>
+          <w:rFonts w:ascii="Arial" w:hAnsi="Arial" w:cs="Arial"/>
+          <w:color w:val="002060"/>
+          <w:szCs w:val="24"/>
+        </w:rPr>
+        <w:t>lthough tailoring improved play</w:t>
+      </w:r>
+      <w:r>
+        <w:rPr>
+          <w:rFonts w:ascii="Arial" w:hAnsi="Arial" w:cs="Arial"/>
+          <w:color w:val="002060"/>
+          <w:szCs w:val="24"/>
+        </w:rPr>
+        <w:t xml:space="preserve"> </w:t>
+      </w:r>
+      <w:r>
+        <w:rPr>
+          <w:rFonts w:ascii="Arial" w:hAnsi="Arial" w:cs="Arial"/>
+          <w:color w:val="002060"/>
+          <w:szCs w:val="24"/>
+        </w:rPr>
+        <w:t>experience, play experience (enjoyment, competence, effort, or tension) does not mediate how</w:t>
+      </w:r>
+      <w:r>
+        <w:rPr>
+          <w:rFonts w:ascii="Arial" w:hAnsi="Arial" w:cs="Arial"/>
+          <w:color w:val="002060"/>
+          <w:szCs w:val="24"/>
+        </w:rPr>
+        <w:t xml:space="preserve"> </w:t>
+      </w:r>
+      <w:r>
+        <w:rPr>
+          <w:rFonts w:ascii="Arial" w:hAnsi="Arial" w:cs="Arial"/>
+          <w:color w:val="002060"/>
+          <w:szCs w:val="24"/>
+        </w:rPr>
+        <w:t>tailoring an intervention improved the persuasiveness of a game for change, with respect to</w:t>
+      </w:r>
+      <w:r>
+        <w:rPr>
+          <w:rFonts w:ascii="Arial" w:hAnsi="Arial" w:cs="Arial"/>
+          <w:color w:val="002060"/>
+          <w:szCs w:val="24"/>
+        </w:rPr>
+        <w:t xml:space="preserve"> </w:t>
+      </w:r>
+      <w:r>
+        <w:rPr>
+          <w:rFonts w:ascii="Arial" w:hAnsi="Arial" w:cs="Arial"/>
+          <w:color w:val="002060"/>
+          <w:szCs w:val="24"/>
+        </w:rPr>
+        <w:t xml:space="preserve">attitude, intention and self-efficacy change. </w:t>
+      </w:r>
+    </w:p>
+    <w:p>
+      <w:pPr>
+        <w:pStyle w:val="ListParagraph"/>
+        <w:numPr>
+          <w:ilvl w:val="0"/>
+          <w:numId w:val="25"/>
+        </w:numPr>
+        <w:autoSpaceDE w:val="0"/>
+        <w:autoSpaceDN w:val="0"/>
+        <w:adjustRightInd w:val="0"/>
+        <w:spacing w:after="0" w:line="240" w:lineRule="auto"/>
+        <w:rPr>
+          <w:rFonts w:ascii="Arial" w:hAnsi="Arial" w:cs="Arial"/>
+          <w:color w:val="002060"/>
+          <w:szCs w:val="24"/>
+        </w:rPr>
+      </w:pPr>
+      <w:r>
+        <w:rPr>
+          <w:rFonts w:ascii="Arial" w:hAnsi="Arial" w:cs="Arial"/>
+          <w:color w:val="002060"/>
+          <w:szCs w:val="24"/>
+        </w:rPr>
+        <w:t>S</w:t>
+      </w:r>
+      <w:r>
+        <w:rPr>
+          <w:rFonts w:ascii="Arial" w:hAnsi="Arial" w:cs="Arial"/>
+          <w:color w:val="002060"/>
+          <w:szCs w:val="24"/>
+        </w:rPr>
+        <w:t>trategies vary comparative efficacy depending</w:t>
+      </w:r>
+      <w:r>
+        <w:rPr>
+          <w:rFonts w:ascii="Arial" w:hAnsi="Arial" w:cs="Arial"/>
+          <w:color w:val="002060"/>
+          <w:szCs w:val="24"/>
+        </w:rPr>
+        <w:t xml:space="preserve"> </w:t>
+      </w:r>
+      <w:r>
+        <w:rPr>
+          <w:rFonts w:ascii="Arial" w:hAnsi="Arial" w:cs="Arial"/>
+          <w:color w:val="002060"/>
+          <w:szCs w:val="24"/>
+        </w:rPr>
+        <w:t xml:space="preserve">on gamer type. </w:t>
+      </w:r>
+    </w:p>
+    <w:p>
+      <w:pPr>
+        <w:pStyle w:val="ListParagraph"/>
+        <w:autoSpaceDE w:val="0"/>
+        <w:autoSpaceDN w:val="0"/>
+        <w:adjustRightInd w:val="0"/>
+        <w:spacing w:after="0" w:line="240" w:lineRule="auto"/>
+        <w:rPr>
+          <w:rFonts w:ascii="Arial" w:hAnsi="Arial" w:cs="Arial"/>
+          <w:color w:val="002060"/>
+          <w:szCs w:val="24"/>
+        </w:rPr>
+      </w:pPr>
+      <w:bookmarkStart w:id="0" w:name="_GoBack"/>
+      <w:bookmarkEnd w:id="0"/>
     </w:p>
     <w:p>
       <w:pPr>
@@ -13458,6 +13928,7 @@
           <w:rFonts w:ascii="Arial" w:hAnsi="Arial" w:cs="Arial"/>
           <w:i/>
         </w:rPr>
+        <w:lastRenderedPageBreak/>
         <w:t>Main problem – adopting “one size fits all” approach does not work – this works against the performance of users of certain personality types</w:t>
       </w:r>
     </w:p>
@@ -13551,15 +14022,7 @@
           <w:rFonts w:ascii="Arial" w:hAnsi="Arial" w:cs="Arial"/>
           <w:i/>
         </w:rPr>
-        <w:t xml:space="preserve">Competition and Comparison, </w:t>
-      </w:r>
-      <w:r>
-        <w:rPr>
-          <w:rFonts w:ascii="Arial" w:hAnsi="Arial" w:cs="Arial"/>
-          <w:i/>
-        </w:rPr>
-        <w:lastRenderedPageBreak/>
-        <w:t xml:space="preserve">Cooperation, Customisation, Personalisation, Praise, Self-Monitoring, Simulation, </w:t>
+        <w:t xml:space="preserve">Competition and Comparison, Cooperation, Customisation, Personalisation, Praise, Self-Monitoring, Simulation, </w:t>
       </w:r>
       <w:r>
         <w:rPr>
@@ -13981,6 +14444,7 @@
           <w:rFonts w:ascii="Arial" w:hAnsi="Arial" w:cs="Arial"/>
           <w:i/>
         </w:rPr>
+        <w:lastRenderedPageBreak/>
         <w:t>Difference = competition version has competing with other players whereas in the reward version they are rewarded on their performance</w:t>
       </w:r>
       <w:r>
@@ -14135,7 +14599,6 @@
           <w:rFonts w:ascii="Arial" w:hAnsi="Arial" w:cs="Arial"/>
           <w:i/>
         </w:rPr>
-        <w:lastRenderedPageBreak/>
         <w:t>177 / 155 F/M</w:t>
       </w:r>
     </w:p>
@@ -14529,6 +14992,7 @@
           <w:rFonts w:ascii="Arial" w:hAnsi="Arial" w:cs="Arial"/>
           <w:i/>
         </w:rPr>
+        <w:lastRenderedPageBreak/>
         <w:t xml:space="preserve">conquerors playing the competition version showed heightened positive change in attitude towards healthy eating, and increased mean negative attitude after playing </w:t>
       </w:r>
       <w:r>
@@ -14627,15 +15091,7 @@
           <w:rFonts w:ascii="Arial" w:hAnsi="Arial" w:cs="Arial"/>
           <w:i/>
         </w:rPr>
-        <w:t xml:space="preserve"> – using inappropriate </w:t>
-      </w:r>
-      <w:r>
-        <w:rPr>
-          <w:rFonts w:ascii="Arial" w:hAnsi="Arial" w:cs="Arial"/>
-          <w:i/>
-        </w:rPr>
-        <w:lastRenderedPageBreak/>
-        <w:t>persuasive technique can be detrimental to behavioural change</w:t>
+        <w:t xml:space="preserve"> – using inappropriate persuasive technique can be detrimental to behavioural change</w:t>
       </w:r>
     </w:p>
     <w:p>
@@ -15152,6 +15608,7 @@
           <w:i/>
           <w:u w:val="single"/>
         </w:rPr>
+        <w:lastRenderedPageBreak/>
         <w:t xml:space="preserve">Self-selection of player type vs. detected </w:t>
       </w:r>
       <w:r>
@@ -15592,6 +16049,7 @@
           <w:rFonts w:ascii="Arial" w:hAnsi="Arial" w:cs="Arial"/>
           <w:b/>
         </w:rPr>
+        <w:lastRenderedPageBreak/>
         <w:t xml:space="preserve">Video: </w:t>
       </w:r>
       <w:hyperlink r:id="rId8" w:history="1">
@@ -15802,7 +16260,6 @@
         <w:rPr>
           <w:rFonts w:ascii="Arial" w:hAnsi="Arial" w:cs="Arial"/>
         </w:rPr>
-        <w:lastRenderedPageBreak/>
         <w:t>Architecture – slider panels, mechanical linkages, plastic rods, LED strips, Kinect and projector</w:t>
       </w:r>
     </w:p>
@@ -16533,6 +16990,7 @@
           <w:rFonts w:ascii="Arial" w:hAnsi="Arial" w:cs="Arial"/>
           <w:u w:val="single"/>
         </w:rPr>
+        <w:lastRenderedPageBreak/>
         <w:t>Instant drag</w:t>
       </w:r>
       <w:r>
@@ -16793,7 +17251,6 @@
         <w:rPr>
           <w:rFonts w:ascii="Arial" w:hAnsi="Arial" w:cs="Arial"/>
         </w:rPr>
-        <w:lastRenderedPageBreak/>
         <w:t xml:space="preserve">Mistakes embarrassing if used for presentations – wait for transition </w:t>
       </w:r>
     </w:p>
@@ -17523,6 +17980,7 @@
         <w:rPr>
           <w:rFonts w:ascii="Arial" w:hAnsi="Arial" w:cs="Arial"/>
         </w:rPr>
+        <w:lastRenderedPageBreak/>
         <w:t>With more people – desire to prod bars. Interesting to observe problem solving in groups.</w:t>
       </w:r>
     </w:p>
@@ -17689,7 +18147,6 @@
           <w:b/>
           <w:u w:val="single"/>
         </w:rPr>
-        <w:lastRenderedPageBreak/>
         <w:t>500 words: Assess extent to which work reported justifies articles' conclusions.</w:t>
       </w:r>
     </w:p>
@@ -18454,6 +18911,119 @@
     </w:lvl>
   </w:abstractNum>
   <w:abstractNum w:abstractNumId="6" w15:restartNumberingAfterBreak="0">
+    <w:nsid w:val="1B540D2B"/>
+    <w:multiLevelType w:val="hybridMultilevel"/>
+    <w:tmpl w:val="AA20FC10"/>
+    <w:lvl w:ilvl="0" w:tplc="08090001">
+      <w:start w:val="1"/>
+      <w:numFmt w:val="bullet"/>
+      <w:lvlText w:val=""/>
+      <w:lvlJc w:val="left"/>
+      <w:pPr>
+        <w:ind w:left="720" w:hanging="360"/>
+      </w:pPr>
+      <w:rPr>
+        <w:rFonts w:ascii="Symbol" w:hAnsi="Symbol" w:hint="default"/>
+      </w:rPr>
+    </w:lvl>
+    <w:lvl w:ilvl="1" w:tplc="08090003" w:tentative="1">
+      <w:start w:val="1"/>
+      <w:numFmt w:val="bullet"/>
+      <w:lvlText w:val="o"/>
+      <w:lvlJc w:val="left"/>
+      <w:pPr>
+        <w:ind w:left="1440" w:hanging="360"/>
+      </w:pPr>
+      <w:rPr>
+        <w:rFonts w:ascii="Courier New" w:hAnsi="Courier New" w:cs="Courier New" w:hint="default"/>
+      </w:rPr>
+    </w:lvl>
+    <w:lvl w:ilvl="2" w:tplc="08090005" w:tentative="1">
+      <w:start w:val="1"/>
+      <w:numFmt w:val="bullet"/>
+      <w:lvlText w:val=""/>
+      <w:lvlJc w:val="left"/>
+      <w:pPr>
+        <w:ind w:left="2160" w:hanging="360"/>
+      </w:pPr>
+      <w:rPr>
+        <w:rFonts w:ascii="Wingdings" w:hAnsi="Wingdings" w:hint="default"/>
+      </w:rPr>
+    </w:lvl>
+    <w:lvl w:ilvl="3" w:tplc="08090001" w:tentative="1">
+      <w:start w:val="1"/>
+      <w:numFmt w:val="bullet"/>
+      <w:lvlText w:val=""/>
+      <w:lvlJc w:val="left"/>
+      <w:pPr>
+        <w:ind w:left="2880" w:hanging="360"/>
+      </w:pPr>
+      <w:rPr>
+        <w:rFonts w:ascii="Symbol" w:hAnsi="Symbol" w:hint="default"/>
+      </w:rPr>
+    </w:lvl>
+    <w:lvl w:ilvl="4" w:tplc="08090003" w:tentative="1">
+      <w:start w:val="1"/>
+      <w:numFmt w:val="bullet"/>
+      <w:lvlText w:val="o"/>
+      <w:lvlJc w:val="left"/>
+      <w:pPr>
+        <w:ind w:left="3600" w:hanging="360"/>
+      </w:pPr>
+      <w:rPr>
+        <w:rFonts w:ascii="Courier New" w:hAnsi="Courier New" w:cs="Courier New" w:hint="default"/>
+      </w:rPr>
+    </w:lvl>
+    <w:lvl w:ilvl="5" w:tplc="08090005" w:tentative="1">
+      <w:start w:val="1"/>
+      <w:numFmt w:val="bullet"/>
+      <w:lvlText w:val=""/>
+      <w:lvlJc w:val="left"/>
+      <w:pPr>
+        <w:ind w:left="4320" w:hanging="360"/>
+      </w:pPr>
+      <w:rPr>
+        <w:rFonts w:ascii="Wingdings" w:hAnsi="Wingdings" w:hint="default"/>
+      </w:rPr>
+    </w:lvl>
+    <w:lvl w:ilvl="6" w:tplc="08090001" w:tentative="1">
+      <w:start w:val="1"/>
+      <w:numFmt w:val="bullet"/>
+      <w:lvlText w:val=""/>
+      <w:lvlJc w:val="left"/>
+      <w:pPr>
+        <w:ind w:left="5040" w:hanging="360"/>
+      </w:pPr>
+      <w:rPr>
+        <w:rFonts w:ascii="Symbol" w:hAnsi="Symbol" w:hint="default"/>
+      </w:rPr>
+    </w:lvl>
+    <w:lvl w:ilvl="7" w:tplc="08090003" w:tentative="1">
+      <w:start w:val="1"/>
+      <w:numFmt w:val="bullet"/>
+      <w:lvlText w:val="o"/>
+      <w:lvlJc w:val="left"/>
+      <w:pPr>
+        <w:ind w:left="5760" w:hanging="360"/>
+      </w:pPr>
+      <w:rPr>
+        <w:rFonts w:ascii="Courier New" w:hAnsi="Courier New" w:cs="Courier New" w:hint="default"/>
+      </w:rPr>
+    </w:lvl>
+    <w:lvl w:ilvl="8" w:tplc="08090005" w:tentative="1">
+      <w:start w:val="1"/>
+      <w:numFmt w:val="bullet"/>
+      <w:lvlText w:val=""/>
+      <w:lvlJc w:val="left"/>
+      <w:pPr>
+        <w:ind w:left="6480" w:hanging="360"/>
+      </w:pPr>
+      <w:rPr>
+        <w:rFonts w:ascii="Wingdings" w:hAnsi="Wingdings" w:hint="default"/>
+      </w:rPr>
+    </w:lvl>
+  </w:abstractNum>
+  <w:abstractNum w:abstractNumId="7" w15:restartNumberingAfterBreak="0">
     <w:nsid w:val="21B26E18"/>
     <w:multiLevelType w:val="hybridMultilevel"/>
     <w:tmpl w:val="1480D9D6"/>
@@ -18566,7 +19136,7 @@
       </w:rPr>
     </w:lvl>
   </w:abstractNum>
-  <w:abstractNum w:abstractNumId="7" w15:restartNumberingAfterBreak="0">
+  <w:abstractNum w:abstractNumId="8" w15:restartNumberingAfterBreak="0">
     <w:nsid w:val="288411FF"/>
     <w:multiLevelType w:val="hybridMultilevel"/>
     <w:tmpl w:val="0A9699E6"/>
@@ -18679,7 +19249,7 @@
       </w:rPr>
     </w:lvl>
   </w:abstractNum>
-  <w:abstractNum w:abstractNumId="8" w15:restartNumberingAfterBreak="0">
+  <w:abstractNum w:abstractNumId="9" w15:restartNumberingAfterBreak="0">
     <w:nsid w:val="2EAD68DB"/>
     <w:multiLevelType w:val="hybridMultilevel"/>
     <w:tmpl w:val="DCC4D196"/>
@@ -18792,7 +19362,7 @@
       </w:rPr>
     </w:lvl>
   </w:abstractNum>
-  <w:abstractNum w:abstractNumId="9" w15:restartNumberingAfterBreak="0">
+  <w:abstractNum w:abstractNumId="10" w15:restartNumberingAfterBreak="0">
     <w:nsid w:val="2F9F24D2"/>
     <w:multiLevelType w:val="hybridMultilevel"/>
     <w:tmpl w:val="957094DC"/>
@@ -18905,7 +19475,7 @@
       </w:rPr>
     </w:lvl>
   </w:abstractNum>
-  <w:abstractNum w:abstractNumId="10" w15:restartNumberingAfterBreak="0">
+  <w:abstractNum w:abstractNumId="11" w15:restartNumberingAfterBreak="0">
     <w:nsid w:val="30BA1842"/>
     <w:multiLevelType w:val="hybridMultilevel"/>
     <w:tmpl w:val="8E167ED0"/>
@@ -19018,7 +19588,7 @@
       </w:rPr>
     </w:lvl>
   </w:abstractNum>
-  <w:abstractNum w:abstractNumId="11" w15:restartNumberingAfterBreak="0">
+  <w:abstractNum w:abstractNumId="12" w15:restartNumberingAfterBreak="0">
     <w:nsid w:val="33450CC3"/>
     <w:multiLevelType w:val="hybridMultilevel"/>
     <w:tmpl w:val="83607F7C"/>
@@ -19131,7 +19701,7 @@
       </w:rPr>
     </w:lvl>
   </w:abstractNum>
-  <w:abstractNum w:abstractNumId="12" w15:restartNumberingAfterBreak="0">
+  <w:abstractNum w:abstractNumId="13" w15:restartNumberingAfterBreak="0">
     <w:nsid w:val="3E463E37"/>
     <w:multiLevelType w:val="hybridMultilevel"/>
     <w:tmpl w:val="50507602"/>
@@ -19244,7 +19814,7 @@
       </w:rPr>
     </w:lvl>
   </w:abstractNum>
-  <w:abstractNum w:abstractNumId="13" w15:restartNumberingAfterBreak="0">
+  <w:abstractNum w:abstractNumId="14" w15:restartNumberingAfterBreak="0">
     <w:nsid w:val="454363F1"/>
     <w:multiLevelType w:val="hybridMultilevel"/>
     <w:tmpl w:val="C234FBD2"/>
@@ -19357,7 +19927,7 @@
       </w:rPr>
     </w:lvl>
   </w:abstractNum>
-  <w:abstractNum w:abstractNumId="14" w15:restartNumberingAfterBreak="0">
+  <w:abstractNum w:abstractNumId="15" w15:restartNumberingAfterBreak="0">
     <w:nsid w:val="4A734FEE"/>
     <w:multiLevelType w:val="hybridMultilevel"/>
     <w:tmpl w:val="C72C9742"/>
@@ -19470,7 +20040,7 @@
       </w:rPr>
     </w:lvl>
   </w:abstractNum>
-  <w:abstractNum w:abstractNumId="15" w15:restartNumberingAfterBreak="0">
+  <w:abstractNum w:abstractNumId="16" w15:restartNumberingAfterBreak="0">
     <w:nsid w:val="4AE037D2"/>
     <w:multiLevelType w:val="hybridMultilevel"/>
     <w:tmpl w:val="E3609438"/>
@@ -19583,7 +20153,7 @@
       </w:rPr>
     </w:lvl>
   </w:abstractNum>
-  <w:abstractNum w:abstractNumId="16" w15:restartNumberingAfterBreak="0">
+  <w:abstractNum w:abstractNumId="17" w15:restartNumberingAfterBreak="0">
     <w:nsid w:val="4E6E1904"/>
     <w:multiLevelType w:val="hybridMultilevel"/>
     <w:tmpl w:val="EEEC6CE6"/>
@@ -19696,7 +20266,120 @@
       </w:rPr>
     </w:lvl>
   </w:abstractNum>
-  <w:abstractNum w:abstractNumId="17" w15:restartNumberingAfterBreak="0">
+  <w:abstractNum w:abstractNumId="18" w15:restartNumberingAfterBreak="0">
+    <w:nsid w:val="4F537007"/>
+    <w:multiLevelType w:val="hybridMultilevel"/>
+    <w:tmpl w:val="0FC2D7F0"/>
+    <w:lvl w:ilvl="0" w:tplc="0809000F">
+      <w:start w:val="1"/>
+      <w:numFmt w:val="decimal"/>
+      <w:lvlText w:val="%1."/>
+      <w:lvlJc w:val="left"/>
+      <w:pPr>
+        <w:ind w:left="720" w:hanging="360"/>
+      </w:pPr>
+      <w:rPr>
+        <w:rFonts w:hint="default"/>
+      </w:rPr>
+    </w:lvl>
+    <w:lvl w:ilvl="1" w:tplc="08090003">
+      <w:start w:val="1"/>
+      <w:numFmt w:val="bullet"/>
+      <w:lvlText w:val="o"/>
+      <w:lvlJc w:val="left"/>
+      <w:pPr>
+        <w:ind w:left="1440" w:hanging="360"/>
+      </w:pPr>
+      <w:rPr>
+        <w:rFonts w:ascii="Courier New" w:hAnsi="Courier New" w:cs="Courier New" w:hint="default"/>
+      </w:rPr>
+    </w:lvl>
+    <w:lvl w:ilvl="2" w:tplc="08090005" w:tentative="1">
+      <w:start w:val="1"/>
+      <w:numFmt w:val="bullet"/>
+      <w:lvlText w:val=""/>
+      <w:lvlJc w:val="left"/>
+      <w:pPr>
+        <w:ind w:left="2160" w:hanging="360"/>
+      </w:pPr>
+      <w:rPr>
+        <w:rFonts w:ascii="Wingdings" w:hAnsi="Wingdings" w:hint="default"/>
+      </w:rPr>
+    </w:lvl>
+    <w:lvl w:ilvl="3" w:tplc="08090001" w:tentative="1">
+      <w:start w:val="1"/>
+      <w:numFmt w:val="bullet"/>
+      <w:lvlText w:val=""/>
+      <w:lvlJc w:val="left"/>
+      <w:pPr>
+        <w:ind w:left="2880" w:hanging="360"/>
+      </w:pPr>
+      <w:rPr>
+        <w:rFonts w:ascii="Symbol" w:hAnsi="Symbol" w:hint="default"/>
+      </w:rPr>
+    </w:lvl>
+    <w:lvl w:ilvl="4" w:tplc="08090003" w:tentative="1">
+      <w:start w:val="1"/>
+      <w:numFmt w:val="bullet"/>
+      <w:lvlText w:val="o"/>
+      <w:lvlJc w:val="left"/>
+      <w:pPr>
+        <w:ind w:left="3600" w:hanging="360"/>
+      </w:pPr>
+      <w:rPr>
+        <w:rFonts w:ascii="Courier New" w:hAnsi="Courier New" w:cs="Courier New" w:hint="default"/>
+      </w:rPr>
+    </w:lvl>
+    <w:lvl w:ilvl="5" w:tplc="08090005" w:tentative="1">
+      <w:start w:val="1"/>
+      <w:numFmt w:val="bullet"/>
+      <w:lvlText w:val=""/>
+      <w:lvlJc w:val="left"/>
+      <w:pPr>
+        <w:ind w:left="4320" w:hanging="360"/>
+      </w:pPr>
+      <w:rPr>
+        <w:rFonts w:ascii="Wingdings" w:hAnsi="Wingdings" w:hint="default"/>
+      </w:rPr>
+    </w:lvl>
+    <w:lvl w:ilvl="6" w:tplc="08090001" w:tentative="1">
+      <w:start w:val="1"/>
+      <w:numFmt w:val="bullet"/>
+      <w:lvlText w:val=""/>
+      <w:lvlJc w:val="left"/>
+      <w:pPr>
+        <w:ind w:left="5040" w:hanging="360"/>
+      </w:pPr>
+      <w:rPr>
+        <w:rFonts w:ascii="Symbol" w:hAnsi="Symbol" w:hint="default"/>
+      </w:rPr>
+    </w:lvl>
+    <w:lvl w:ilvl="7" w:tplc="08090003" w:tentative="1">
+      <w:start w:val="1"/>
+      <w:numFmt w:val="bullet"/>
+      <w:lvlText w:val="o"/>
+      <w:lvlJc w:val="left"/>
+      <w:pPr>
+        <w:ind w:left="5760" w:hanging="360"/>
+      </w:pPr>
+      <w:rPr>
+        <w:rFonts w:ascii="Courier New" w:hAnsi="Courier New" w:cs="Courier New" w:hint="default"/>
+      </w:rPr>
+    </w:lvl>
+    <w:lvl w:ilvl="8" w:tplc="08090005" w:tentative="1">
+      <w:start w:val="1"/>
+      <w:numFmt w:val="bullet"/>
+      <w:lvlText w:val=""/>
+      <w:lvlJc w:val="left"/>
+      <w:pPr>
+        <w:ind w:left="6480" w:hanging="360"/>
+      </w:pPr>
+      <w:rPr>
+        <w:rFonts w:ascii="Wingdings" w:hAnsi="Wingdings" w:hint="default"/>
+      </w:rPr>
+    </w:lvl>
+  </w:abstractNum>
+  <w:abstractNum w:abstractNumId="19" w15:restartNumberingAfterBreak="0">
     <w:nsid w:val="52CC33EB"/>
     <w:multiLevelType w:val="hybridMultilevel"/>
     <w:tmpl w:val="F80C7648"/>
@@ -19809,7 +20492,7 @@
       </w:rPr>
     </w:lvl>
   </w:abstractNum>
-  <w:abstractNum w:abstractNumId="18" w15:restartNumberingAfterBreak="0">
+  <w:abstractNum w:abstractNumId="20" w15:restartNumberingAfterBreak="0">
     <w:nsid w:val="574C3FA3"/>
     <w:multiLevelType w:val="hybridMultilevel"/>
     <w:tmpl w:val="4468D74E"/>
@@ -19922,7 +20605,7 @@
       </w:rPr>
     </w:lvl>
   </w:abstractNum>
-  <w:abstractNum w:abstractNumId="19" w15:restartNumberingAfterBreak="0">
+  <w:abstractNum w:abstractNumId="21" w15:restartNumberingAfterBreak="0">
     <w:nsid w:val="5BC43815"/>
     <w:multiLevelType w:val="hybridMultilevel"/>
     <w:tmpl w:val="21A40238"/>
@@ -20035,7 +20718,7 @@
       </w:rPr>
     </w:lvl>
   </w:abstractNum>
-  <w:abstractNum w:abstractNumId="20" w15:restartNumberingAfterBreak="0">
+  <w:abstractNum w:abstractNumId="22" w15:restartNumberingAfterBreak="0">
     <w:nsid w:val="63EF0752"/>
     <w:multiLevelType w:val="hybridMultilevel"/>
     <w:tmpl w:val="85B4E840"/>
@@ -20148,7 +20831,7 @@
       </w:rPr>
     </w:lvl>
   </w:abstractNum>
-  <w:abstractNum w:abstractNumId="21" w15:restartNumberingAfterBreak="0">
+  <w:abstractNum w:abstractNumId="23" w15:restartNumberingAfterBreak="0">
     <w:nsid w:val="70996DCC"/>
     <w:multiLevelType w:val="hybridMultilevel"/>
     <w:tmpl w:val="DDD4A2BA"/>
@@ -20261,7 +20944,7 @@
       </w:rPr>
     </w:lvl>
   </w:abstractNum>
-  <w:abstractNum w:abstractNumId="22" w15:restartNumberingAfterBreak="0">
+  <w:abstractNum w:abstractNumId="24" w15:restartNumberingAfterBreak="0">
     <w:nsid w:val="74692B40"/>
     <w:multiLevelType w:val="hybridMultilevel"/>
     <w:tmpl w:val="DA86CAB0"/>
@@ -20375,7 +21058,7 @@
     </w:lvl>
   </w:abstractNum>
   <w:num w:numId="1">
-    <w:abstractNumId w:val="18"/>
+    <w:abstractNumId w:val="20"/>
   </w:num>
   <w:num w:numId="2">
     <w:abstractNumId w:val="2"/>
@@ -20387,61 +21070,67 @@
     <w:abstractNumId w:val="5"/>
   </w:num>
   <w:num w:numId="5">
-    <w:abstractNumId w:val="12"/>
+    <w:abstractNumId w:val="13"/>
   </w:num>
   <w:num w:numId="6">
     <w:abstractNumId w:val="0"/>
   </w:num>
   <w:num w:numId="7">
+    <w:abstractNumId w:val="24"/>
+  </w:num>
+  <w:num w:numId="8">
     <w:abstractNumId w:val="22"/>
   </w:num>
-  <w:num w:numId="8">
-    <w:abstractNumId w:val="20"/>
-  </w:num>
   <w:num w:numId="9">
-    <w:abstractNumId w:val="6"/>
+    <w:abstractNumId w:val="7"/>
   </w:num>
   <w:num w:numId="10">
     <w:abstractNumId w:val="4"/>
   </w:num>
   <w:num w:numId="11">
-    <w:abstractNumId w:val="19"/>
+    <w:abstractNumId w:val="21"/>
   </w:num>
   <w:num w:numId="12">
+    <w:abstractNumId w:val="15"/>
+  </w:num>
+  <w:num w:numId="13">
     <w:abstractNumId w:val="14"/>
   </w:num>
-  <w:num w:numId="13">
-    <w:abstractNumId w:val="13"/>
-  </w:num>
   <w:num w:numId="14">
-    <w:abstractNumId w:val="10"/>
+    <w:abstractNumId w:val="11"/>
   </w:num>
   <w:num w:numId="15">
-    <w:abstractNumId w:val="16"/>
+    <w:abstractNumId w:val="17"/>
   </w:num>
   <w:num w:numId="16">
-    <w:abstractNumId w:val="8"/>
+    <w:abstractNumId w:val="9"/>
   </w:num>
   <w:num w:numId="17">
-    <w:abstractNumId w:val="17"/>
+    <w:abstractNumId w:val="19"/>
   </w:num>
   <w:num w:numId="18">
     <w:abstractNumId w:val="3"/>
   </w:num>
   <w:num w:numId="19">
-    <w:abstractNumId w:val="11"/>
+    <w:abstractNumId w:val="12"/>
   </w:num>
   <w:num w:numId="20">
-    <w:abstractNumId w:val="21"/>
+    <w:abstractNumId w:val="23"/>
   </w:num>
   <w:num w:numId="21">
-    <w:abstractNumId w:val="15"/>
+    <w:abstractNumId w:val="16"/>
   </w:num>
   <w:num w:numId="22">
-    <w:abstractNumId w:val="9"/>
+    <w:abstractNumId w:val="10"/>
   </w:num>
   <w:num w:numId="23">
-    <w:abstractNumId w:val="7"/>
+    <w:abstractNumId w:val="8"/>
+  </w:num>
+  <w:num w:numId="24">
+    <w:abstractNumId w:val="18"/>
+  </w:num>
+  <w:num w:numId="25">
+    <w:abstractNumId w:val="6"/>
   </w:num>
 </w:numbering>
 </file>

</xml_diff>

<commit_message>
Start summarising essay 2 plan
</commit_message>
<xml_diff>
--- a/Coursework Essays.docx
+++ b/Coursework Essays.docx
@@ -6167,8 +6167,6 @@
           <w:szCs w:val="24"/>
         </w:rPr>
       </w:pPr>
-      <w:bookmarkStart w:id="0" w:name="_GoBack"/>
-      <w:bookmarkEnd w:id="0"/>
     </w:p>
     <w:p>
       <w:pPr>
@@ -12871,73 +12869,15 @@
           <w:szCs w:val="24"/>
           <w:u w:val="single"/>
         </w:rPr>
-        <w:t>P</w:t>
-      </w:r>
-      <w:r>
-        <w:rPr>
-          <w:rFonts w:ascii="Arial" w:hAnsi="Arial" w:cs="Arial"/>
-          <w:color w:val="002060"/>
-          <w:szCs w:val="24"/>
-          <w:u w:val="single"/>
-        </w:rPr>
-        <w:t>articipants recruited from AMT</w:t>
-      </w:r>
-      <w:r>
-        <w:rPr>
-          <w:rFonts w:ascii="Arial" w:hAnsi="Arial" w:cs="Arial"/>
-          <w:color w:val="002060"/>
-          <w:szCs w:val="24"/>
-          <w:u w:val="single"/>
-        </w:rPr>
-        <w:t xml:space="preserve"> </w:t>
-      </w:r>
-      <w:r>
-        <w:rPr>
-          <w:rFonts w:ascii="Arial" w:hAnsi="Arial" w:cs="Arial"/>
-          <w:color w:val="002060"/>
-          <w:szCs w:val="24"/>
-        </w:rPr>
-        <w:t xml:space="preserve">- </w:t>
-      </w:r>
-      <w:r>
-        <w:rPr>
-          <w:rFonts w:ascii="Arial" w:hAnsi="Arial" w:cs="Arial"/>
-          <w:color w:val="002060"/>
-          <w:szCs w:val="24"/>
-        </w:rPr>
-        <w:t xml:space="preserve">not all AMT participants psychologically engaged </w:t>
-      </w:r>
-      <w:r>
-        <w:rPr>
-          <w:rFonts w:ascii="Arial" w:hAnsi="Arial" w:cs="Arial"/>
-          <w:color w:val="002060"/>
-          <w:szCs w:val="24"/>
-        </w:rPr>
-        <w:t xml:space="preserve">/ </w:t>
-      </w:r>
-      <w:r>
-        <w:rPr>
-          <w:rFonts w:ascii="Arial" w:hAnsi="Arial" w:cs="Arial"/>
-          <w:color w:val="002060"/>
-          <w:szCs w:val="24"/>
-        </w:rPr>
-        <w:t>motivated by compensatio</w:t>
-      </w:r>
-      <w:r>
-        <w:rPr>
-          <w:rFonts w:ascii="Arial" w:hAnsi="Arial" w:cs="Arial"/>
-          <w:color w:val="002060"/>
-          <w:szCs w:val="24"/>
-        </w:rPr>
-        <w:t>n</w:t>
-      </w:r>
-      <w:r>
-        <w:rPr>
-          <w:rFonts w:ascii="Arial" w:hAnsi="Arial" w:cs="Arial"/>
-          <w:color w:val="002060"/>
-          <w:szCs w:val="24"/>
-        </w:rPr>
-        <w:t xml:space="preserve">. </w:t>
+        <w:t xml:space="preserve">Participants recruited from AMT </w:t>
+      </w:r>
+      <w:r>
+        <w:rPr>
+          <w:rFonts w:ascii="Arial" w:hAnsi="Arial" w:cs="Arial"/>
+          <w:color w:val="002060"/>
+          <w:szCs w:val="24"/>
+        </w:rPr>
+        <w:t xml:space="preserve">- not all AMT participants psychologically engaged / motivated by compensation. </w:t>
       </w:r>
     </w:p>
     <w:p>
@@ -12964,40 +12904,15 @@
           <w:szCs w:val="24"/>
           <w:u w:val="single"/>
         </w:rPr>
-        <w:t>R</w:t>
-      </w:r>
-      <w:r>
-        <w:rPr>
-          <w:rFonts w:ascii="Arial" w:hAnsi="Arial" w:cs="Arial"/>
-          <w:color w:val="002060"/>
-          <w:szCs w:val="24"/>
-          <w:u w:val="single"/>
-        </w:rPr>
-        <w:t>esults may not necessarily generalize</w:t>
-      </w:r>
-      <w:r>
-        <w:rPr>
-          <w:rFonts w:ascii="Arial" w:hAnsi="Arial" w:cs="Arial"/>
-          <w:color w:val="002060"/>
-          <w:szCs w:val="24"/>
-        </w:rPr>
-        <w:t>; future research should compare with participants recruited from other domains</w:t>
-      </w:r>
-      <w:r>
-        <w:rPr>
-          <w:rFonts w:ascii="Arial" w:hAnsi="Arial" w:cs="Arial"/>
-          <w:color w:val="002060"/>
-          <w:szCs w:val="24"/>
-        </w:rPr>
-        <w:t xml:space="preserve"> (</w:t>
-      </w:r>
-      <w:r>
-        <w:rPr>
-          <w:rFonts w:ascii="Arial" w:hAnsi="Arial" w:cs="Arial"/>
-          <w:color w:val="002060"/>
-          <w:szCs w:val="24"/>
-        </w:rPr>
-        <w:t>intrinsically</w:t>
+        <w:t>Results may not necessarily generalize</w:t>
+      </w:r>
+      <w:r>
+        <w:rPr>
+          <w:rFonts w:ascii="Arial" w:hAnsi="Arial" w:cs="Arial"/>
+          <w:color w:val="002060"/>
+          <w:szCs w:val="24"/>
+        </w:rPr>
+        <w:t>; future research should compare with participants recruited from other domains (intrinsically</w:t>
       </w:r>
       <w:r>
         <w:rPr>
@@ -13082,34 +12997,7 @@
           <w:szCs w:val="24"/>
           <w:u w:val="single"/>
         </w:rPr>
-        <w:t>E</w:t>
-      </w:r>
-      <w:r>
-        <w:rPr>
-          <w:rFonts w:ascii="Arial" w:hAnsi="Arial" w:cs="Arial"/>
-          <w:color w:val="002060"/>
-          <w:szCs w:val="24"/>
-          <w:u w:val="single"/>
-        </w:rPr>
-        <w:t>ffectiveness of tailoring and validity of our personalization model</w:t>
-      </w:r>
-      <w:r>
-        <w:rPr>
-          <w:rFonts w:ascii="Arial" w:hAnsi="Arial" w:cs="Arial"/>
-          <w:color w:val="002060"/>
-          <w:szCs w:val="24"/>
-          <w:u w:val="single"/>
-        </w:rPr>
-        <w:t xml:space="preserve"> </w:t>
-      </w:r>
-      <w:r>
-        <w:rPr>
-          <w:rFonts w:ascii="Arial" w:hAnsi="Arial" w:cs="Arial"/>
-          <w:color w:val="002060"/>
-          <w:szCs w:val="24"/>
-          <w:u w:val="single"/>
-        </w:rPr>
-        <w:t>using only two gamer types</w:t>
+        <w:t>Effectiveness of tailoring and validity of our personalization model using only two gamer types</w:t>
       </w:r>
       <w:r>
         <w:rPr>
@@ -13178,34 +13066,7 @@
           <w:szCs w:val="24"/>
           <w:u w:val="single"/>
         </w:rPr>
-        <w:t>C</w:t>
-      </w:r>
-      <w:r>
-        <w:rPr>
-          <w:rFonts w:ascii="Arial" w:hAnsi="Arial" w:cs="Arial"/>
-          <w:color w:val="002060"/>
-          <w:szCs w:val="24"/>
-          <w:u w:val="single"/>
-        </w:rPr>
-        <w:t>omparing game designed using single strategy</w:t>
-      </w:r>
-      <w:r>
-        <w:rPr>
-          <w:rFonts w:ascii="Arial" w:hAnsi="Arial" w:cs="Arial"/>
-          <w:color w:val="002060"/>
-          <w:szCs w:val="24"/>
-          <w:u w:val="single"/>
-        </w:rPr>
-        <w:t xml:space="preserve"> </w:t>
-      </w:r>
-      <w:r>
-        <w:rPr>
-          <w:rFonts w:ascii="Arial" w:hAnsi="Arial" w:cs="Arial"/>
-          <w:color w:val="002060"/>
-          <w:szCs w:val="24"/>
-          <w:u w:val="single"/>
-        </w:rPr>
-        <w:t xml:space="preserve">versus multiple </w:t>
+        <w:t xml:space="preserve">Comparing game designed using single strategy versus multiple </w:t>
       </w:r>
       <w:r>
         <w:rPr>
@@ -13240,16 +13101,7 @@
           <w:szCs w:val="24"/>
           <w:u w:val="single"/>
         </w:rPr>
-        <w:t>I</w:t>
-      </w:r>
-      <w:r>
-        <w:rPr>
-          <w:rFonts w:ascii="Arial" w:hAnsi="Arial" w:cs="Arial"/>
-          <w:color w:val="002060"/>
-          <w:szCs w:val="24"/>
-          <w:u w:val="single"/>
-        </w:rPr>
-        <w:t>f game performance mediates effect of tailoring on effectiveness of games</w:t>
+        <w:t>If game performance mediates effect of tailoring on effectiveness of games</w:t>
       </w:r>
       <w:r>
         <w:rPr>
@@ -13292,34 +13144,7 @@
           <w:szCs w:val="24"/>
           <w:u w:val="single"/>
         </w:rPr>
-        <w:t>A</w:t>
-      </w:r>
-      <w:r>
-        <w:rPr>
-          <w:rFonts w:ascii="Arial" w:hAnsi="Arial" w:cs="Arial"/>
-          <w:color w:val="002060"/>
-          <w:szCs w:val="24"/>
-          <w:u w:val="single"/>
-        </w:rPr>
-        <w:t>utomatically determine player</w:t>
-      </w:r>
-      <w:r>
-        <w:rPr>
-          <w:rFonts w:ascii="Arial" w:hAnsi="Arial" w:cs="Arial"/>
-          <w:color w:val="002060"/>
-          <w:szCs w:val="24"/>
-          <w:u w:val="single"/>
-        </w:rPr>
-        <w:t xml:space="preserve"> </w:t>
-      </w:r>
-      <w:r>
-        <w:rPr>
-          <w:rFonts w:ascii="Arial" w:hAnsi="Arial" w:cs="Arial"/>
-          <w:color w:val="002060"/>
-          <w:szCs w:val="24"/>
-          <w:u w:val="single"/>
-        </w:rPr>
-        <w:t>personality type</w:t>
+        <w:t>Automatically determine player personality type</w:t>
       </w:r>
       <w:r>
         <w:rPr>
@@ -13398,31 +13223,7 @@
           <w:color w:val="002060"/>
           <w:szCs w:val="24"/>
         </w:rPr>
-        <w:t>D</w:t>
-      </w:r>
-      <w:r>
-        <w:rPr>
-          <w:rFonts w:ascii="Arial" w:hAnsi="Arial" w:cs="Arial"/>
-          <w:color w:val="002060"/>
-          <w:szCs w:val="24"/>
-        </w:rPr>
-        <w:t>ynamic selection of appropriate persuasive</w:t>
-      </w:r>
-      <w:r>
-        <w:rPr>
-          <w:rFonts w:ascii="Arial" w:hAnsi="Arial" w:cs="Arial"/>
-          <w:color w:val="002060"/>
-          <w:szCs w:val="24"/>
-        </w:rPr>
-        <w:t xml:space="preserve"> </w:t>
-      </w:r>
-      <w:r>
-        <w:rPr>
-          <w:rFonts w:ascii="Arial" w:hAnsi="Arial" w:cs="Arial"/>
-          <w:color w:val="002060"/>
-          <w:szCs w:val="24"/>
-        </w:rPr>
-        <w:t>strategies will increase efficacy of games</w:t>
+        <w:t>Dynamic selection of appropriate persuasive strategies will increase efficacy of games</w:t>
       </w:r>
     </w:p>
     <w:p>
@@ -13446,17 +13247,7 @@
           <w:color w:val="002060"/>
           <w:szCs w:val="24"/>
         </w:rPr>
-        <w:t>O</w:t>
-      </w:r>
-      <w:r>
-        <w:rPr>
-          <w:rFonts w:ascii="Arial" w:hAnsi="Arial" w:cs="Arial"/>
-          <w:i/>
-          <w:iCs/>
-          <w:color w:val="002060"/>
-          <w:szCs w:val="24"/>
-        </w:rPr>
-        <w:t>ne size does not</w:t>
+        <w:t>One size does not</w:t>
       </w:r>
       <w:r>
         <w:rPr>
@@ -13506,47 +13297,7 @@
           <w:color w:val="002060"/>
           <w:szCs w:val="24"/>
         </w:rPr>
-        <w:t>A</w:t>
-      </w:r>
-      <w:r>
-        <w:rPr>
-          <w:rFonts w:ascii="Arial" w:hAnsi="Arial" w:cs="Arial"/>
-          <w:color w:val="002060"/>
-          <w:szCs w:val="24"/>
-        </w:rPr>
-        <w:t>lthough tailoring improved play</w:t>
-      </w:r>
-      <w:r>
-        <w:rPr>
-          <w:rFonts w:ascii="Arial" w:hAnsi="Arial" w:cs="Arial"/>
-          <w:color w:val="002060"/>
-          <w:szCs w:val="24"/>
-        </w:rPr>
-        <w:t xml:space="preserve"> </w:t>
-      </w:r>
-      <w:r>
-        <w:rPr>
-          <w:rFonts w:ascii="Arial" w:hAnsi="Arial" w:cs="Arial"/>
-          <w:color w:val="002060"/>
-          <w:szCs w:val="24"/>
-        </w:rPr>
-        <w:t>experience, play experience (enjoyment, competence, effort, or tension) does not mediate how</w:t>
-      </w:r>
-      <w:r>
-        <w:rPr>
-          <w:rFonts w:ascii="Arial" w:hAnsi="Arial" w:cs="Arial"/>
-          <w:color w:val="002060"/>
-          <w:szCs w:val="24"/>
-        </w:rPr>
-        <w:t xml:space="preserve"> </w:t>
-      </w:r>
-      <w:r>
-        <w:rPr>
-          <w:rFonts w:ascii="Arial" w:hAnsi="Arial" w:cs="Arial"/>
-          <w:color w:val="002060"/>
-          <w:szCs w:val="24"/>
-        </w:rPr>
-        <w:t>tailoring an intervention improved the persuasiveness of a game for change, with respect to</w:t>
+        <w:t>Although tailoring improved play experience, play experience (enjoyment, competence, effort, or tension) does not mediate how tailoring an intervention improved the persuasiveness of a game for change, with respect to</w:t>
       </w:r>
       <w:r>
         <w:rPr>
@@ -18213,6 +17964,26 @@
     </w:p>
     <w:p>
       <w:pPr>
+        <w:rPr>
+          <w:rFonts w:ascii="Arial" w:hAnsi="Arial" w:cs="Arial"/>
+          <w:b/>
+        </w:rPr>
+      </w:pPr>
+      <w:r>
+        <w:rPr>
+          <w:rFonts w:ascii="Arial" w:hAnsi="Arial" w:cs="Arial"/>
+          <w:b/>
+        </w:rPr>
+        <w:t>ABSTRACT</w:t>
+      </w:r>
+    </w:p>
+    <w:p>
+      <w:pPr>
+        <w:pStyle w:val="ListParagraph"/>
+        <w:numPr>
+          <w:ilvl w:val="0"/>
+          <w:numId w:val="26"/>
+        </w:numPr>
         <w:autoSpaceDE w:val="0"/>
         <w:autoSpaceDN w:val="0"/>
         <w:adjustRightInd w:val="0"/>
@@ -18221,6 +17992,2147 @@
           <w:rFonts w:ascii="Arial" w:hAnsi="Arial" w:cs="Arial"/>
         </w:rPr>
       </w:pPr>
+      <w:r>
+        <w:rPr>
+          <w:rFonts w:ascii="Arial" w:hAnsi="Arial" w:cs="Arial"/>
+        </w:rPr>
+        <w:t xml:space="preserve">Visualizations </w:t>
+      </w:r>
+      <w:r>
+        <w:rPr>
+          <w:rFonts w:ascii="Arial" w:hAnsi="Arial" w:cs="Arial"/>
+        </w:rPr>
+        <w:t xml:space="preserve">(e.g. </w:t>
+      </w:r>
+      <w:r>
+        <w:rPr>
+          <w:rFonts w:ascii="Arial" w:hAnsi="Arial" w:cs="Arial"/>
+        </w:rPr>
+        <w:t>bar charts</w:t>
+      </w:r>
+      <w:r>
+        <w:rPr>
+          <w:rFonts w:ascii="Arial" w:hAnsi="Arial" w:cs="Arial"/>
+        </w:rPr>
+        <w:t>):</w:t>
+      </w:r>
+    </w:p>
+    <w:p>
+      <w:pPr>
+        <w:pStyle w:val="ListParagraph"/>
+        <w:numPr>
+          <w:ilvl w:val="1"/>
+          <w:numId w:val="26"/>
+        </w:numPr>
+        <w:autoSpaceDE w:val="0"/>
+        <w:autoSpaceDN w:val="0"/>
+        <w:adjustRightInd w:val="0"/>
+        <w:spacing w:after="0" w:line="240" w:lineRule="auto"/>
+        <w:rPr>
+          <w:rFonts w:ascii="Arial" w:hAnsi="Arial" w:cs="Arial"/>
+        </w:rPr>
+      </w:pPr>
+      <w:r>
+        <w:rPr>
+          <w:rFonts w:ascii="Arial" w:hAnsi="Arial" w:cs="Arial"/>
+        </w:rPr>
+        <w:t xml:space="preserve">help </w:t>
+      </w:r>
+      <w:proofErr w:type="gramStart"/>
+      <w:r>
+        <w:rPr>
+          <w:rFonts w:ascii="Arial" w:hAnsi="Arial" w:cs="Arial"/>
+        </w:rPr>
+        <w:t>users</w:t>
+      </w:r>
+      <w:proofErr w:type="gramEnd"/>
+      <w:r>
+        <w:rPr>
+          <w:rFonts w:ascii="Arial" w:hAnsi="Arial" w:cs="Arial"/>
+        </w:rPr>
+        <w:t xml:space="preserve"> reason about</w:t>
+      </w:r>
+      <w:r>
+        <w:rPr>
+          <w:rFonts w:ascii="Arial" w:hAnsi="Arial" w:cs="Arial"/>
+        </w:rPr>
+        <w:t xml:space="preserve"> </w:t>
+      </w:r>
+      <w:r>
+        <w:rPr>
+          <w:rFonts w:ascii="Arial" w:hAnsi="Arial" w:cs="Arial"/>
+        </w:rPr>
+        <w:t>data</w:t>
+      </w:r>
+    </w:p>
+    <w:p>
+      <w:pPr>
+        <w:pStyle w:val="ListParagraph"/>
+        <w:numPr>
+          <w:ilvl w:val="1"/>
+          <w:numId w:val="26"/>
+        </w:numPr>
+        <w:autoSpaceDE w:val="0"/>
+        <w:autoSpaceDN w:val="0"/>
+        <w:adjustRightInd w:val="0"/>
+        <w:spacing w:after="0" w:line="240" w:lineRule="auto"/>
+        <w:rPr>
+          <w:rFonts w:ascii="Arial" w:hAnsi="Arial" w:cs="Arial"/>
+        </w:rPr>
+      </w:pPr>
+      <w:r>
+        <w:rPr>
+          <w:rFonts w:ascii="Arial" w:hAnsi="Arial" w:cs="Arial"/>
+        </w:rPr>
+        <w:t>mostly screen-based</w:t>
+      </w:r>
+    </w:p>
+    <w:p>
+      <w:pPr>
+        <w:pStyle w:val="ListParagraph"/>
+        <w:numPr>
+          <w:ilvl w:val="1"/>
+          <w:numId w:val="26"/>
+        </w:numPr>
+        <w:autoSpaceDE w:val="0"/>
+        <w:autoSpaceDN w:val="0"/>
+        <w:adjustRightInd w:val="0"/>
+        <w:spacing w:after="0" w:line="240" w:lineRule="auto"/>
+        <w:rPr>
+          <w:rFonts w:ascii="Arial" w:hAnsi="Arial" w:cs="Arial"/>
+        </w:rPr>
+      </w:pPr>
+      <w:r>
+        <w:rPr>
+          <w:rFonts w:ascii="Arial" w:hAnsi="Arial" w:cs="Arial"/>
+        </w:rPr>
+        <w:t>rarely physical</w:t>
+      </w:r>
+    </w:p>
+    <w:p>
+      <w:pPr>
+        <w:pStyle w:val="ListParagraph"/>
+        <w:numPr>
+          <w:ilvl w:val="1"/>
+          <w:numId w:val="26"/>
+        </w:numPr>
+        <w:autoSpaceDE w:val="0"/>
+        <w:autoSpaceDN w:val="0"/>
+        <w:adjustRightInd w:val="0"/>
+        <w:spacing w:after="0" w:line="240" w:lineRule="auto"/>
+        <w:rPr>
+          <w:rFonts w:ascii="Arial" w:hAnsi="Arial" w:cs="Arial"/>
+        </w:rPr>
+      </w:pPr>
+      <w:r>
+        <w:rPr>
+          <w:rFonts w:ascii="Arial" w:hAnsi="Arial" w:cs="Arial"/>
+        </w:rPr>
+        <w:t xml:space="preserve">almost never physical </w:t>
+      </w:r>
+      <w:r>
+        <w:rPr>
+          <w:rFonts w:ascii="Arial" w:hAnsi="Arial" w:cs="Arial"/>
+        </w:rPr>
+        <w:t xml:space="preserve">/ </w:t>
+      </w:r>
+      <w:r>
+        <w:rPr>
+          <w:rFonts w:ascii="Arial" w:hAnsi="Arial" w:cs="Arial"/>
+        </w:rPr>
+        <w:t xml:space="preserve">dynamic. </w:t>
+      </w:r>
+    </w:p>
+    <w:p>
+      <w:pPr>
+        <w:pStyle w:val="ListParagraph"/>
+        <w:numPr>
+          <w:ilvl w:val="0"/>
+          <w:numId w:val="26"/>
+        </w:numPr>
+        <w:autoSpaceDE w:val="0"/>
+        <w:autoSpaceDN w:val="0"/>
+        <w:adjustRightInd w:val="0"/>
+        <w:spacing w:after="0" w:line="240" w:lineRule="auto"/>
+        <w:rPr>
+          <w:rFonts w:ascii="Arial" w:hAnsi="Arial" w:cs="Arial"/>
+        </w:rPr>
+      </w:pPr>
+      <w:r>
+        <w:rPr>
+          <w:rFonts w:ascii="Arial" w:hAnsi="Arial" w:cs="Arial"/>
+        </w:rPr>
+        <w:t>Investigates role of physically dynamic bar charts and evaluates new interactions for working with datasets in dynamic physical form</w:t>
+      </w:r>
+      <w:r>
+        <w:rPr>
+          <w:rFonts w:ascii="Arial" w:hAnsi="Arial" w:cs="Arial"/>
+        </w:rPr>
+        <w:t xml:space="preserve"> e.g. </w:t>
+      </w:r>
+      <w:r>
+        <w:rPr>
+          <w:rFonts w:ascii="Arial" w:hAnsi="Arial" w:cs="Arial"/>
+        </w:rPr>
+        <w:t>10×10 interactive bar chart</w:t>
+      </w:r>
+      <w:r>
+        <w:rPr>
+          <w:rFonts w:ascii="Arial" w:hAnsi="Arial" w:cs="Arial"/>
+        </w:rPr>
+        <w:t>.</w:t>
+      </w:r>
+    </w:p>
+    <w:p>
+      <w:pPr>
+        <w:pStyle w:val="ListParagraph"/>
+        <w:numPr>
+          <w:ilvl w:val="0"/>
+          <w:numId w:val="26"/>
+        </w:numPr>
+        <w:autoSpaceDE w:val="0"/>
+        <w:autoSpaceDN w:val="0"/>
+        <w:adjustRightInd w:val="0"/>
+        <w:spacing w:after="0" w:line="240" w:lineRule="auto"/>
+        <w:rPr>
+          <w:rFonts w:ascii="Arial" w:hAnsi="Arial" w:cs="Arial"/>
+        </w:rPr>
+      </w:pPr>
+      <w:r>
+        <w:rPr>
+          <w:rFonts w:ascii="Arial" w:hAnsi="Arial" w:cs="Arial"/>
+        </w:rPr>
+        <w:t>Designed interactions supporting fundamental</w:t>
+      </w:r>
+      <w:r>
+        <w:rPr>
+          <w:rFonts w:ascii="Arial" w:hAnsi="Arial" w:cs="Arial"/>
+        </w:rPr>
+        <w:t xml:space="preserve"> </w:t>
+      </w:r>
+      <w:r>
+        <w:rPr>
+          <w:rFonts w:ascii="Arial" w:hAnsi="Arial" w:cs="Arial"/>
+        </w:rPr>
+        <w:t xml:space="preserve">visualisation tasks: </w:t>
+      </w:r>
+    </w:p>
+    <w:p>
+      <w:pPr>
+        <w:pStyle w:val="ListParagraph"/>
+        <w:numPr>
+          <w:ilvl w:val="1"/>
+          <w:numId w:val="26"/>
+        </w:numPr>
+        <w:autoSpaceDE w:val="0"/>
+        <w:autoSpaceDN w:val="0"/>
+        <w:adjustRightInd w:val="0"/>
+        <w:spacing w:after="0" w:line="240" w:lineRule="auto"/>
+        <w:rPr>
+          <w:rFonts w:ascii="Arial" w:hAnsi="Arial" w:cs="Arial"/>
+        </w:rPr>
+      </w:pPr>
+      <w:r>
+        <w:rPr>
+          <w:rFonts w:ascii="Arial" w:hAnsi="Arial" w:cs="Arial"/>
+        </w:rPr>
+        <w:t>a</w:t>
+      </w:r>
+      <w:r>
+        <w:rPr>
+          <w:rFonts w:ascii="Arial" w:hAnsi="Arial" w:cs="Arial"/>
+        </w:rPr>
+        <w:t>nnotation</w:t>
+      </w:r>
+    </w:p>
+    <w:p>
+      <w:pPr>
+        <w:pStyle w:val="ListParagraph"/>
+        <w:numPr>
+          <w:ilvl w:val="1"/>
+          <w:numId w:val="26"/>
+        </w:numPr>
+        <w:autoSpaceDE w:val="0"/>
+        <w:autoSpaceDN w:val="0"/>
+        <w:adjustRightInd w:val="0"/>
+        <w:spacing w:after="0" w:line="240" w:lineRule="auto"/>
+        <w:rPr>
+          <w:rFonts w:ascii="Arial" w:hAnsi="Arial" w:cs="Arial"/>
+        </w:rPr>
+      </w:pPr>
+      <w:r>
+        <w:rPr>
+          <w:rFonts w:ascii="Arial" w:hAnsi="Arial" w:cs="Arial"/>
+        </w:rPr>
+        <w:t>navigation,</w:t>
+      </w:r>
+    </w:p>
+    <w:p>
+      <w:pPr>
+        <w:pStyle w:val="ListParagraph"/>
+        <w:numPr>
+          <w:ilvl w:val="1"/>
+          <w:numId w:val="26"/>
+        </w:numPr>
+        <w:autoSpaceDE w:val="0"/>
+        <w:autoSpaceDN w:val="0"/>
+        <w:adjustRightInd w:val="0"/>
+        <w:spacing w:after="0" w:line="240" w:lineRule="auto"/>
+        <w:rPr>
+          <w:rFonts w:ascii="Arial" w:hAnsi="Arial" w:cs="Arial"/>
+        </w:rPr>
+      </w:pPr>
+      <w:r>
+        <w:rPr>
+          <w:rFonts w:ascii="Arial" w:hAnsi="Arial" w:cs="Arial"/>
+        </w:rPr>
+        <w:t xml:space="preserve">filtering, </w:t>
+      </w:r>
+    </w:p>
+    <w:p>
+      <w:pPr>
+        <w:pStyle w:val="ListParagraph"/>
+        <w:numPr>
+          <w:ilvl w:val="1"/>
+          <w:numId w:val="26"/>
+        </w:numPr>
+        <w:autoSpaceDE w:val="0"/>
+        <w:autoSpaceDN w:val="0"/>
+        <w:adjustRightInd w:val="0"/>
+        <w:spacing w:after="0" w:line="240" w:lineRule="auto"/>
+        <w:rPr>
+          <w:rFonts w:ascii="Arial" w:hAnsi="Arial" w:cs="Arial"/>
+        </w:rPr>
+      </w:pPr>
+      <w:r>
+        <w:rPr>
+          <w:rFonts w:ascii="Arial" w:hAnsi="Arial" w:cs="Arial"/>
+        </w:rPr>
+        <w:t xml:space="preserve">comparison, </w:t>
+      </w:r>
+    </w:p>
+    <w:p>
+      <w:pPr>
+        <w:pStyle w:val="ListParagraph"/>
+        <w:numPr>
+          <w:ilvl w:val="1"/>
+          <w:numId w:val="26"/>
+        </w:numPr>
+        <w:autoSpaceDE w:val="0"/>
+        <w:autoSpaceDN w:val="0"/>
+        <w:adjustRightInd w:val="0"/>
+        <w:spacing w:after="0" w:line="240" w:lineRule="auto"/>
+        <w:rPr>
+          <w:rFonts w:ascii="Arial" w:hAnsi="Arial" w:cs="Arial"/>
+        </w:rPr>
+      </w:pPr>
+      <w:r>
+        <w:rPr>
+          <w:rFonts w:ascii="Arial" w:hAnsi="Arial" w:cs="Arial"/>
+        </w:rPr>
+        <w:t xml:space="preserve">organization, </w:t>
+      </w:r>
+    </w:p>
+    <w:p>
+      <w:pPr>
+        <w:pStyle w:val="ListParagraph"/>
+        <w:numPr>
+          <w:ilvl w:val="1"/>
+          <w:numId w:val="26"/>
+        </w:numPr>
+        <w:autoSpaceDE w:val="0"/>
+        <w:autoSpaceDN w:val="0"/>
+        <w:adjustRightInd w:val="0"/>
+        <w:spacing w:after="0" w:line="240" w:lineRule="auto"/>
+        <w:rPr>
+          <w:rFonts w:ascii="Arial" w:hAnsi="Arial" w:cs="Arial"/>
+        </w:rPr>
+      </w:pPr>
+      <w:r>
+        <w:rPr>
+          <w:rFonts w:ascii="Arial" w:hAnsi="Arial" w:cs="Arial"/>
+        </w:rPr>
+        <w:t xml:space="preserve">sorting. </w:t>
+      </w:r>
+    </w:p>
+    <w:p>
+      <w:pPr>
+        <w:pStyle w:val="ListParagraph"/>
+        <w:numPr>
+          <w:ilvl w:val="0"/>
+          <w:numId w:val="26"/>
+        </w:numPr>
+        <w:autoSpaceDE w:val="0"/>
+        <w:autoSpaceDN w:val="0"/>
+        <w:adjustRightInd w:val="0"/>
+        <w:spacing w:after="0" w:line="240" w:lineRule="auto"/>
+        <w:rPr>
+          <w:rFonts w:ascii="Arial" w:hAnsi="Arial" w:cs="Arial"/>
+        </w:rPr>
+      </w:pPr>
+      <w:r>
+        <w:rPr>
+          <w:rFonts w:ascii="Arial" w:hAnsi="Arial" w:cs="Arial"/>
+        </w:rPr>
+        <w:t xml:space="preserve">Evaluated in user study </w:t>
+      </w:r>
+      <w:r>
+        <w:rPr>
+          <w:rFonts w:ascii="Arial" w:hAnsi="Arial" w:cs="Arial"/>
+        </w:rPr>
+        <w:t xml:space="preserve">- </w:t>
+      </w:r>
+      <w:r>
+        <w:rPr>
+          <w:rFonts w:ascii="Arial" w:hAnsi="Arial" w:cs="Arial"/>
+        </w:rPr>
+        <w:t>17</w:t>
+      </w:r>
+      <w:r>
+        <w:rPr>
+          <w:rFonts w:ascii="Arial" w:hAnsi="Arial" w:cs="Arial"/>
+        </w:rPr>
+        <w:t xml:space="preserve"> </w:t>
+      </w:r>
+      <w:r>
+        <w:rPr>
+          <w:rFonts w:ascii="Arial" w:hAnsi="Arial" w:cs="Arial"/>
+        </w:rPr>
+        <w:t xml:space="preserve">participants. </w:t>
+      </w:r>
+    </w:p>
+    <w:p>
+      <w:pPr>
+        <w:pStyle w:val="ListParagraph"/>
+        <w:numPr>
+          <w:ilvl w:val="1"/>
+          <w:numId w:val="26"/>
+        </w:numPr>
+        <w:autoSpaceDE w:val="0"/>
+        <w:autoSpaceDN w:val="0"/>
+        <w:adjustRightInd w:val="0"/>
+        <w:spacing w:after="0" w:line="240" w:lineRule="auto"/>
+        <w:rPr>
+          <w:rFonts w:ascii="Arial" w:hAnsi="Arial" w:cs="Arial"/>
+        </w:rPr>
+      </w:pPr>
+      <w:r>
+        <w:rPr>
+          <w:rFonts w:ascii="Arial" w:hAnsi="Arial" w:cs="Arial"/>
+        </w:rPr>
+        <w:t>Preferred methods of working with data for each task</w:t>
+      </w:r>
+    </w:p>
+    <w:p>
+      <w:pPr>
+        <w:pStyle w:val="ListParagraph"/>
+        <w:numPr>
+          <w:ilvl w:val="1"/>
+          <w:numId w:val="26"/>
+        </w:numPr>
+        <w:autoSpaceDE w:val="0"/>
+        <w:autoSpaceDN w:val="0"/>
+        <w:adjustRightInd w:val="0"/>
+        <w:spacing w:after="0" w:line="240" w:lineRule="auto"/>
+        <w:rPr>
+          <w:rFonts w:ascii="Arial" w:hAnsi="Arial" w:cs="Arial"/>
+        </w:rPr>
+      </w:pPr>
+      <w:r>
+        <w:rPr>
+          <w:rFonts w:ascii="Arial" w:hAnsi="Arial" w:cs="Arial"/>
+        </w:rPr>
+        <w:t>strengths and limitations of working with physical data</w:t>
+      </w:r>
+    </w:p>
+    <w:p>
+      <w:pPr>
+        <w:pStyle w:val="ListParagraph"/>
+        <w:numPr>
+          <w:ilvl w:val="1"/>
+          <w:numId w:val="26"/>
+        </w:numPr>
+        <w:autoSpaceDE w:val="0"/>
+        <w:autoSpaceDN w:val="0"/>
+        <w:adjustRightInd w:val="0"/>
+        <w:spacing w:after="0" w:line="240" w:lineRule="auto"/>
+        <w:rPr>
+          <w:rFonts w:ascii="Arial" w:hAnsi="Arial" w:cs="Arial"/>
+        </w:rPr>
+      </w:pPr>
+      <w:r>
+        <w:rPr>
+          <w:rFonts w:ascii="Arial" w:hAnsi="Arial" w:cs="Arial"/>
+        </w:rPr>
+        <w:t>challenges of integrating proposed interactions together into larger</w:t>
+      </w:r>
+      <w:r>
+        <w:rPr>
+          <w:rFonts w:ascii="Arial" w:hAnsi="Arial" w:cs="Arial"/>
+        </w:rPr>
+        <w:t xml:space="preserve"> </w:t>
+      </w:r>
+      <w:r>
+        <w:rPr>
+          <w:rFonts w:ascii="Arial" w:hAnsi="Arial" w:cs="Arial"/>
+        </w:rPr>
+        <w:t>system.</w:t>
+      </w:r>
+    </w:p>
+    <w:p>
+      <w:pPr>
+        <w:pStyle w:val="ListParagraph"/>
+        <w:numPr>
+          <w:ilvl w:val="0"/>
+          <w:numId w:val="26"/>
+        </w:numPr>
+        <w:autoSpaceDE w:val="0"/>
+        <w:autoSpaceDN w:val="0"/>
+        <w:adjustRightInd w:val="0"/>
+        <w:spacing w:after="0" w:line="240" w:lineRule="auto"/>
+        <w:rPr>
+          <w:rFonts w:ascii="Arial" w:hAnsi="Arial" w:cs="Arial"/>
+        </w:rPr>
+      </w:pPr>
+      <w:r>
+        <w:rPr>
+          <w:rFonts w:ascii="Arial" w:hAnsi="Arial" w:cs="Arial"/>
+        </w:rPr>
+        <w:t>P</w:t>
+      </w:r>
+      <w:r>
+        <w:rPr>
+          <w:rFonts w:ascii="Arial" w:hAnsi="Arial" w:cs="Arial"/>
+        </w:rPr>
+        <w:t>hysical interactions</w:t>
+      </w:r>
+      <w:r>
+        <w:rPr>
+          <w:rFonts w:ascii="Arial" w:hAnsi="Arial" w:cs="Arial"/>
+        </w:rPr>
+        <w:t xml:space="preserve"> </w:t>
+      </w:r>
+      <w:r>
+        <w:rPr>
+          <w:rFonts w:ascii="Arial" w:hAnsi="Arial" w:cs="Arial"/>
+        </w:rPr>
+        <w:t>intuitive, informative, enjoyable</w:t>
+      </w:r>
+    </w:p>
+    <w:p>
+      <w:pPr>
+        <w:autoSpaceDE w:val="0"/>
+        <w:autoSpaceDN w:val="0"/>
+        <w:adjustRightInd w:val="0"/>
+        <w:spacing w:after="0" w:line="240" w:lineRule="auto"/>
+        <w:rPr>
+          <w:rFonts w:ascii="Arial" w:hAnsi="Arial" w:cs="Arial"/>
+        </w:rPr>
+      </w:pPr>
+    </w:p>
+    <w:p>
+      <w:pPr>
+        <w:autoSpaceDE w:val="0"/>
+        <w:autoSpaceDN w:val="0"/>
+        <w:adjustRightInd w:val="0"/>
+        <w:spacing w:after="0" w:line="240" w:lineRule="auto"/>
+        <w:rPr>
+          <w:rFonts w:ascii="Arial" w:hAnsi="Arial" w:cs="Arial"/>
+          <w:b/>
+        </w:rPr>
+      </w:pPr>
+      <w:r>
+        <w:rPr>
+          <w:rFonts w:ascii="Arial" w:hAnsi="Arial" w:cs="Arial"/>
+          <w:b/>
+        </w:rPr>
+        <w:t>INTRODUCTION</w:t>
+      </w:r>
+    </w:p>
+    <w:p>
+      <w:pPr>
+        <w:pStyle w:val="ListParagraph"/>
+        <w:numPr>
+          <w:ilvl w:val="0"/>
+          <w:numId w:val="27"/>
+        </w:numPr>
+        <w:tabs>
+          <w:tab w:val="left" w:pos="1037"/>
+        </w:tabs>
+        <w:rPr>
+          <w:rFonts w:ascii="Arial" w:hAnsi="Arial" w:cs="Arial"/>
+        </w:rPr>
+      </w:pPr>
+      <w:r>
+        <w:rPr>
+          <w:rFonts w:ascii="Arial" w:hAnsi="Arial" w:cs="Arial"/>
+        </w:rPr>
+        <w:t xml:space="preserve">Effective visualizations </w:t>
+      </w:r>
+      <w:r>
+        <w:rPr>
+          <w:rFonts w:ascii="Arial" w:hAnsi="Arial" w:cs="Arial"/>
+        </w:rPr>
+        <w:t xml:space="preserve">- </w:t>
+      </w:r>
+      <w:r>
+        <w:rPr>
+          <w:rFonts w:ascii="Arial" w:hAnsi="Arial" w:cs="Arial"/>
+        </w:rPr>
+        <w:t>“use vision to think”</w:t>
+      </w:r>
+      <w:r>
+        <w:rPr>
+          <w:rFonts w:ascii="Arial" w:hAnsi="Arial" w:cs="Arial"/>
+        </w:rPr>
+        <w:t xml:space="preserve"> [3] - </w:t>
+      </w:r>
+      <w:r>
+        <w:rPr>
+          <w:rFonts w:ascii="Arial" w:hAnsi="Arial" w:cs="Arial"/>
+        </w:rPr>
+        <w:t xml:space="preserve">improve reasoning. </w:t>
+      </w:r>
+    </w:p>
+    <w:p>
+      <w:pPr>
+        <w:pStyle w:val="ListParagraph"/>
+        <w:numPr>
+          <w:ilvl w:val="1"/>
+          <w:numId w:val="27"/>
+        </w:numPr>
+        <w:tabs>
+          <w:tab w:val="left" w:pos="1037"/>
+        </w:tabs>
+        <w:rPr>
+          <w:rFonts w:ascii="Arial" w:hAnsi="Arial" w:cs="Arial"/>
+        </w:rPr>
+      </w:pPr>
+      <w:r>
+        <w:rPr>
+          <w:rFonts w:ascii="Arial" w:hAnsi="Arial" w:cs="Arial"/>
+        </w:rPr>
+        <w:t>Increase effectiveness of process</w:t>
+      </w:r>
+      <w:r>
+        <w:rPr>
+          <w:rFonts w:ascii="Arial" w:hAnsi="Arial" w:cs="Arial"/>
+        </w:rPr>
+        <w:t>ing</w:t>
+      </w:r>
+      <w:r>
+        <w:rPr>
+          <w:rFonts w:ascii="Arial" w:hAnsi="Arial" w:cs="Arial"/>
+        </w:rPr>
+        <w:t xml:space="preserve"> information </w:t>
+      </w:r>
+    </w:p>
+    <w:p>
+      <w:pPr>
+        <w:pStyle w:val="ListParagraph"/>
+        <w:numPr>
+          <w:ilvl w:val="1"/>
+          <w:numId w:val="27"/>
+        </w:numPr>
+        <w:tabs>
+          <w:tab w:val="left" w:pos="1037"/>
+        </w:tabs>
+        <w:rPr>
+          <w:rFonts w:ascii="Arial" w:hAnsi="Arial" w:cs="Arial"/>
+        </w:rPr>
+      </w:pPr>
+      <w:r>
+        <w:rPr>
+          <w:rFonts w:ascii="Arial" w:hAnsi="Arial" w:cs="Arial"/>
+        </w:rPr>
+        <w:t xml:space="preserve">Transform </w:t>
+      </w:r>
+      <w:r>
+        <w:rPr>
+          <w:rFonts w:ascii="Arial" w:hAnsi="Arial" w:cs="Arial"/>
+        </w:rPr>
+        <w:t xml:space="preserve">to </w:t>
+      </w:r>
+      <w:r>
+        <w:rPr>
+          <w:rFonts w:ascii="Arial" w:hAnsi="Arial" w:cs="Arial"/>
+        </w:rPr>
+        <w:t>visual structures that leverage ability to detect pattern</w:t>
+      </w:r>
+      <w:r>
+        <w:rPr>
+          <w:rFonts w:ascii="Arial" w:hAnsi="Arial" w:cs="Arial"/>
+        </w:rPr>
+        <w:t>s</w:t>
+      </w:r>
+      <w:r>
+        <w:rPr>
+          <w:rFonts w:ascii="Arial" w:hAnsi="Arial" w:cs="Arial"/>
+        </w:rPr>
+        <w:t xml:space="preserve">. </w:t>
+      </w:r>
+    </w:p>
+    <w:p>
+      <w:pPr>
+        <w:pStyle w:val="ListParagraph"/>
+        <w:numPr>
+          <w:ilvl w:val="0"/>
+          <w:numId w:val="27"/>
+        </w:numPr>
+        <w:tabs>
+          <w:tab w:val="left" w:pos="1037"/>
+        </w:tabs>
+        <w:rPr>
+          <w:rFonts w:ascii="Arial" w:hAnsi="Arial" w:cs="Arial"/>
+        </w:rPr>
+      </w:pPr>
+      <w:r>
+        <w:rPr>
+          <w:rFonts w:ascii="Arial" w:hAnsi="Arial" w:cs="Arial"/>
+        </w:rPr>
+        <w:t xml:space="preserve">Current </w:t>
+      </w:r>
+      <w:r>
+        <w:rPr>
+          <w:rFonts w:ascii="Arial" w:hAnsi="Arial" w:cs="Arial"/>
+        </w:rPr>
+        <w:t>visualizations optimised for 2D screen</w:t>
+      </w:r>
+      <w:r>
+        <w:rPr>
+          <w:rFonts w:ascii="Arial" w:hAnsi="Arial" w:cs="Arial"/>
+        </w:rPr>
+        <w:t>s</w:t>
+      </w:r>
+    </w:p>
+    <w:p>
+      <w:pPr>
+        <w:pStyle w:val="ListParagraph"/>
+        <w:numPr>
+          <w:ilvl w:val="0"/>
+          <w:numId w:val="27"/>
+        </w:numPr>
+        <w:tabs>
+          <w:tab w:val="left" w:pos="1037"/>
+        </w:tabs>
+        <w:rPr>
+          <w:rFonts w:ascii="Arial" w:hAnsi="Arial" w:cs="Arial"/>
+        </w:rPr>
+      </w:pPr>
+      <w:proofErr w:type="spellStart"/>
+      <w:r>
+        <w:rPr>
+          <w:rFonts w:ascii="Arial" w:hAnsi="Arial" w:cs="Arial"/>
+        </w:rPr>
+        <w:t>InfoVis</w:t>
+      </w:r>
+      <w:proofErr w:type="spellEnd"/>
+      <w:r>
+        <w:rPr>
+          <w:rFonts w:ascii="Arial" w:hAnsi="Arial" w:cs="Arial"/>
+        </w:rPr>
+        <w:t xml:space="preserve"> community design</w:t>
+      </w:r>
+      <w:r>
+        <w:rPr>
+          <w:rFonts w:ascii="Arial" w:hAnsi="Arial" w:cs="Arial"/>
+        </w:rPr>
+        <w:t>ing</w:t>
+      </w:r>
+      <w:r>
+        <w:rPr>
+          <w:rFonts w:ascii="Arial" w:hAnsi="Arial" w:cs="Arial"/>
+        </w:rPr>
+        <w:t xml:space="preserve"> 3D visualizations for physical devices </w:t>
+      </w:r>
+      <w:r>
+        <w:rPr>
+          <w:rFonts w:ascii="Arial" w:hAnsi="Arial" w:cs="Arial"/>
+        </w:rPr>
+        <w:t xml:space="preserve">/ </w:t>
+      </w:r>
+      <w:r>
+        <w:rPr>
+          <w:rFonts w:ascii="Arial" w:hAnsi="Arial" w:cs="Arial"/>
+        </w:rPr>
+        <w:t>non-traditional inputs [15, 17, 18, 23].</w:t>
+      </w:r>
+    </w:p>
+    <w:p>
+      <w:pPr>
+        <w:pStyle w:val="ListParagraph"/>
+        <w:numPr>
+          <w:ilvl w:val="0"/>
+          <w:numId w:val="27"/>
+        </w:numPr>
+        <w:tabs>
+          <w:tab w:val="left" w:pos="1037"/>
+        </w:tabs>
+        <w:rPr>
+          <w:rFonts w:ascii="Arial" w:hAnsi="Arial" w:cs="Arial"/>
+        </w:rPr>
+      </w:pPr>
+      <w:r>
+        <w:rPr>
+          <w:rFonts w:ascii="Arial" w:hAnsi="Arial" w:cs="Arial"/>
+        </w:rPr>
+        <w:t xml:space="preserve">Work compared </w:t>
+      </w:r>
+      <w:r>
+        <w:rPr>
+          <w:rFonts w:ascii="Arial" w:hAnsi="Arial" w:cs="Arial"/>
+        </w:rPr>
+        <w:t>3D physical charts with 3D onscreen</w:t>
+      </w:r>
+      <w:r>
+        <w:rPr>
+          <w:rFonts w:ascii="Arial" w:hAnsi="Arial" w:cs="Arial"/>
+        </w:rPr>
+        <w:t xml:space="preserve"> </w:t>
+      </w:r>
+      <w:r>
+        <w:rPr>
+          <w:rFonts w:ascii="Arial" w:hAnsi="Arial" w:cs="Arial"/>
+        </w:rPr>
+        <w:t>visualizations [16]</w:t>
+      </w:r>
+    </w:p>
+    <w:p>
+      <w:pPr>
+        <w:pStyle w:val="ListParagraph"/>
+        <w:numPr>
+          <w:ilvl w:val="1"/>
+          <w:numId w:val="27"/>
+        </w:numPr>
+        <w:tabs>
+          <w:tab w:val="left" w:pos="1037"/>
+        </w:tabs>
+        <w:rPr>
+          <w:rFonts w:ascii="Arial" w:hAnsi="Arial" w:cs="Arial"/>
+        </w:rPr>
+      </w:pPr>
+      <w:r>
+        <w:rPr>
+          <w:rFonts w:ascii="Arial" w:hAnsi="Arial" w:cs="Arial"/>
+        </w:rPr>
+        <w:t>rich qualities</w:t>
+      </w:r>
+      <w:r>
+        <w:rPr>
+          <w:rFonts w:ascii="Arial" w:hAnsi="Arial" w:cs="Arial"/>
+        </w:rPr>
+        <w:t xml:space="preserve"> </w:t>
+      </w:r>
+      <w:r>
+        <w:rPr>
+          <w:rFonts w:ascii="Arial" w:hAnsi="Arial" w:cs="Arial"/>
+        </w:rPr>
+        <w:t>of physical objects important in data</w:t>
+      </w:r>
+      <w:r>
+        <w:rPr>
+          <w:rFonts w:ascii="Arial" w:hAnsi="Arial" w:cs="Arial"/>
+        </w:rPr>
+        <w:t xml:space="preserve"> </w:t>
+      </w:r>
+      <w:r>
+        <w:rPr>
+          <w:rFonts w:ascii="Arial" w:hAnsi="Arial" w:cs="Arial"/>
+        </w:rPr>
+        <w:t xml:space="preserve">inspection </w:t>
+      </w:r>
+    </w:p>
+    <w:p>
+      <w:pPr>
+        <w:pStyle w:val="ListParagraph"/>
+        <w:numPr>
+          <w:ilvl w:val="1"/>
+          <w:numId w:val="27"/>
+        </w:numPr>
+        <w:tabs>
+          <w:tab w:val="left" w:pos="1037"/>
+        </w:tabs>
+        <w:rPr>
+          <w:rFonts w:ascii="Arial" w:hAnsi="Arial" w:cs="Arial"/>
+        </w:rPr>
+      </w:pPr>
+      <w:r>
+        <w:rPr>
+          <w:rFonts w:ascii="Arial" w:hAnsi="Arial" w:cs="Arial"/>
+        </w:rPr>
+        <w:lastRenderedPageBreak/>
+        <w:t xml:space="preserve">Huron et al. [13] </w:t>
+      </w:r>
+      <w:r>
+        <w:rPr>
+          <w:rFonts w:ascii="Arial" w:hAnsi="Arial" w:cs="Arial"/>
+        </w:rPr>
+        <w:t xml:space="preserve">- </w:t>
+      </w:r>
+      <w:r>
+        <w:rPr>
+          <w:rFonts w:ascii="Arial" w:hAnsi="Arial" w:cs="Arial"/>
+        </w:rPr>
+        <w:t>how people</w:t>
+      </w:r>
+      <w:r>
+        <w:rPr>
+          <w:rFonts w:ascii="Arial" w:hAnsi="Arial" w:cs="Arial"/>
+        </w:rPr>
+        <w:t xml:space="preserve"> </w:t>
+      </w:r>
+      <w:r>
+        <w:rPr>
+          <w:rFonts w:ascii="Arial" w:hAnsi="Arial" w:cs="Arial"/>
+        </w:rPr>
+        <w:t xml:space="preserve">construct, manipulate, update visualizations </w:t>
+      </w:r>
+      <w:r>
+        <w:rPr>
+          <w:rFonts w:ascii="Arial" w:hAnsi="Arial" w:cs="Arial"/>
+        </w:rPr>
+        <w:t xml:space="preserve">using </w:t>
+      </w:r>
+      <w:r>
+        <w:rPr>
+          <w:rFonts w:ascii="Arial" w:hAnsi="Arial" w:cs="Arial"/>
+        </w:rPr>
+        <w:t xml:space="preserve">tangible tokens. </w:t>
+      </w:r>
+    </w:p>
+    <w:p>
+      <w:pPr>
+        <w:pStyle w:val="ListParagraph"/>
+        <w:numPr>
+          <w:ilvl w:val="1"/>
+          <w:numId w:val="27"/>
+        </w:numPr>
+        <w:tabs>
+          <w:tab w:val="left" w:pos="1037"/>
+        </w:tabs>
+        <w:rPr>
+          <w:rFonts w:ascii="Arial" w:hAnsi="Arial" w:cs="Arial"/>
+        </w:rPr>
+      </w:pPr>
+      <w:r>
+        <w:rPr>
+          <w:rFonts w:ascii="Arial" w:hAnsi="Arial" w:cs="Arial"/>
+        </w:rPr>
+        <w:t>Other examples</w:t>
+      </w:r>
+    </w:p>
+    <w:p>
+      <w:pPr>
+        <w:pStyle w:val="ListParagraph"/>
+        <w:numPr>
+          <w:ilvl w:val="2"/>
+          <w:numId w:val="27"/>
+        </w:numPr>
+        <w:tabs>
+          <w:tab w:val="left" w:pos="1037"/>
+        </w:tabs>
+        <w:rPr>
+          <w:rFonts w:ascii="Arial" w:hAnsi="Arial" w:cs="Arial"/>
+        </w:rPr>
+      </w:pPr>
+      <w:r>
+        <w:rPr>
+          <w:rFonts w:ascii="Arial" w:hAnsi="Arial" w:cs="Arial"/>
+        </w:rPr>
+        <w:t>data sculptures [1]</w:t>
+      </w:r>
+    </w:p>
+    <w:p>
+      <w:pPr>
+        <w:pStyle w:val="ListParagraph"/>
+        <w:numPr>
+          <w:ilvl w:val="2"/>
+          <w:numId w:val="27"/>
+        </w:numPr>
+        <w:tabs>
+          <w:tab w:val="left" w:pos="1037"/>
+        </w:tabs>
+        <w:rPr>
+          <w:rFonts w:ascii="Arial" w:hAnsi="Arial" w:cs="Arial"/>
+        </w:rPr>
+      </w:pPr>
+      <w:r>
+        <w:rPr>
+          <w:rFonts w:ascii="Arial" w:hAnsi="Arial" w:cs="Arial"/>
+        </w:rPr>
+        <w:t xml:space="preserve">tactile cartographic maps [27]. </w:t>
+      </w:r>
+    </w:p>
+    <w:p>
+      <w:pPr>
+        <w:pStyle w:val="ListParagraph"/>
+        <w:tabs>
+          <w:tab w:val="left" w:pos="1037"/>
+        </w:tabs>
+        <w:ind w:left="360"/>
+        <w:rPr>
+          <w:rFonts w:ascii="Arial" w:hAnsi="Arial" w:cs="Arial"/>
+        </w:rPr>
+      </w:pPr>
+    </w:p>
+    <w:p>
+      <w:pPr>
+        <w:pStyle w:val="ListParagraph"/>
+        <w:numPr>
+          <w:ilvl w:val="0"/>
+          <w:numId w:val="27"/>
+        </w:numPr>
+        <w:tabs>
+          <w:tab w:val="left" w:pos="1037"/>
+        </w:tabs>
+        <w:rPr>
+          <w:rFonts w:ascii="Arial" w:hAnsi="Arial" w:cs="Arial"/>
+        </w:rPr>
+      </w:pPr>
+      <w:r>
+        <w:rPr>
+          <w:rFonts w:ascii="Arial" w:hAnsi="Arial" w:cs="Arial"/>
+        </w:rPr>
+        <w:t>M</w:t>
+      </w:r>
+      <w:r>
+        <w:rPr>
+          <w:rFonts w:ascii="Arial" w:hAnsi="Arial" w:cs="Arial"/>
+        </w:rPr>
+        <w:t>ain drawback of</w:t>
+      </w:r>
+      <w:r>
+        <w:rPr>
+          <w:rFonts w:ascii="Arial" w:hAnsi="Arial" w:cs="Arial"/>
+        </w:rPr>
+        <w:t xml:space="preserve"> </w:t>
+      </w:r>
+      <w:r>
+        <w:rPr>
+          <w:rFonts w:ascii="Arial" w:hAnsi="Arial" w:cs="Arial"/>
+        </w:rPr>
+        <w:t xml:space="preserve">current physical visualizations </w:t>
+      </w:r>
+      <w:r>
+        <w:rPr>
+          <w:rFonts w:ascii="Arial" w:hAnsi="Arial" w:cs="Arial"/>
+        </w:rPr>
+        <w:t xml:space="preserve">= </w:t>
+      </w:r>
+      <w:r>
+        <w:rPr>
+          <w:rFonts w:ascii="Arial" w:hAnsi="Arial" w:cs="Arial"/>
+        </w:rPr>
+        <w:t>inert</w:t>
+      </w:r>
+      <w:r>
+        <w:rPr>
+          <w:rFonts w:ascii="Arial" w:hAnsi="Arial" w:cs="Arial"/>
+        </w:rPr>
+        <w:t xml:space="preserve"> </w:t>
+      </w:r>
+    </w:p>
+    <w:p>
+      <w:pPr>
+        <w:pStyle w:val="ListParagraph"/>
+        <w:numPr>
+          <w:ilvl w:val="1"/>
+          <w:numId w:val="27"/>
+        </w:numPr>
+        <w:tabs>
+          <w:tab w:val="left" w:pos="1037"/>
+        </w:tabs>
+        <w:rPr>
+          <w:rFonts w:ascii="Arial" w:hAnsi="Arial" w:cs="Arial"/>
+        </w:rPr>
+      </w:pPr>
+      <w:r>
+        <w:rPr>
+          <w:rFonts w:ascii="Arial" w:hAnsi="Arial" w:cs="Arial"/>
+        </w:rPr>
+        <w:t>fabricated (i.e. laser cut [15], 3D printed [3],</w:t>
+      </w:r>
+      <w:r>
+        <w:rPr>
+          <w:rFonts w:ascii="Arial" w:hAnsi="Arial" w:cs="Arial"/>
+        </w:rPr>
+        <w:t xml:space="preserve"> </w:t>
+      </w:r>
+      <w:r>
+        <w:rPr>
+          <w:rFonts w:ascii="Arial" w:hAnsi="Arial" w:cs="Arial"/>
+        </w:rPr>
+        <w:t xml:space="preserve">constructed from passive building blocks [13]) </w:t>
+      </w:r>
+    </w:p>
+    <w:p>
+      <w:pPr>
+        <w:pStyle w:val="ListParagraph"/>
+        <w:numPr>
+          <w:ilvl w:val="1"/>
+          <w:numId w:val="27"/>
+        </w:numPr>
+        <w:tabs>
+          <w:tab w:val="left" w:pos="1037"/>
+        </w:tabs>
+        <w:rPr>
+          <w:rFonts w:ascii="Arial" w:hAnsi="Arial" w:cs="Arial"/>
+        </w:rPr>
+      </w:pPr>
+      <w:proofErr w:type="gramStart"/>
+      <w:r>
+        <w:rPr>
+          <w:rFonts w:ascii="Arial" w:hAnsi="Arial" w:cs="Arial"/>
+        </w:rPr>
+        <w:t>thus</w:t>
+      </w:r>
+      <w:proofErr w:type="gramEnd"/>
+      <w:r>
+        <w:rPr>
+          <w:rFonts w:ascii="Arial" w:hAnsi="Arial" w:cs="Arial"/>
+        </w:rPr>
+        <w:t xml:space="preserve"> </w:t>
+      </w:r>
+      <w:r>
+        <w:rPr>
+          <w:rFonts w:ascii="Arial" w:hAnsi="Arial" w:cs="Arial"/>
+        </w:rPr>
+        <w:t xml:space="preserve">disconnected from data-source once constructed. </w:t>
+      </w:r>
+    </w:p>
+    <w:p>
+      <w:pPr>
+        <w:pStyle w:val="ListParagraph"/>
+        <w:numPr>
+          <w:ilvl w:val="0"/>
+          <w:numId w:val="27"/>
+        </w:numPr>
+        <w:tabs>
+          <w:tab w:val="left" w:pos="1037"/>
+        </w:tabs>
+        <w:rPr>
+          <w:rFonts w:ascii="Arial" w:hAnsi="Arial" w:cs="Arial"/>
+        </w:rPr>
+      </w:pPr>
+      <w:proofErr w:type="spellStart"/>
+      <w:r>
+        <w:rPr>
+          <w:rFonts w:ascii="Arial" w:hAnsi="Arial" w:cs="Arial"/>
+        </w:rPr>
+        <w:t>Shapechanging</w:t>
+      </w:r>
+      <w:proofErr w:type="spellEnd"/>
+      <w:r>
+        <w:rPr>
+          <w:rFonts w:ascii="Arial" w:hAnsi="Arial" w:cs="Arial"/>
+        </w:rPr>
+        <w:t xml:space="preserve"> </w:t>
+      </w:r>
+      <w:r>
+        <w:rPr>
+          <w:rFonts w:ascii="Arial" w:hAnsi="Arial" w:cs="Arial"/>
+        </w:rPr>
+        <w:t xml:space="preserve">interfaces (i.e. Relief [22], </w:t>
+      </w:r>
+      <w:proofErr w:type="spellStart"/>
+      <w:r>
+        <w:rPr>
+          <w:rFonts w:ascii="Arial" w:hAnsi="Arial" w:cs="Arial"/>
+        </w:rPr>
+        <w:t>inFORM</w:t>
+      </w:r>
+      <w:proofErr w:type="spellEnd"/>
+      <w:r>
+        <w:rPr>
+          <w:rFonts w:ascii="Arial" w:hAnsi="Arial" w:cs="Arial"/>
+        </w:rPr>
+        <w:t xml:space="preserve"> [6]) have potential to alleviate these drawbacks. </w:t>
+      </w:r>
+    </w:p>
+    <w:p>
+      <w:pPr>
+        <w:pStyle w:val="ListParagraph"/>
+        <w:numPr>
+          <w:ilvl w:val="0"/>
+          <w:numId w:val="27"/>
+        </w:numPr>
+        <w:tabs>
+          <w:tab w:val="left" w:pos="1037"/>
+        </w:tabs>
+        <w:rPr>
+          <w:rFonts w:ascii="Arial" w:hAnsi="Arial" w:cs="Arial"/>
+        </w:rPr>
+      </w:pPr>
+      <w:r>
+        <w:rPr>
+          <w:rFonts w:ascii="Arial" w:hAnsi="Arial" w:cs="Arial"/>
+        </w:rPr>
+        <w:t>C</w:t>
+      </w:r>
+      <w:r>
+        <w:rPr>
+          <w:rFonts w:ascii="Arial" w:hAnsi="Arial" w:cs="Arial"/>
+        </w:rPr>
+        <w:t>ommunity lacks understanding of how data interacted with to achieve intuitive data</w:t>
+      </w:r>
+      <w:r>
+        <w:rPr>
+          <w:rFonts w:ascii="Arial" w:hAnsi="Arial" w:cs="Arial"/>
+        </w:rPr>
+        <w:t xml:space="preserve"> </w:t>
+      </w:r>
+      <w:r>
+        <w:rPr>
+          <w:rFonts w:ascii="Arial" w:hAnsi="Arial" w:cs="Arial"/>
+        </w:rPr>
+        <w:t xml:space="preserve">exploration with </w:t>
+      </w:r>
+      <w:r>
+        <w:rPr>
+          <w:rFonts w:ascii="Arial" w:hAnsi="Arial" w:cs="Arial"/>
+          <w:u w:val="single"/>
+        </w:rPr>
+        <w:t>physically dynamic displays</w:t>
+      </w:r>
+      <w:r>
+        <w:rPr>
+          <w:rFonts w:ascii="Arial" w:hAnsi="Arial" w:cs="Arial"/>
+        </w:rPr>
+        <w:t>.</w:t>
+      </w:r>
+    </w:p>
+    <w:p>
+      <w:pPr>
+        <w:pStyle w:val="ListParagraph"/>
+        <w:tabs>
+          <w:tab w:val="left" w:pos="1037"/>
+        </w:tabs>
+        <w:ind w:left="360"/>
+        <w:rPr>
+          <w:rFonts w:ascii="Arial" w:hAnsi="Arial" w:cs="Arial"/>
+        </w:rPr>
+      </w:pPr>
+    </w:p>
+    <w:p>
+      <w:pPr>
+        <w:pStyle w:val="ListParagraph"/>
+        <w:numPr>
+          <w:ilvl w:val="0"/>
+          <w:numId w:val="27"/>
+        </w:numPr>
+        <w:tabs>
+          <w:tab w:val="left" w:pos="1037"/>
+        </w:tabs>
+        <w:rPr>
+          <w:rFonts w:ascii="Arial" w:hAnsi="Arial" w:cs="Arial"/>
+        </w:rPr>
+      </w:pPr>
+      <w:r>
+        <w:rPr>
+          <w:rFonts w:ascii="Arial" w:hAnsi="Arial" w:cs="Arial"/>
+        </w:rPr>
+        <w:t>P</w:t>
+      </w:r>
+      <w:r>
+        <w:rPr>
+          <w:rFonts w:ascii="Arial" w:hAnsi="Arial" w:cs="Arial"/>
+        </w:rPr>
+        <w:t xml:space="preserve">aper </w:t>
+      </w:r>
+      <w:r>
+        <w:rPr>
+          <w:rFonts w:ascii="Arial" w:hAnsi="Arial" w:cs="Arial"/>
+        </w:rPr>
+        <w:t xml:space="preserve">= </w:t>
+      </w:r>
+      <w:r>
+        <w:rPr>
+          <w:rFonts w:ascii="Arial" w:hAnsi="Arial" w:cs="Arial"/>
+        </w:rPr>
+        <w:t>first exploration of user interactions</w:t>
+      </w:r>
+      <w:r>
+        <w:rPr>
+          <w:rFonts w:ascii="Arial" w:hAnsi="Arial" w:cs="Arial"/>
+        </w:rPr>
+        <w:t xml:space="preserve"> </w:t>
+      </w:r>
+      <w:r>
+        <w:rPr>
+          <w:rFonts w:ascii="Arial" w:hAnsi="Arial" w:cs="Arial"/>
+        </w:rPr>
+        <w:t>with data using our custom dynamic bar chart</w:t>
+      </w:r>
+      <w:r>
+        <w:rPr>
+          <w:rFonts w:ascii="Arial" w:hAnsi="Arial" w:cs="Arial"/>
+        </w:rPr>
+        <w:t xml:space="preserve"> EMERGE </w:t>
+      </w:r>
+    </w:p>
+    <w:p>
+      <w:pPr>
+        <w:pStyle w:val="ListParagraph"/>
+        <w:numPr>
+          <w:ilvl w:val="1"/>
+          <w:numId w:val="27"/>
+        </w:numPr>
+        <w:tabs>
+          <w:tab w:val="left" w:pos="1037"/>
+        </w:tabs>
+        <w:rPr>
+          <w:rFonts w:ascii="Arial" w:hAnsi="Arial" w:cs="Arial"/>
+        </w:rPr>
+      </w:pPr>
+      <w:r>
+        <w:rPr>
+          <w:rFonts w:ascii="Arial" w:hAnsi="Arial" w:cs="Arial"/>
+        </w:rPr>
+        <w:t>self-actuating</w:t>
+      </w:r>
+      <w:r>
+        <w:rPr>
+          <w:rFonts w:ascii="Arial" w:hAnsi="Arial" w:cs="Arial"/>
+        </w:rPr>
+        <w:t xml:space="preserve"> </w:t>
+      </w:r>
+      <w:r>
+        <w:rPr>
+          <w:rFonts w:ascii="Arial" w:hAnsi="Arial" w:cs="Arial"/>
+        </w:rPr>
+        <w:t xml:space="preserve">rods capable of RGB colour output </w:t>
+      </w:r>
+    </w:p>
+    <w:p>
+      <w:pPr>
+        <w:pStyle w:val="ListParagraph"/>
+        <w:numPr>
+          <w:ilvl w:val="1"/>
+          <w:numId w:val="27"/>
+        </w:numPr>
+        <w:tabs>
+          <w:tab w:val="left" w:pos="1037"/>
+        </w:tabs>
+        <w:rPr>
+          <w:rFonts w:ascii="Arial" w:hAnsi="Arial" w:cs="Arial"/>
+        </w:rPr>
+      </w:pPr>
+      <w:r>
+        <w:rPr>
+          <w:rFonts w:ascii="Arial" w:hAnsi="Arial" w:cs="Arial"/>
+        </w:rPr>
+        <w:t>touch detection for</w:t>
+      </w:r>
+      <w:r>
+        <w:rPr>
+          <w:rFonts w:ascii="Arial" w:hAnsi="Arial" w:cs="Arial"/>
+        </w:rPr>
+        <w:t xml:space="preserve"> </w:t>
+      </w:r>
+      <w:r>
+        <w:rPr>
+          <w:rFonts w:ascii="Arial" w:hAnsi="Arial" w:cs="Arial"/>
+        </w:rPr>
+        <w:t xml:space="preserve">pushing and pulling of data itself, </w:t>
+      </w:r>
+    </w:p>
+    <w:p>
+      <w:pPr>
+        <w:pStyle w:val="ListParagraph"/>
+        <w:numPr>
+          <w:ilvl w:val="1"/>
+          <w:numId w:val="27"/>
+        </w:numPr>
+        <w:tabs>
+          <w:tab w:val="left" w:pos="1037"/>
+        </w:tabs>
+        <w:rPr>
+          <w:rFonts w:ascii="Arial" w:hAnsi="Arial" w:cs="Arial"/>
+        </w:rPr>
+      </w:pPr>
+      <w:r>
+        <w:rPr>
+          <w:rFonts w:ascii="Arial" w:hAnsi="Arial" w:cs="Arial"/>
+        </w:rPr>
+        <w:t xml:space="preserve">traditional touch detection on surrounding surface. </w:t>
+      </w:r>
+    </w:p>
+    <w:p>
+      <w:pPr>
+        <w:pStyle w:val="ListParagraph"/>
+        <w:tabs>
+          <w:tab w:val="left" w:pos="1037"/>
+        </w:tabs>
+        <w:ind w:left="360"/>
+        <w:rPr>
+          <w:rFonts w:ascii="Arial" w:hAnsi="Arial" w:cs="Arial"/>
+        </w:rPr>
+      </w:pPr>
+    </w:p>
+    <w:p>
+      <w:pPr>
+        <w:pStyle w:val="ListParagraph"/>
+        <w:numPr>
+          <w:ilvl w:val="0"/>
+          <w:numId w:val="27"/>
+        </w:numPr>
+        <w:tabs>
+          <w:tab w:val="left" w:pos="1037"/>
+        </w:tabs>
+        <w:rPr>
+          <w:rFonts w:ascii="Arial" w:hAnsi="Arial" w:cs="Arial"/>
+        </w:rPr>
+      </w:pPr>
+      <w:r>
+        <w:rPr>
+          <w:rFonts w:ascii="Arial" w:hAnsi="Arial" w:cs="Arial"/>
+        </w:rPr>
+        <w:t xml:space="preserve">To set </w:t>
+      </w:r>
+      <w:r>
+        <w:rPr>
+          <w:rFonts w:ascii="Arial" w:hAnsi="Arial" w:cs="Arial"/>
+        </w:rPr>
+        <w:t xml:space="preserve">design </w:t>
+      </w:r>
+      <w:r>
+        <w:rPr>
+          <w:rFonts w:ascii="Arial" w:hAnsi="Arial" w:cs="Arial"/>
+        </w:rPr>
+        <w:t>guidelines for physically</w:t>
+      </w:r>
+      <w:r>
+        <w:rPr>
+          <w:rFonts w:ascii="Arial" w:hAnsi="Arial" w:cs="Arial"/>
+        </w:rPr>
+        <w:t xml:space="preserve"> </w:t>
+      </w:r>
+      <w:r>
+        <w:rPr>
+          <w:rFonts w:ascii="Arial" w:hAnsi="Arial" w:cs="Arial"/>
+        </w:rPr>
+        <w:t>dynamic data</w:t>
+      </w:r>
+      <w:r>
+        <w:rPr>
+          <w:rFonts w:ascii="Arial" w:hAnsi="Arial" w:cs="Arial"/>
+        </w:rPr>
+        <w:t xml:space="preserve">, </w:t>
+      </w:r>
+      <w:r>
+        <w:rPr>
+          <w:rFonts w:ascii="Arial" w:hAnsi="Arial" w:cs="Arial"/>
+        </w:rPr>
+        <w:t xml:space="preserve">study </w:t>
+      </w:r>
+      <w:r>
+        <w:rPr>
+          <w:rFonts w:ascii="Arial" w:hAnsi="Arial" w:cs="Arial"/>
+        </w:rPr>
+        <w:t>(</w:t>
+      </w:r>
+      <w:r>
+        <w:rPr>
+          <w:rFonts w:ascii="Arial" w:hAnsi="Arial" w:cs="Arial"/>
+        </w:rPr>
+        <w:t>17</w:t>
+      </w:r>
+      <w:r>
+        <w:rPr>
+          <w:rFonts w:ascii="Arial" w:hAnsi="Arial" w:cs="Arial"/>
+        </w:rPr>
+        <w:t xml:space="preserve"> </w:t>
+      </w:r>
+      <w:r>
+        <w:rPr>
+          <w:rFonts w:ascii="Arial" w:hAnsi="Arial" w:cs="Arial"/>
+        </w:rPr>
+        <w:t>participants</w:t>
+      </w:r>
+      <w:r>
+        <w:rPr>
+          <w:rFonts w:ascii="Arial" w:hAnsi="Arial" w:cs="Arial"/>
+        </w:rPr>
+        <w:t>)</w:t>
+      </w:r>
+      <w:r>
+        <w:rPr>
+          <w:rFonts w:ascii="Arial" w:hAnsi="Arial" w:cs="Arial"/>
+        </w:rPr>
+        <w:t xml:space="preserve"> investigat</w:t>
+      </w:r>
+      <w:r>
+        <w:rPr>
+          <w:rFonts w:ascii="Arial" w:hAnsi="Arial" w:cs="Arial"/>
+        </w:rPr>
+        <w:t>e</w:t>
+      </w:r>
+      <w:r>
+        <w:rPr>
+          <w:rFonts w:ascii="Arial" w:hAnsi="Arial" w:cs="Arial"/>
+        </w:rPr>
+        <w:t>d</w:t>
+      </w:r>
+      <w:r>
+        <w:rPr>
+          <w:rFonts w:ascii="Arial" w:hAnsi="Arial" w:cs="Arial"/>
+        </w:rPr>
+        <w:t xml:space="preserve"> fundamental interaction tasks</w:t>
+      </w:r>
+      <w:r>
+        <w:rPr>
+          <w:rFonts w:ascii="Arial" w:hAnsi="Arial" w:cs="Arial"/>
+        </w:rPr>
+        <w:t xml:space="preserve">: </w:t>
+      </w:r>
+      <w:r>
+        <w:rPr>
+          <w:rFonts w:ascii="Arial" w:hAnsi="Arial" w:cs="Arial"/>
+        </w:rPr>
+        <w:t>annotation,</w:t>
+      </w:r>
+      <w:r>
+        <w:rPr>
+          <w:rFonts w:ascii="Arial" w:hAnsi="Arial" w:cs="Arial"/>
+        </w:rPr>
+        <w:t xml:space="preserve"> </w:t>
+      </w:r>
+      <w:r>
+        <w:rPr>
+          <w:rFonts w:ascii="Arial" w:hAnsi="Arial" w:cs="Arial"/>
+        </w:rPr>
+        <w:t xml:space="preserve">filtering, organisation, and navigation. </w:t>
+      </w:r>
+    </w:p>
+    <w:p>
+      <w:pPr>
+        <w:pStyle w:val="ListParagraph"/>
+        <w:numPr>
+          <w:ilvl w:val="0"/>
+          <w:numId w:val="27"/>
+        </w:numPr>
+        <w:tabs>
+          <w:tab w:val="left" w:pos="1037"/>
+        </w:tabs>
+        <w:rPr>
+          <w:rFonts w:ascii="Arial" w:hAnsi="Arial" w:cs="Arial"/>
+        </w:rPr>
+      </w:pPr>
+      <w:r>
+        <w:rPr>
+          <w:rFonts w:ascii="Arial" w:hAnsi="Arial" w:cs="Arial"/>
+        </w:rPr>
+        <w:t>E</w:t>
+      </w:r>
+      <w:r>
+        <w:rPr>
+          <w:rFonts w:ascii="Arial" w:hAnsi="Arial" w:cs="Arial"/>
+        </w:rPr>
+        <w:t xml:space="preserve">xplore </w:t>
+      </w:r>
+    </w:p>
+    <w:p>
+      <w:pPr>
+        <w:pStyle w:val="ListParagraph"/>
+        <w:numPr>
+          <w:ilvl w:val="1"/>
+          <w:numId w:val="27"/>
+        </w:numPr>
+        <w:tabs>
+          <w:tab w:val="left" w:pos="1037"/>
+        </w:tabs>
+        <w:rPr>
+          <w:rFonts w:ascii="Arial" w:hAnsi="Arial" w:cs="Arial"/>
+        </w:rPr>
+      </w:pPr>
+      <w:r>
+        <w:rPr>
+          <w:rFonts w:ascii="Arial" w:hAnsi="Arial" w:cs="Arial"/>
+        </w:rPr>
+        <w:t>direct manipulati</w:t>
+      </w:r>
+      <w:r>
+        <w:rPr>
+          <w:rFonts w:ascii="Arial" w:hAnsi="Arial" w:cs="Arial"/>
+        </w:rPr>
+        <w:t>on of</w:t>
+      </w:r>
+      <w:r>
+        <w:rPr>
+          <w:rFonts w:ascii="Arial" w:hAnsi="Arial" w:cs="Arial"/>
+        </w:rPr>
+        <w:t xml:space="preserve"> data points (e.g. pulling</w:t>
+      </w:r>
+      <w:r>
+        <w:rPr>
+          <w:rFonts w:ascii="Arial" w:hAnsi="Arial" w:cs="Arial"/>
+        </w:rPr>
+        <w:t>)</w:t>
+      </w:r>
+    </w:p>
+    <w:p>
+      <w:pPr>
+        <w:pStyle w:val="ListParagraph"/>
+        <w:numPr>
+          <w:ilvl w:val="1"/>
+          <w:numId w:val="27"/>
+        </w:numPr>
+        <w:tabs>
+          <w:tab w:val="left" w:pos="1037"/>
+        </w:tabs>
+        <w:rPr>
+          <w:rFonts w:ascii="Arial" w:hAnsi="Arial" w:cs="Arial"/>
+        </w:rPr>
+      </w:pPr>
+      <w:r>
+        <w:rPr>
+          <w:rFonts w:ascii="Arial" w:hAnsi="Arial" w:cs="Arial"/>
+        </w:rPr>
+        <w:t>gestures on projected</w:t>
+      </w:r>
+      <w:r>
+        <w:rPr>
+          <w:rFonts w:ascii="Arial" w:hAnsi="Arial" w:cs="Arial"/>
+        </w:rPr>
+        <w:t xml:space="preserve"> </w:t>
+      </w:r>
+      <w:r>
+        <w:rPr>
+          <w:rFonts w:ascii="Arial" w:hAnsi="Arial" w:cs="Arial"/>
+        </w:rPr>
+        <w:t>ax</w:t>
+      </w:r>
+      <w:r>
+        <w:rPr>
+          <w:rFonts w:ascii="Arial" w:hAnsi="Arial" w:cs="Arial"/>
+        </w:rPr>
+        <w:t xml:space="preserve">is labels </w:t>
+      </w:r>
+      <w:r>
+        <w:rPr>
+          <w:rFonts w:ascii="Arial" w:hAnsi="Arial" w:cs="Arial"/>
+        </w:rPr>
+        <w:t>(e.g. moving rows).</w:t>
+      </w:r>
+    </w:p>
+    <w:p>
+      <w:pPr>
+        <w:pStyle w:val="ListParagraph"/>
+        <w:numPr>
+          <w:ilvl w:val="0"/>
+          <w:numId w:val="27"/>
+        </w:numPr>
+        <w:tabs>
+          <w:tab w:val="left" w:pos="1037"/>
+        </w:tabs>
+        <w:rPr>
+          <w:rFonts w:ascii="Arial" w:hAnsi="Arial" w:cs="Arial"/>
+        </w:rPr>
+      </w:pPr>
+      <w:r>
+        <w:rPr>
+          <w:rFonts w:ascii="Arial" w:hAnsi="Arial" w:cs="Arial"/>
+        </w:rPr>
+        <w:t>B</w:t>
+      </w:r>
+      <w:r>
+        <w:rPr>
+          <w:rFonts w:ascii="Arial" w:hAnsi="Arial" w:cs="Arial"/>
+        </w:rPr>
+        <w:t>aseline for more complex and</w:t>
+      </w:r>
+      <w:r>
+        <w:rPr>
+          <w:rFonts w:ascii="Arial" w:hAnsi="Arial" w:cs="Arial"/>
+        </w:rPr>
+        <w:t xml:space="preserve"> </w:t>
+      </w:r>
+      <w:r>
+        <w:rPr>
+          <w:rFonts w:ascii="Arial" w:hAnsi="Arial" w:cs="Arial"/>
+        </w:rPr>
+        <w:t>diverse interaction techniques.</w:t>
+      </w:r>
+    </w:p>
+    <w:p>
+      <w:pPr>
+        <w:pStyle w:val="ListParagraph"/>
+        <w:tabs>
+          <w:tab w:val="left" w:pos="1037"/>
+        </w:tabs>
+        <w:ind w:left="360"/>
+        <w:rPr>
+          <w:rFonts w:ascii="Arial" w:hAnsi="Arial" w:cs="Arial"/>
+        </w:rPr>
+      </w:pPr>
+    </w:p>
+    <w:p>
+      <w:pPr>
+        <w:pStyle w:val="ListParagraph"/>
+        <w:numPr>
+          <w:ilvl w:val="0"/>
+          <w:numId w:val="27"/>
+        </w:numPr>
+        <w:tabs>
+          <w:tab w:val="left" w:pos="1037"/>
+        </w:tabs>
+        <w:rPr>
+          <w:rFonts w:ascii="Arial" w:hAnsi="Arial" w:cs="Arial"/>
+        </w:rPr>
+      </w:pPr>
+      <w:r>
+        <w:rPr>
+          <w:rFonts w:ascii="Arial" w:hAnsi="Arial" w:cs="Arial"/>
+        </w:rPr>
+        <w:t>K</w:t>
+      </w:r>
+      <w:r>
+        <w:rPr>
+          <w:rFonts w:ascii="Arial" w:hAnsi="Arial" w:cs="Arial"/>
+        </w:rPr>
+        <w:t>ey contributions</w:t>
+      </w:r>
+      <w:r>
+        <w:rPr>
+          <w:rFonts w:ascii="Arial" w:hAnsi="Arial" w:cs="Arial"/>
+        </w:rPr>
+        <w:t>:</w:t>
+      </w:r>
+    </w:p>
+    <w:p>
+      <w:pPr>
+        <w:pStyle w:val="ListParagraph"/>
+        <w:numPr>
+          <w:ilvl w:val="1"/>
+          <w:numId w:val="27"/>
+        </w:numPr>
+        <w:tabs>
+          <w:tab w:val="left" w:pos="1037"/>
+        </w:tabs>
+        <w:rPr>
+          <w:rFonts w:ascii="Arial" w:hAnsi="Arial" w:cs="Arial"/>
+        </w:rPr>
+      </w:pPr>
+      <w:r>
+        <w:rPr>
+          <w:rFonts w:ascii="Arial" w:hAnsi="Arial" w:cs="Arial"/>
+        </w:rPr>
+        <w:t>I</w:t>
+      </w:r>
+      <w:r>
+        <w:rPr>
+          <w:rFonts w:ascii="Arial" w:hAnsi="Arial" w:cs="Arial"/>
+        </w:rPr>
+        <w:t>dentification</w:t>
+      </w:r>
+      <w:r>
+        <w:rPr>
+          <w:rFonts w:ascii="Arial" w:hAnsi="Arial" w:cs="Arial"/>
+        </w:rPr>
+        <w:t xml:space="preserve"> </w:t>
+      </w:r>
+      <w:r>
+        <w:rPr>
+          <w:rFonts w:ascii="Arial" w:hAnsi="Arial" w:cs="Arial"/>
+        </w:rPr>
+        <w:t xml:space="preserve">/ </w:t>
+      </w:r>
+      <w:r>
+        <w:rPr>
+          <w:rFonts w:ascii="Arial" w:hAnsi="Arial" w:cs="Arial"/>
+        </w:rPr>
+        <w:t xml:space="preserve">design of 14 baseline interaction techniques with physically dynamic bar charts, </w:t>
+      </w:r>
+    </w:p>
+    <w:p>
+      <w:pPr>
+        <w:pStyle w:val="ListParagraph"/>
+        <w:numPr>
+          <w:ilvl w:val="1"/>
+          <w:numId w:val="27"/>
+        </w:numPr>
+        <w:tabs>
+          <w:tab w:val="left" w:pos="1037"/>
+        </w:tabs>
+        <w:rPr>
+          <w:rFonts w:ascii="Arial" w:hAnsi="Arial" w:cs="Arial"/>
+        </w:rPr>
+      </w:pPr>
+      <w:r>
+        <w:rPr>
+          <w:rFonts w:ascii="Arial" w:hAnsi="Arial" w:cs="Arial"/>
+        </w:rPr>
+        <w:t>U</w:t>
+      </w:r>
+      <w:r>
+        <w:rPr>
+          <w:rFonts w:ascii="Arial" w:hAnsi="Arial" w:cs="Arial"/>
+        </w:rPr>
+        <w:t>ser study</w:t>
+      </w:r>
+      <w:r>
+        <w:rPr>
+          <w:rFonts w:ascii="Arial" w:hAnsi="Arial" w:cs="Arial"/>
+        </w:rPr>
+        <w:t xml:space="preserve"> </w:t>
+      </w:r>
+      <w:r>
+        <w:rPr>
+          <w:rFonts w:ascii="Arial" w:hAnsi="Arial" w:cs="Arial"/>
+        </w:rPr>
+        <w:t>evaluat</w:t>
+      </w:r>
+      <w:r>
+        <w:rPr>
+          <w:rFonts w:ascii="Arial" w:hAnsi="Arial" w:cs="Arial"/>
+        </w:rPr>
+        <w:t>ing</w:t>
+      </w:r>
+      <w:r>
+        <w:rPr>
+          <w:rFonts w:ascii="Arial" w:hAnsi="Arial" w:cs="Arial"/>
+        </w:rPr>
+        <w:t xml:space="preserve"> interactions</w:t>
+      </w:r>
+      <w:r>
+        <w:rPr>
+          <w:rFonts w:ascii="Arial" w:hAnsi="Arial" w:cs="Arial"/>
+        </w:rPr>
+        <w:t xml:space="preserve"> (which </w:t>
+      </w:r>
+      <w:r>
+        <w:rPr>
+          <w:rFonts w:ascii="Arial" w:hAnsi="Arial" w:cs="Arial"/>
+        </w:rPr>
+        <w:t xml:space="preserve">preferred </w:t>
+      </w:r>
+      <w:r>
+        <w:rPr>
+          <w:rFonts w:ascii="Arial" w:hAnsi="Arial" w:cs="Arial"/>
+        </w:rPr>
+        <w:t xml:space="preserve">/ </w:t>
+      </w:r>
+      <w:r>
+        <w:rPr>
+          <w:rFonts w:ascii="Arial" w:hAnsi="Arial" w:cs="Arial"/>
+        </w:rPr>
+        <w:t>effective</w:t>
+      </w:r>
+      <w:r>
+        <w:rPr>
+          <w:rFonts w:ascii="Arial" w:hAnsi="Arial" w:cs="Arial"/>
+        </w:rPr>
+        <w:t>)</w:t>
+      </w:r>
+    </w:p>
+    <w:p>
+      <w:pPr>
+        <w:pStyle w:val="ListParagraph"/>
+        <w:numPr>
+          <w:ilvl w:val="1"/>
+          <w:numId w:val="27"/>
+        </w:numPr>
+        <w:tabs>
+          <w:tab w:val="left" w:pos="1037"/>
+        </w:tabs>
+        <w:rPr>
+          <w:rFonts w:ascii="Arial" w:hAnsi="Arial" w:cs="Arial"/>
+        </w:rPr>
+      </w:pPr>
+      <w:r>
+        <w:rPr>
+          <w:rFonts w:ascii="Arial" w:hAnsi="Arial" w:cs="Arial"/>
+        </w:rPr>
+        <w:t xml:space="preserve">Important </w:t>
+      </w:r>
+      <w:r>
+        <w:rPr>
+          <w:rFonts w:ascii="Arial" w:hAnsi="Arial" w:cs="Arial"/>
+        </w:rPr>
+        <w:t xml:space="preserve">design considerations </w:t>
+      </w:r>
+      <w:r>
+        <w:rPr>
+          <w:rFonts w:ascii="Arial" w:hAnsi="Arial" w:cs="Arial"/>
+        </w:rPr>
+        <w:t xml:space="preserve">/ </w:t>
+      </w:r>
+      <w:r>
+        <w:rPr>
+          <w:rFonts w:ascii="Arial" w:hAnsi="Arial" w:cs="Arial"/>
+        </w:rPr>
+        <w:t>challenges for</w:t>
+      </w:r>
+      <w:r>
+        <w:rPr>
+          <w:rFonts w:ascii="Arial" w:hAnsi="Arial" w:cs="Arial"/>
+        </w:rPr>
+        <w:t xml:space="preserve"> </w:t>
+      </w:r>
+      <w:r>
+        <w:rPr>
+          <w:rFonts w:ascii="Arial" w:hAnsi="Arial" w:cs="Arial"/>
+        </w:rPr>
+        <w:t>physically dynamic visualizations.</w:t>
+      </w:r>
+    </w:p>
+    <w:p>
+      <w:pPr>
+        <w:pStyle w:val="ListParagraph"/>
+        <w:tabs>
+          <w:tab w:val="left" w:pos="1037"/>
+        </w:tabs>
+        <w:ind w:left="1080"/>
+        <w:rPr>
+          <w:rFonts w:ascii="Arial" w:hAnsi="Arial" w:cs="Arial"/>
+        </w:rPr>
+      </w:pPr>
+    </w:p>
+    <w:p>
+      <w:pPr>
+        <w:tabs>
+          <w:tab w:val="left" w:pos="1037"/>
+        </w:tabs>
+        <w:rPr>
+          <w:rFonts w:ascii="Arial" w:hAnsi="Arial" w:cs="Arial"/>
+          <w:b/>
+        </w:rPr>
+      </w:pPr>
+      <w:r>
+        <w:rPr>
+          <w:rFonts w:ascii="Arial" w:hAnsi="Arial" w:cs="Arial"/>
+          <w:b/>
+        </w:rPr>
+        <w:t>RELATED WORK</w:t>
+      </w:r>
+    </w:p>
+    <w:p>
+      <w:pPr>
+        <w:pStyle w:val="ListParagraph"/>
+        <w:numPr>
+          <w:ilvl w:val="0"/>
+          <w:numId w:val="28"/>
+        </w:numPr>
+        <w:tabs>
+          <w:tab w:val="left" w:pos="1037"/>
+        </w:tabs>
+        <w:rPr>
+          <w:rFonts w:ascii="Arial" w:hAnsi="Arial" w:cs="Arial"/>
+        </w:rPr>
+      </w:pPr>
+      <w:r>
+        <w:rPr>
+          <w:rFonts w:ascii="Arial" w:hAnsi="Arial" w:cs="Arial"/>
+        </w:rPr>
+        <w:t>‘</w:t>
+      </w:r>
+      <w:proofErr w:type="spellStart"/>
+      <w:r>
+        <w:rPr>
+          <w:rFonts w:ascii="Arial" w:hAnsi="Arial" w:cs="Arial"/>
+        </w:rPr>
+        <w:t>Physicalizations</w:t>
+      </w:r>
+      <w:proofErr w:type="spellEnd"/>
+      <w:r>
+        <w:rPr>
+          <w:rFonts w:ascii="Arial" w:hAnsi="Arial" w:cs="Arial"/>
+        </w:rPr>
+        <w:t>’ [17]</w:t>
+      </w:r>
+      <w:r>
+        <w:rPr>
+          <w:rFonts w:ascii="Arial" w:hAnsi="Arial" w:cs="Arial"/>
+        </w:rPr>
+        <w:t xml:space="preserve"> </w:t>
+      </w:r>
+      <w:r>
+        <w:rPr>
+          <w:rFonts w:ascii="Arial" w:hAnsi="Arial" w:cs="Arial"/>
+        </w:rPr>
+        <w:t xml:space="preserve">informed </w:t>
+      </w:r>
+    </w:p>
+    <w:p>
+      <w:pPr>
+        <w:pStyle w:val="ListParagraph"/>
+        <w:numPr>
+          <w:ilvl w:val="1"/>
+          <w:numId w:val="28"/>
+        </w:numPr>
+        <w:tabs>
+          <w:tab w:val="left" w:pos="1037"/>
+        </w:tabs>
+        <w:rPr>
+          <w:rFonts w:ascii="Arial" w:hAnsi="Arial" w:cs="Arial"/>
+        </w:rPr>
+      </w:pPr>
+      <w:r>
+        <w:rPr>
+          <w:rFonts w:ascii="Arial" w:hAnsi="Arial" w:cs="Arial"/>
+        </w:rPr>
+        <w:t>visualization [15, 25]</w:t>
+      </w:r>
+    </w:p>
+    <w:p>
+      <w:pPr>
+        <w:pStyle w:val="ListParagraph"/>
+        <w:numPr>
+          <w:ilvl w:val="1"/>
+          <w:numId w:val="28"/>
+        </w:numPr>
+        <w:tabs>
+          <w:tab w:val="left" w:pos="1037"/>
+        </w:tabs>
+        <w:rPr>
+          <w:rFonts w:ascii="Arial" w:hAnsi="Arial" w:cs="Arial"/>
+        </w:rPr>
+      </w:pPr>
+      <w:r>
+        <w:rPr>
+          <w:rFonts w:ascii="Arial" w:hAnsi="Arial" w:cs="Arial"/>
+        </w:rPr>
+        <w:t xml:space="preserve">tangible and shape-changing interfaces [22]. </w:t>
+      </w:r>
+    </w:p>
+    <w:p>
+      <w:pPr>
+        <w:pStyle w:val="ListParagraph"/>
+        <w:numPr>
+          <w:ilvl w:val="0"/>
+          <w:numId w:val="28"/>
+        </w:numPr>
+        <w:tabs>
+          <w:tab w:val="left" w:pos="1037"/>
+        </w:tabs>
+        <w:rPr>
+          <w:rFonts w:ascii="Arial" w:hAnsi="Arial" w:cs="Arial"/>
+        </w:rPr>
+      </w:pPr>
+      <w:r>
+        <w:rPr>
+          <w:rFonts w:ascii="Arial" w:hAnsi="Arial" w:cs="Arial"/>
+        </w:rPr>
+        <w:t>F</w:t>
+      </w:r>
+      <w:r>
+        <w:rPr>
+          <w:rFonts w:ascii="Arial" w:hAnsi="Arial" w:cs="Arial"/>
+        </w:rPr>
+        <w:t>ew papers used</w:t>
+      </w:r>
+      <w:r>
+        <w:rPr>
+          <w:rFonts w:ascii="Arial" w:hAnsi="Arial" w:cs="Arial"/>
+        </w:rPr>
+        <w:t xml:space="preserve"> </w:t>
+      </w:r>
+      <w:r>
+        <w:rPr>
+          <w:rFonts w:ascii="Arial" w:hAnsi="Arial" w:cs="Arial"/>
+        </w:rPr>
+        <w:t>dynamic, physical interfaces to visualize data</w:t>
+      </w:r>
+      <w:r>
+        <w:rPr>
+          <w:rFonts w:ascii="Arial" w:hAnsi="Arial" w:cs="Arial"/>
+        </w:rPr>
+        <w:t xml:space="preserve"> </w:t>
+      </w:r>
+      <w:r>
+        <w:rPr>
+          <w:rFonts w:ascii="Arial" w:hAnsi="Arial" w:cs="Arial"/>
+        </w:rPr>
+        <w:t>–</w:t>
+      </w:r>
+      <w:r>
+        <w:rPr>
+          <w:rFonts w:ascii="Arial" w:hAnsi="Arial" w:cs="Arial"/>
+        </w:rPr>
+        <w:t xml:space="preserve"> </w:t>
+      </w:r>
+      <w:r>
+        <w:rPr>
+          <w:rFonts w:ascii="Arial" w:hAnsi="Arial" w:cs="Arial"/>
+        </w:rPr>
+        <w:t>no</w:t>
+      </w:r>
+      <w:r>
+        <w:rPr>
+          <w:rFonts w:ascii="Arial" w:hAnsi="Arial" w:cs="Arial"/>
+        </w:rPr>
+        <w:t xml:space="preserve"> </w:t>
+      </w:r>
+      <w:r>
+        <w:rPr>
+          <w:rFonts w:ascii="Arial" w:hAnsi="Arial" w:cs="Arial"/>
+        </w:rPr>
+        <w:t>study has investigated possibilities and</w:t>
+      </w:r>
+      <w:r>
+        <w:rPr>
+          <w:rFonts w:ascii="Arial" w:hAnsi="Arial" w:cs="Arial"/>
+        </w:rPr>
+        <w:t xml:space="preserve"> </w:t>
+      </w:r>
+      <w:r>
+        <w:rPr>
+          <w:rFonts w:ascii="Arial" w:hAnsi="Arial" w:cs="Arial"/>
+        </w:rPr>
+        <w:t xml:space="preserve">usefulness of interactions for such interfaces. </w:t>
+      </w:r>
+    </w:p>
+    <w:p>
+      <w:pPr>
+        <w:pStyle w:val="ListParagraph"/>
+        <w:tabs>
+          <w:tab w:val="left" w:pos="1037"/>
+        </w:tabs>
+        <w:rPr>
+          <w:rFonts w:ascii="Arial" w:hAnsi="Arial" w:cs="Arial"/>
+        </w:rPr>
+      </w:pPr>
+    </w:p>
+    <w:p>
+      <w:pPr>
+        <w:pStyle w:val="ListParagraph"/>
+        <w:numPr>
+          <w:ilvl w:val="0"/>
+          <w:numId w:val="28"/>
+        </w:numPr>
+        <w:tabs>
+          <w:tab w:val="left" w:pos="1037"/>
+        </w:tabs>
+        <w:rPr>
+          <w:rFonts w:ascii="Arial" w:hAnsi="Arial" w:cs="Arial"/>
+        </w:rPr>
+      </w:pPr>
+      <w:r>
+        <w:rPr>
+          <w:rFonts w:ascii="Arial" w:hAnsi="Arial" w:cs="Arial"/>
+        </w:rPr>
+        <w:t>R</w:t>
+      </w:r>
+      <w:r>
+        <w:rPr>
+          <w:rFonts w:ascii="Arial" w:hAnsi="Arial" w:cs="Arial"/>
+        </w:rPr>
+        <w:t>esearch question</w:t>
+      </w:r>
+      <w:bookmarkStart w:id="0" w:name="_GoBack"/>
+      <w:bookmarkEnd w:id="0"/>
+      <w:r>
+        <w:rPr>
+          <w:rFonts w:ascii="Arial" w:hAnsi="Arial" w:cs="Arial"/>
+        </w:rPr>
+        <w:t>s</w:t>
+      </w:r>
+      <w:r>
+        <w:rPr>
+          <w:rFonts w:ascii="Arial" w:hAnsi="Arial" w:cs="Arial"/>
+        </w:rPr>
+        <w:t>:</w:t>
+      </w:r>
     </w:p>
     <w:sectPr>
       <w:pgSz w:w="11906" w:h="16838"/>
@@ -20280,6 +22192,119 @@
     </w:lvl>
   </w:abstractNum>
   <w:abstractNum w:abstractNumId="18" w15:restartNumberingAfterBreak="0">
+    <w:nsid w:val="4F0A7BF6"/>
+    <w:multiLevelType w:val="hybridMultilevel"/>
+    <w:tmpl w:val="D78EDF52"/>
+    <w:lvl w:ilvl="0" w:tplc="08090001">
+      <w:start w:val="1"/>
+      <w:numFmt w:val="bullet"/>
+      <w:lvlText w:val=""/>
+      <w:lvlJc w:val="left"/>
+      <w:pPr>
+        <w:ind w:left="720" w:hanging="360"/>
+      </w:pPr>
+      <w:rPr>
+        <w:rFonts w:ascii="Symbol" w:hAnsi="Symbol" w:hint="default"/>
+      </w:rPr>
+    </w:lvl>
+    <w:lvl w:ilvl="1" w:tplc="08090003">
+      <w:start w:val="1"/>
+      <w:numFmt w:val="bullet"/>
+      <w:lvlText w:val="o"/>
+      <w:lvlJc w:val="left"/>
+      <w:pPr>
+        <w:ind w:left="1440" w:hanging="360"/>
+      </w:pPr>
+      <w:rPr>
+        <w:rFonts w:ascii="Courier New" w:hAnsi="Courier New" w:cs="Courier New" w:hint="default"/>
+      </w:rPr>
+    </w:lvl>
+    <w:lvl w:ilvl="2" w:tplc="08090005" w:tentative="1">
+      <w:start w:val="1"/>
+      <w:numFmt w:val="bullet"/>
+      <w:lvlText w:val=""/>
+      <w:lvlJc w:val="left"/>
+      <w:pPr>
+        <w:ind w:left="2160" w:hanging="360"/>
+      </w:pPr>
+      <w:rPr>
+        <w:rFonts w:ascii="Wingdings" w:hAnsi="Wingdings" w:hint="default"/>
+      </w:rPr>
+    </w:lvl>
+    <w:lvl w:ilvl="3" w:tplc="08090001" w:tentative="1">
+      <w:start w:val="1"/>
+      <w:numFmt w:val="bullet"/>
+      <w:lvlText w:val=""/>
+      <w:lvlJc w:val="left"/>
+      <w:pPr>
+        <w:ind w:left="2880" w:hanging="360"/>
+      </w:pPr>
+      <w:rPr>
+        <w:rFonts w:ascii="Symbol" w:hAnsi="Symbol" w:hint="default"/>
+      </w:rPr>
+    </w:lvl>
+    <w:lvl w:ilvl="4" w:tplc="08090003" w:tentative="1">
+      <w:start w:val="1"/>
+      <w:numFmt w:val="bullet"/>
+      <w:lvlText w:val="o"/>
+      <w:lvlJc w:val="left"/>
+      <w:pPr>
+        <w:ind w:left="3600" w:hanging="360"/>
+      </w:pPr>
+      <w:rPr>
+        <w:rFonts w:ascii="Courier New" w:hAnsi="Courier New" w:cs="Courier New" w:hint="default"/>
+      </w:rPr>
+    </w:lvl>
+    <w:lvl w:ilvl="5" w:tplc="08090005" w:tentative="1">
+      <w:start w:val="1"/>
+      <w:numFmt w:val="bullet"/>
+      <w:lvlText w:val=""/>
+      <w:lvlJc w:val="left"/>
+      <w:pPr>
+        <w:ind w:left="4320" w:hanging="360"/>
+      </w:pPr>
+      <w:rPr>
+        <w:rFonts w:ascii="Wingdings" w:hAnsi="Wingdings" w:hint="default"/>
+      </w:rPr>
+    </w:lvl>
+    <w:lvl w:ilvl="6" w:tplc="08090001" w:tentative="1">
+      <w:start w:val="1"/>
+      <w:numFmt w:val="bullet"/>
+      <w:lvlText w:val=""/>
+      <w:lvlJc w:val="left"/>
+      <w:pPr>
+        <w:ind w:left="5040" w:hanging="360"/>
+      </w:pPr>
+      <w:rPr>
+        <w:rFonts w:ascii="Symbol" w:hAnsi="Symbol" w:hint="default"/>
+      </w:rPr>
+    </w:lvl>
+    <w:lvl w:ilvl="7" w:tplc="08090003" w:tentative="1">
+      <w:start w:val="1"/>
+      <w:numFmt w:val="bullet"/>
+      <w:lvlText w:val="o"/>
+      <w:lvlJc w:val="left"/>
+      <w:pPr>
+        <w:ind w:left="5760" w:hanging="360"/>
+      </w:pPr>
+      <w:rPr>
+        <w:rFonts w:ascii="Courier New" w:hAnsi="Courier New" w:cs="Courier New" w:hint="default"/>
+      </w:rPr>
+    </w:lvl>
+    <w:lvl w:ilvl="8" w:tplc="08090005" w:tentative="1">
+      <w:start w:val="1"/>
+      <w:numFmt w:val="bullet"/>
+      <w:lvlText w:val=""/>
+      <w:lvlJc w:val="left"/>
+      <w:pPr>
+        <w:ind w:left="6480" w:hanging="360"/>
+      </w:pPr>
+      <w:rPr>
+        <w:rFonts w:ascii="Wingdings" w:hAnsi="Wingdings" w:hint="default"/>
+      </w:rPr>
+    </w:lvl>
+  </w:abstractNum>
+  <w:abstractNum w:abstractNumId="19" w15:restartNumberingAfterBreak="0">
     <w:nsid w:val="4F537007"/>
     <w:multiLevelType w:val="hybridMultilevel"/>
     <w:tmpl w:val="0FC2D7F0"/>
@@ -20392,7 +22417,7 @@
       </w:rPr>
     </w:lvl>
   </w:abstractNum>
-  <w:abstractNum w:abstractNumId="19" w15:restartNumberingAfterBreak="0">
+  <w:abstractNum w:abstractNumId="20" w15:restartNumberingAfterBreak="0">
     <w:nsid w:val="52CC33EB"/>
     <w:multiLevelType w:val="hybridMultilevel"/>
     <w:tmpl w:val="F80C7648"/>
@@ -20505,7 +22530,7 @@
       </w:rPr>
     </w:lvl>
   </w:abstractNum>
-  <w:abstractNum w:abstractNumId="20" w15:restartNumberingAfterBreak="0">
+  <w:abstractNum w:abstractNumId="21" w15:restartNumberingAfterBreak="0">
     <w:nsid w:val="574C3FA3"/>
     <w:multiLevelType w:val="hybridMultilevel"/>
     <w:tmpl w:val="4468D74E"/>
@@ -20618,7 +22643,120 @@
       </w:rPr>
     </w:lvl>
   </w:abstractNum>
-  <w:abstractNum w:abstractNumId="21" w15:restartNumberingAfterBreak="0">
+  <w:abstractNum w:abstractNumId="22" w15:restartNumberingAfterBreak="0">
+    <w:nsid w:val="5A92554C"/>
+    <w:multiLevelType w:val="hybridMultilevel"/>
+    <w:tmpl w:val="0DE455CA"/>
+    <w:lvl w:ilvl="0" w:tplc="08090001">
+      <w:start w:val="1"/>
+      <w:numFmt w:val="bullet"/>
+      <w:lvlText w:val=""/>
+      <w:lvlJc w:val="left"/>
+      <w:pPr>
+        <w:ind w:left="360" w:hanging="360"/>
+      </w:pPr>
+      <w:rPr>
+        <w:rFonts w:ascii="Symbol" w:hAnsi="Symbol" w:hint="default"/>
+      </w:rPr>
+    </w:lvl>
+    <w:lvl w:ilvl="1" w:tplc="08090003">
+      <w:start w:val="1"/>
+      <w:numFmt w:val="bullet"/>
+      <w:lvlText w:val="o"/>
+      <w:lvlJc w:val="left"/>
+      <w:pPr>
+        <w:ind w:left="1080" w:hanging="360"/>
+      </w:pPr>
+      <w:rPr>
+        <w:rFonts w:ascii="Courier New" w:hAnsi="Courier New" w:cs="Courier New" w:hint="default"/>
+      </w:rPr>
+    </w:lvl>
+    <w:lvl w:ilvl="2" w:tplc="08090005">
+      <w:start w:val="1"/>
+      <w:numFmt w:val="bullet"/>
+      <w:lvlText w:val=""/>
+      <w:lvlJc w:val="left"/>
+      <w:pPr>
+        <w:ind w:left="1800" w:hanging="360"/>
+      </w:pPr>
+      <w:rPr>
+        <w:rFonts w:ascii="Wingdings" w:hAnsi="Wingdings" w:hint="default"/>
+      </w:rPr>
+    </w:lvl>
+    <w:lvl w:ilvl="3" w:tplc="08090001" w:tentative="1">
+      <w:start w:val="1"/>
+      <w:numFmt w:val="bullet"/>
+      <w:lvlText w:val=""/>
+      <w:lvlJc w:val="left"/>
+      <w:pPr>
+        <w:ind w:left="2520" w:hanging="360"/>
+      </w:pPr>
+      <w:rPr>
+        <w:rFonts w:ascii="Symbol" w:hAnsi="Symbol" w:hint="default"/>
+      </w:rPr>
+    </w:lvl>
+    <w:lvl w:ilvl="4" w:tplc="08090003" w:tentative="1">
+      <w:start w:val="1"/>
+      <w:numFmt w:val="bullet"/>
+      <w:lvlText w:val="o"/>
+      <w:lvlJc w:val="left"/>
+      <w:pPr>
+        <w:ind w:left="3240" w:hanging="360"/>
+      </w:pPr>
+      <w:rPr>
+        <w:rFonts w:ascii="Courier New" w:hAnsi="Courier New" w:cs="Courier New" w:hint="default"/>
+      </w:rPr>
+    </w:lvl>
+    <w:lvl w:ilvl="5" w:tplc="08090005" w:tentative="1">
+      <w:start w:val="1"/>
+      <w:numFmt w:val="bullet"/>
+      <w:lvlText w:val=""/>
+      <w:lvlJc w:val="left"/>
+      <w:pPr>
+        <w:ind w:left="3960" w:hanging="360"/>
+      </w:pPr>
+      <w:rPr>
+        <w:rFonts w:ascii="Wingdings" w:hAnsi="Wingdings" w:hint="default"/>
+      </w:rPr>
+    </w:lvl>
+    <w:lvl w:ilvl="6" w:tplc="08090001" w:tentative="1">
+      <w:start w:val="1"/>
+      <w:numFmt w:val="bullet"/>
+      <w:lvlText w:val=""/>
+      <w:lvlJc w:val="left"/>
+      <w:pPr>
+        <w:ind w:left="4680" w:hanging="360"/>
+      </w:pPr>
+      <w:rPr>
+        <w:rFonts w:ascii="Symbol" w:hAnsi="Symbol" w:hint="default"/>
+      </w:rPr>
+    </w:lvl>
+    <w:lvl w:ilvl="7" w:tplc="08090003" w:tentative="1">
+      <w:start w:val="1"/>
+      <w:numFmt w:val="bullet"/>
+      <w:lvlText w:val="o"/>
+      <w:lvlJc w:val="left"/>
+      <w:pPr>
+        <w:ind w:left="5400" w:hanging="360"/>
+      </w:pPr>
+      <w:rPr>
+        <w:rFonts w:ascii="Courier New" w:hAnsi="Courier New" w:cs="Courier New" w:hint="default"/>
+      </w:rPr>
+    </w:lvl>
+    <w:lvl w:ilvl="8" w:tplc="08090005" w:tentative="1">
+      <w:start w:val="1"/>
+      <w:numFmt w:val="bullet"/>
+      <w:lvlText w:val=""/>
+      <w:lvlJc w:val="left"/>
+      <w:pPr>
+        <w:ind w:left="6120" w:hanging="360"/>
+      </w:pPr>
+      <w:rPr>
+        <w:rFonts w:ascii="Wingdings" w:hAnsi="Wingdings" w:hint="default"/>
+      </w:rPr>
+    </w:lvl>
+  </w:abstractNum>
+  <w:abstractNum w:abstractNumId="23" w15:restartNumberingAfterBreak="0">
     <w:nsid w:val="5BC43815"/>
     <w:multiLevelType w:val="hybridMultilevel"/>
     <w:tmpl w:val="21A40238"/>
@@ -20731,7 +22869,7 @@
       </w:rPr>
     </w:lvl>
   </w:abstractNum>
-  <w:abstractNum w:abstractNumId="22" w15:restartNumberingAfterBreak="0">
+  <w:abstractNum w:abstractNumId="24" w15:restartNumberingAfterBreak="0">
     <w:nsid w:val="63EF0752"/>
     <w:multiLevelType w:val="hybridMultilevel"/>
     <w:tmpl w:val="85B4E840"/>
@@ -20844,7 +22982,7 @@
       </w:rPr>
     </w:lvl>
   </w:abstractNum>
-  <w:abstractNum w:abstractNumId="23" w15:restartNumberingAfterBreak="0">
+  <w:abstractNum w:abstractNumId="25" w15:restartNumberingAfterBreak="0">
     <w:nsid w:val="70996DCC"/>
     <w:multiLevelType w:val="hybridMultilevel"/>
     <w:tmpl w:val="DDD4A2BA"/>
@@ -20957,7 +23095,120 @@
       </w:rPr>
     </w:lvl>
   </w:abstractNum>
-  <w:abstractNum w:abstractNumId="24" w15:restartNumberingAfterBreak="0">
+  <w:abstractNum w:abstractNumId="26" w15:restartNumberingAfterBreak="0">
+    <w:nsid w:val="7182683B"/>
+    <w:multiLevelType w:val="hybridMultilevel"/>
+    <w:tmpl w:val="C96822F0"/>
+    <w:lvl w:ilvl="0" w:tplc="08090001">
+      <w:start w:val="1"/>
+      <w:numFmt w:val="bullet"/>
+      <w:lvlText w:val=""/>
+      <w:lvlJc w:val="left"/>
+      <w:pPr>
+        <w:ind w:left="720" w:hanging="360"/>
+      </w:pPr>
+      <w:rPr>
+        <w:rFonts w:ascii="Symbol" w:hAnsi="Symbol" w:hint="default"/>
+      </w:rPr>
+    </w:lvl>
+    <w:lvl w:ilvl="1" w:tplc="08090003">
+      <w:start w:val="1"/>
+      <w:numFmt w:val="bullet"/>
+      <w:lvlText w:val="o"/>
+      <w:lvlJc w:val="left"/>
+      <w:pPr>
+        <w:ind w:left="1440" w:hanging="360"/>
+      </w:pPr>
+      <w:rPr>
+        <w:rFonts w:ascii="Courier New" w:hAnsi="Courier New" w:cs="Courier New" w:hint="default"/>
+      </w:rPr>
+    </w:lvl>
+    <w:lvl w:ilvl="2" w:tplc="08090005" w:tentative="1">
+      <w:start w:val="1"/>
+      <w:numFmt w:val="bullet"/>
+      <w:lvlText w:val=""/>
+      <w:lvlJc w:val="left"/>
+      <w:pPr>
+        <w:ind w:left="2160" w:hanging="360"/>
+      </w:pPr>
+      <w:rPr>
+        <w:rFonts w:ascii="Wingdings" w:hAnsi="Wingdings" w:hint="default"/>
+      </w:rPr>
+    </w:lvl>
+    <w:lvl w:ilvl="3" w:tplc="08090001" w:tentative="1">
+      <w:start w:val="1"/>
+      <w:numFmt w:val="bullet"/>
+      <w:lvlText w:val=""/>
+      <w:lvlJc w:val="left"/>
+      <w:pPr>
+        <w:ind w:left="2880" w:hanging="360"/>
+      </w:pPr>
+      <w:rPr>
+        <w:rFonts w:ascii="Symbol" w:hAnsi="Symbol" w:hint="default"/>
+      </w:rPr>
+    </w:lvl>
+    <w:lvl w:ilvl="4" w:tplc="08090003" w:tentative="1">
+      <w:start w:val="1"/>
+      <w:numFmt w:val="bullet"/>
+      <w:lvlText w:val="o"/>
+      <w:lvlJc w:val="left"/>
+      <w:pPr>
+        <w:ind w:left="3600" w:hanging="360"/>
+      </w:pPr>
+      <w:rPr>
+        <w:rFonts w:ascii="Courier New" w:hAnsi="Courier New" w:cs="Courier New" w:hint="default"/>
+      </w:rPr>
+    </w:lvl>
+    <w:lvl w:ilvl="5" w:tplc="08090005" w:tentative="1">
+      <w:start w:val="1"/>
+      <w:numFmt w:val="bullet"/>
+      <w:lvlText w:val=""/>
+      <w:lvlJc w:val="left"/>
+      <w:pPr>
+        <w:ind w:left="4320" w:hanging="360"/>
+      </w:pPr>
+      <w:rPr>
+        <w:rFonts w:ascii="Wingdings" w:hAnsi="Wingdings" w:hint="default"/>
+      </w:rPr>
+    </w:lvl>
+    <w:lvl w:ilvl="6" w:tplc="08090001" w:tentative="1">
+      <w:start w:val="1"/>
+      <w:numFmt w:val="bullet"/>
+      <w:lvlText w:val=""/>
+      <w:lvlJc w:val="left"/>
+      <w:pPr>
+        <w:ind w:left="5040" w:hanging="360"/>
+      </w:pPr>
+      <w:rPr>
+        <w:rFonts w:ascii="Symbol" w:hAnsi="Symbol" w:hint="default"/>
+      </w:rPr>
+    </w:lvl>
+    <w:lvl w:ilvl="7" w:tplc="08090003" w:tentative="1">
+      <w:start w:val="1"/>
+      <w:numFmt w:val="bullet"/>
+      <w:lvlText w:val="o"/>
+      <w:lvlJc w:val="left"/>
+      <w:pPr>
+        <w:ind w:left="5760" w:hanging="360"/>
+      </w:pPr>
+      <w:rPr>
+        <w:rFonts w:ascii="Courier New" w:hAnsi="Courier New" w:cs="Courier New" w:hint="default"/>
+      </w:rPr>
+    </w:lvl>
+    <w:lvl w:ilvl="8" w:tplc="08090005" w:tentative="1">
+      <w:start w:val="1"/>
+      <w:numFmt w:val="bullet"/>
+      <w:lvlText w:val=""/>
+      <w:lvlJc w:val="left"/>
+      <w:pPr>
+        <w:ind w:left="6480" w:hanging="360"/>
+      </w:pPr>
+      <w:rPr>
+        <w:rFonts w:ascii="Wingdings" w:hAnsi="Wingdings" w:hint="default"/>
+      </w:rPr>
+    </w:lvl>
+  </w:abstractNum>
+  <w:abstractNum w:abstractNumId="27" w15:restartNumberingAfterBreak="0">
     <w:nsid w:val="74692B40"/>
     <w:multiLevelType w:val="hybridMultilevel"/>
     <w:tmpl w:val="DA86CAB0"/>
@@ -21071,7 +23322,7 @@
     </w:lvl>
   </w:abstractNum>
   <w:num w:numId="1">
-    <w:abstractNumId w:val="20"/>
+    <w:abstractNumId w:val="21"/>
   </w:num>
   <w:num w:numId="2">
     <w:abstractNumId w:val="2"/>
@@ -21089,10 +23340,10 @@
     <w:abstractNumId w:val="0"/>
   </w:num>
   <w:num w:numId="7">
-    <w:abstractNumId w:val="24"/>
+    <w:abstractNumId w:val="27"/>
   </w:num>
   <w:num w:numId="8">
-    <w:abstractNumId w:val="22"/>
+    <w:abstractNumId w:val="24"/>
   </w:num>
   <w:num w:numId="9">
     <w:abstractNumId w:val="7"/>
@@ -21101,7 +23352,7 @@
     <w:abstractNumId w:val="4"/>
   </w:num>
   <w:num w:numId="11">
-    <w:abstractNumId w:val="21"/>
+    <w:abstractNumId w:val="23"/>
   </w:num>
   <w:num w:numId="12">
     <w:abstractNumId w:val="15"/>
@@ -21119,7 +23370,7 @@
     <w:abstractNumId w:val="9"/>
   </w:num>
   <w:num w:numId="17">
-    <w:abstractNumId w:val="19"/>
+    <w:abstractNumId w:val="20"/>
   </w:num>
   <w:num w:numId="18">
     <w:abstractNumId w:val="3"/>
@@ -21128,7 +23379,7 @@
     <w:abstractNumId w:val="12"/>
   </w:num>
   <w:num w:numId="20">
-    <w:abstractNumId w:val="23"/>
+    <w:abstractNumId w:val="25"/>
   </w:num>
   <w:num w:numId="21">
     <w:abstractNumId w:val="16"/>
@@ -21140,10 +23391,19 @@
     <w:abstractNumId w:val="8"/>
   </w:num>
   <w:num w:numId="24">
-    <w:abstractNumId w:val="18"/>
+    <w:abstractNumId w:val="19"/>
   </w:num>
   <w:num w:numId="25">
     <w:abstractNumId w:val="6"/>
+  </w:num>
+  <w:num w:numId="26">
+    <w:abstractNumId w:val="18"/>
+  </w:num>
+  <w:num w:numId="27">
+    <w:abstractNumId w:val="22"/>
+  </w:num>
+  <w:num w:numId="28">
+    <w:abstractNumId w:val="26"/>
   </w:num>
 </w:numbering>
 </file>
@@ -21570,6 +23830,7 @@
   <w:style w:type="character" w:default="1" w:styleId="DefaultParagraphFont">
     <w:name w:val="Default Paragraph Font"/>
     <w:uiPriority w:val="1"/>
+    <w:semiHidden/>
     <w:unhideWhenUsed/>
   </w:style>
   <w:style w:type="table" w:default="1" w:styleId="TableNormal">

</xml_diff>